<commit_message>
File cleanup and fresh start
</commit_message>
<xml_diff>
--- a/tuna Sep 30.docx
+++ b/tuna Sep 30.docx
@@ -179,7 +179,25 @@
           <w:color w:val="222222"/>
           <w:shd w:val="clear" w:color="auto" w:fill="FFFFFF"/>
         </w:rPr>
-        <w:t>, Dulvy, Nicholas K.</w:t>
+        <w:t xml:space="preserve">, </w:t>
+      </w:r>
+      <w:proofErr w:type="spellStart"/>
+      <w:r>
+        <w:rPr>
+          <w:rFonts w:ascii="Times New Roman" w:eastAsia="Times New Roman" w:hAnsi="Times New Roman"/>
+          <w:color w:val="222222"/>
+          <w:shd w:val="clear" w:color="auto" w:fill="FFFFFF"/>
+        </w:rPr>
+        <w:t>Dulvy</w:t>
+      </w:r>
+      <w:proofErr w:type="spellEnd"/>
+      <w:r>
+        <w:rPr>
+          <w:rFonts w:ascii="Times New Roman" w:eastAsia="Times New Roman" w:hAnsi="Times New Roman"/>
+          <w:color w:val="222222"/>
+          <w:shd w:val="clear" w:color="auto" w:fill="FFFFFF"/>
+        </w:rPr>
+        <w:t>, Nicholas K.</w:t>
       </w:r>
       <w:r>
         <w:rPr>
@@ -196,7 +214,25 @@
           <w:color w:val="222222"/>
           <w:shd w:val="clear" w:color="auto" w:fill="FFFFFF"/>
         </w:rPr>
-        <w:t>, Horswill, Cat</w:t>
+        <w:t xml:space="preserve">, </w:t>
+      </w:r>
+      <w:proofErr w:type="spellStart"/>
+      <w:r>
+        <w:rPr>
+          <w:rFonts w:ascii="Times New Roman" w:eastAsia="Times New Roman" w:hAnsi="Times New Roman"/>
+          <w:color w:val="222222"/>
+          <w:shd w:val="clear" w:color="auto" w:fill="FFFFFF"/>
+        </w:rPr>
+        <w:t>Horswill</w:t>
+      </w:r>
+      <w:proofErr w:type="spellEnd"/>
+      <w:r>
+        <w:rPr>
+          <w:rFonts w:ascii="Times New Roman" w:eastAsia="Times New Roman" w:hAnsi="Times New Roman"/>
+          <w:color w:val="222222"/>
+          <w:shd w:val="clear" w:color="auto" w:fill="FFFFFF"/>
+        </w:rPr>
+        <w:t>, Cat</w:t>
       </w:r>
       <w:r>
         <w:rPr>
@@ -231,7 +267,25 @@
           <w:color w:val="222222"/>
           <w:shd w:val="clear" w:color="auto" w:fill="FFFFFF"/>
         </w:rPr>
-        <w:t>, Juan-Jordá, Maria-José</w:t>
+        <w:t>, Juan-</w:t>
+      </w:r>
+      <w:proofErr w:type="spellStart"/>
+      <w:r>
+        <w:rPr>
+          <w:rFonts w:ascii="Times New Roman" w:eastAsia="Times New Roman" w:hAnsi="Times New Roman"/>
+          <w:color w:val="222222"/>
+          <w:shd w:val="clear" w:color="auto" w:fill="FFFFFF"/>
+        </w:rPr>
+        <w:t>Jordá</w:t>
+      </w:r>
+      <w:proofErr w:type="spellEnd"/>
+      <w:r>
+        <w:rPr>
+          <w:rFonts w:ascii="Times New Roman" w:eastAsia="Times New Roman" w:hAnsi="Times New Roman"/>
+          <w:color w:val="222222"/>
+          <w:shd w:val="clear" w:color="auto" w:fill="FFFFFF"/>
+        </w:rPr>
+        <w:t>, Maria-José</w:t>
       </w:r>
       <w:r>
         <w:rPr>
@@ -257,7 +311,25 @@
           <w:color w:val="222222"/>
           <w:shd w:val="clear" w:color="auto" w:fill="FFFFFF"/>
         </w:rPr>
-        <w:t>, Matthiopoulos, Jason</w:t>
+        <w:t xml:space="preserve">, </w:t>
+      </w:r>
+      <w:proofErr w:type="spellStart"/>
+      <w:r>
+        <w:rPr>
+          <w:rFonts w:ascii="Times New Roman" w:eastAsia="Times New Roman" w:hAnsi="Times New Roman"/>
+          <w:color w:val="222222"/>
+          <w:shd w:val="clear" w:color="auto" w:fill="FFFFFF"/>
+        </w:rPr>
+        <w:t>Matthiopoulos</w:t>
+      </w:r>
+      <w:proofErr w:type="spellEnd"/>
+      <w:r>
+        <w:rPr>
+          <w:rFonts w:ascii="Times New Roman" w:eastAsia="Times New Roman" w:hAnsi="Times New Roman"/>
+          <w:color w:val="222222"/>
+          <w:shd w:val="clear" w:color="auto" w:fill="FFFFFF"/>
+        </w:rPr>
+        <w:t>, Jason</w:t>
       </w:r>
       <w:r>
         <w:rPr>
@@ -276,13 +348,23 @@
         </w:rPr>
         <w:t xml:space="preserve">, </w:t>
       </w:r>
+      <w:proofErr w:type="spellStart"/>
       <w:r>
         <w:rPr>
           <w:rFonts w:ascii="Times New Roman" w:eastAsia="Times New Roman" w:hAnsi="Times New Roman"/>
           <w:color w:val="222222"/>
           <w:shd w:val="clear" w:color="auto" w:fill="FFFFFF"/>
         </w:rPr>
-        <w:t>Mangel, Marc</w:t>
+        <w:t>Mangel</w:t>
+      </w:r>
+      <w:proofErr w:type="spellEnd"/>
+      <w:r>
+        <w:rPr>
+          <w:rFonts w:ascii="Times New Roman" w:eastAsia="Times New Roman" w:hAnsi="Times New Roman"/>
+          <w:color w:val="222222"/>
+          <w:shd w:val="clear" w:color="auto" w:fill="FFFFFF"/>
+        </w:rPr>
+        <w:t>, Marc</w:t>
       </w:r>
       <w:r>
         <w:rPr>
@@ -443,8 +525,65 @@
           <w:rFonts w:ascii="Times New Roman" w:hAnsi="Times New Roman"/>
           <w:lang w:val="es-ES"/>
         </w:rPr>
-        <w:t xml:space="preserve"> AZTI Tecnalia, Herrera Kaia, Gipuzkoa, Spain</w:t>
-      </w:r>
+        <w:t xml:space="preserve"> AZTI </w:t>
+      </w:r>
+      <w:proofErr w:type="spellStart"/>
+      <w:r>
+        <w:rPr>
+          <w:rFonts w:ascii="Times New Roman" w:hAnsi="Times New Roman"/>
+          <w:lang w:val="es-ES"/>
+        </w:rPr>
+        <w:t>Tecnalia</w:t>
+      </w:r>
+      <w:proofErr w:type="spellEnd"/>
+      <w:r>
+        <w:rPr>
+          <w:rFonts w:ascii="Times New Roman" w:hAnsi="Times New Roman"/>
+          <w:lang w:val="es-ES"/>
+        </w:rPr>
+        <w:t xml:space="preserve">, Herrera </w:t>
+      </w:r>
+      <w:proofErr w:type="spellStart"/>
+      <w:r>
+        <w:rPr>
+          <w:rFonts w:ascii="Times New Roman" w:hAnsi="Times New Roman"/>
+          <w:lang w:val="es-ES"/>
+        </w:rPr>
+        <w:t>Kaia</w:t>
+      </w:r>
+      <w:proofErr w:type="spellEnd"/>
+      <w:r>
+        <w:rPr>
+          <w:rFonts w:ascii="Times New Roman" w:hAnsi="Times New Roman"/>
+          <w:lang w:val="es-ES"/>
+        </w:rPr>
+        <w:t xml:space="preserve">, </w:t>
+      </w:r>
+      <w:proofErr w:type="spellStart"/>
+      <w:r>
+        <w:rPr>
+          <w:rFonts w:ascii="Times New Roman" w:hAnsi="Times New Roman"/>
+          <w:lang w:val="es-ES"/>
+        </w:rPr>
+        <w:t>Gipuzkoa</w:t>
+      </w:r>
+      <w:proofErr w:type="spellEnd"/>
+      <w:r>
+        <w:rPr>
+          <w:rFonts w:ascii="Times New Roman" w:hAnsi="Times New Roman"/>
+          <w:lang w:val="es-ES"/>
+        </w:rPr>
+        <w:t xml:space="preserve">, </w:t>
+      </w:r>
+      <w:proofErr w:type="spellStart"/>
+      <w:r>
+        <w:rPr>
+          <w:rFonts w:ascii="Times New Roman" w:hAnsi="Times New Roman"/>
+          <w:lang w:val="es-ES"/>
+        </w:rPr>
+        <w:t>Spain</w:t>
+      </w:r>
+      <w:proofErr w:type="spellEnd"/>
     </w:p>
     <w:p>
       <w:pPr>
@@ -671,13 +810,29 @@
           <w:rFonts w:ascii="Times New Roman" w:hAnsi="Times New Roman" w:cs="Times New Roman"/>
           <w:bCs/>
         </w:rPr>
-        <w:t xml:space="preserve">the risk of predation (fearscape) and availability of prey (foodscape) </w:t>
-      </w:r>
+        <w:t>the risk of predation (</w:t>
+      </w:r>
+      <w:proofErr w:type="spellStart"/>
       <w:r>
         <w:rPr>
           <w:rFonts w:ascii="Times New Roman" w:hAnsi="Times New Roman" w:cs="Times New Roman"/>
           <w:bCs/>
         </w:rPr>
+        <w:t>fearscape</w:t>
+      </w:r>
+      <w:proofErr w:type="spellEnd"/>
+      <w:r>
+        <w:rPr>
+          <w:rFonts w:ascii="Times New Roman" w:hAnsi="Times New Roman" w:cs="Times New Roman"/>
+          <w:bCs/>
+        </w:rPr>
+        <w:t xml:space="preserve">) and availability of prey (foodscape) </w:t>
+      </w:r>
+      <w:r>
+        <w:rPr>
+          <w:rFonts w:ascii="Times New Roman" w:hAnsi="Times New Roman" w:cs="Times New Roman"/>
+          <w:bCs/>
+        </w:rPr>
         <w:t xml:space="preserve">as </w:t>
       </w:r>
       <w:r>
@@ -762,7 +917,23 @@
           <w:rFonts w:ascii="Times New Roman" w:hAnsi="Times New Roman" w:cs="Times New Roman"/>
           <w:bCs/>
         </w:rPr>
-        <w:t>how the foodscape and fearscape vary with abiotic features of seasonality and temperatur</w:t>
+        <w:t xml:space="preserve">how the foodscape and </w:t>
+      </w:r>
+      <w:proofErr w:type="spellStart"/>
+      <w:r>
+        <w:rPr>
+          <w:rFonts w:ascii="Times New Roman" w:hAnsi="Times New Roman" w:cs="Times New Roman"/>
+          <w:bCs/>
+        </w:rPr>
+        <w:t>fearscape</w:t>
+      </w:r>
+      <w:proofErr w:type="spellEnd"/>
+      <w:r>
+        <w:rPr>
+          <w:rFonts w:ascii="Times New Roman" w:hAnsi="Times New Roman" w:cs="Times New Roman"/>
+          <w:bCs/>
+        </w:rPr>
+        <w:t xml:space="preserve"> vary with abiotic features of seasonality and temperatur</w:t>
       </w:r>
       <w:r>
         <w:rPr>
@@ -1117,7 +1288,23 @@
           <w:rFonts w:ascii="Times New Roman" w:hAnsi="Times New Roman" w:cs="Times New Roman"/>
           <w:noProof/>
         </w:rPr>
-        <w:t>(Gillooly et al. 2001, Kingsolver and Huey 2008)</w:t>
+        <w:t>(</w:t>
+      </w:r>
+      <w:proofErr w:type="spellStart"/>
+      <w:r>
+        <w:rPr>
+          <w:rFonts w:ascii="Times New Roman" w:hAnsi="Times New Roman" w:cs="Times New Roman"/>
+          <w:noProof/>
+        </w:rPr>
+        <w:t>Gillooly</w:t>
+      </w:r>
+      <w:proofErr w:type="spellEnd"/>
+      <w:r>
+        <w:rPr>
+          <w:rFonts w:ascii="Times New Roman" w:hAnsi="Times New Roman" w:cs="Times New Roman"/>
+          <w:noProof/>
+        </w:rPr>
+        <w:t xml:space="preserve"> et al. 2001, Kingsolver and Huey 2008)</w:t>
       </w:r>
       <w:r>
         <w:rPr>
@@ -1173,12 +1360,21 @@
         </w:rPr>
         <w:t xml:space="preserve">Free et al. 2019, </w:t>
       </w:r>
+      <w:proofErr w:type="spellStart"/>
       <w:r>
         <w:rPr>
           <w:rFonts w:ascii="Times New Roman" w:hAnsi="Times New Roman" w:cs="Times New Roman"/>
           <w:highlight w:val="yellow"/>
         </w:rPr>
-        <w:t>Audzionte et al 2020</w:t>
+        <w:t>Audzionte</w:t>
+      </w:r>
+      <w:proofErr w:type="spellEnd"/>
+      <w:r>
+        <w:rPr>
+          <w:rFonts w:ascii="Times New Roman" w:hAnsi="Times New Roman" w:cs="Times New Roman"/>
+          <w:highlight w:val="yellow"/>
+        </w:rPr>
+        <w:t xml:space="preserve"> et al 2020</w:t>
       </w:r>
       <w:r>
         <w:rPr>
@@ -1241,12 +1437,21 @@
         </w:rPr>
         <w:t xml:space="preserve"> </w:t>
       </w:r>
+      <w:proofErr w:type="spellStart"/>
       <w:r>
         <w:rPr>
           <w:rFonts w:ascii="Times New Roman" w:hAnsi="Times New Roman" w:cs="Times New Roman"/>
           <w:highlight w:val="yellow"/>
         </w:rPr>
-        <w:t>Audzujonte and Richards 2019</w:t>
+        <w:t>Audzujonte</w:t>
+      </w:r>
+      <w:proofErr w:type="spellEnd"/>
+      <w:r>
+        <w:rPr>
+          <w:rFonts w:ascii="Times New Roman" w:hAnsi="Times New Roman" w:cs="Times New Roman"/>
+          <w:highlight w:val="yellow"/>
+        </w:rPr>
+        <w:t xml:space="preserve"> and Richards 2019</w:t>
       </w:r>
       <w:r>
         <w:rPr>
@@ -1918,7 +2123,23 @@
           <w:rFonts w:ascii="Times New Roman" w:hAnsi="Times New Roman" w:cs="Times New Roman"/>
           <w:highlight w:val="yellow"/>
         </w:rPr>
-        <w:t>reviewed in Audizionte et al. 2020</w:t>
+        <w:t xml:space="preserve">reviewed in </w:t>
+      </w:r>
+      <w:proofErr w:type="spellStart"/>
+      <w:r>
+        <w:rPr>
+          <w:rFonts w:ascii="Times New Roman" w:hAnsi="Times New Roman" w:cs="Times New Roman"/>
+          <w:highlight w:val="yellow"/>
+        </w:rPr>
+        <w:t>Audizionte</w:t>
+      </w:r>
+      <w:proofErr w:type="spellEnd"/>
+      <w:r>
+        <w:rPr>
+          <w:rFonts w:ascii="Times New Roman" w:hAnsi="Times New Roman" w:cs="Times New Roman"/>
+          <w:highlight w:val="yellow"/>
+        </w:rPr>
+        <w:t xml:space="preserve"> et al. 2020</w:t>
       </w:r>
       <w:r>
         <w:rPr>
@@ -2313,8 +2534,6 @@
         </w:rPr>
         <w:t xml:space="preserve"> individual mass, instead of species identity </w:t>
       </w:r>
-      <w:bookmarkStart w:id="4" w:name="_GoBack"/>
-      <w:bookmarkEnd w:id="4"/>
       <w:r>
         <w:rPr>
           <w:rFonts w:ascii="Times New Roman" w:hAnsi="Times New Roman" w:cs="Times New Roman"/>
@@ -2826,6 +3045,7 @@
         </w:rPr>
         <w:t xml:space="preserve">(members of the genus </w:t>
       </w:r>
+      <w:proofErr w:type="spellStart"/>
       <w:r>
         <w:rPr>
           <w:rFonts w:ascii="Times New Roman" w:hAnsi="Times New Roman" w:cs="Times New Roman"/>
@@ -2834,6 +3054,7 @@
         </w:rPr>
         <w:t>Thunnus</w:t>
       </w:r>
+      <w:proofErr w:type="spellEnd"/>
       <w:r>
         <w:rPr>
           <w:rFonts w:ascii="Times New Roman" w:hAnsi="Times New Roman" w:cs="Times New Roman"/>
@@ -2864,7 +3085,21 @@
         <w:rPr>
           <w:rFonts w:ascii="Times New Roman" w:hAnsi="Times New Roman" w:cs="Times New Roman"/>
         </w:rPr>
-        <w:t>Juan Jordá et al. 2013</w:t>
+        <w:t xml:space="preserve">Juan </w:t>
+      </w:r>
+      <w:proofErr w:type="spellStart"/>
+      <w:r>
+        <w:rPr>
+          <w:rFonts w:ascii="Times New Roman" w:hAnsi="Times New Roman" w:cs="Times New Roman"/>
+        </w:rPr>
+        <w:t>Jordá</w:t>
+      </w:r>
+      <w:proofErr w:type="spellEnd"/>
+      <w:r>
+        <w:rPr>
+          <w:rFonts w:ascii="Times New Roman" w:hAnsi="Times New Roman" w:cs="Times New Roman"/>
+        </w:rPr>
+        <w:t xml:space="preserve"> et al. 2013</w:t>
       </w:r>
       <w:r>
         <w:rPr>
@@ -2921,154 +3156,114 @@
         </w:rPr>
         <w:t xml:space="preserve">Members of the genus </w:t>
       </w:r>
+      <w:proofErr w:type="spellStart"/>
       <w:r>
         <w:rPr>
           <w:rFonts w:ascii="Times New Roman" w:hAnsi="Times New Roman" w:cs="Times New Roman"/>
           <w:i/>
           <w:iCs/>
         </w:rPr>
-        <w:t xml:space="preserve">Thunnus </w:t>
-      </w:r>
-      <w:r>
-        <w:rPr>
-          <w:rFonts w:ascii="Times New Roman" w:hAnsi="Times New Roman" w:cs="Times New Roman"/>
-        </w:rPr>
-        <w:t xml:space="preserve">represent a range of body sizes </w:t>
-      </w:r>
-      <w:r>
-        <w:rPr>
-          <w:rFonts w:ascii="Times New Roman" w:hAnsi="Times New Roman" w:cs="Times New Roman"/>
-        </w:rPr>
-        <w:fldChar w:fldCharType="begin" w:fldLock="1"/>
-      </w:r>
-      <w:r>
-        <w:rPr>
-          <w:rFonts w:ascii="Times New Roman" w:hAnsi="Times New Roman" w:cs="Times New Roman"/>
-        </w:rPr>
-        <w:instrText>ADDIN CSL_CITATION {"citationItems":[{"id":"ITEM-1","itemData":{"DOI":"10.1111/1365-2664.13327","ISSN":"0021-8901","author":[{"dropping-particle":"","family":"Horswill","given":"Cat","non-dropping-particle":"","parse-names":false,"suffix":""},{"dropping-p</w:instrText>
-      </w:r>
-      <w:r>
-        <w:rPr>
-          <w:rFonts w:ascii="Times New Roman" w:hAnsi="Times New Roman" w:cs="Times New Roman" w:hint="eastAsia"/>
-        </w:rPr>
-        <w:instrText>article":"","family":"Kindsvater","given":"Holly K.","non-dropping-particle":"","parse-names":false,"suffix":""},{"dropping-particle":"","family":"Juan</w:instrText>
-      </w:r>
-      <w:r>
-        <w:rPr>
-          <w:rFonts w:ascii="Times New Roman" w:hAnsi="Times New Roman" w:cs="Times New Roman" w:hint="eastAsia"/>
-        </w:rPr>
-        <w:instrText>‐</w:instrText>
-      </w:r>
-      <w:r>
-        <w:rPr>
-          <w:rFonts w:ascii="Times New Roman" w:hAnsi="Times New Roman" w:cs="Times New Roman" w:hint="eastAsia"/>
-        </w:rPr>
-        <w:instrText>Jordá","given":"Maria José","non-dropping-particle":"","parse-names":false,"suffix":""},{"dropping-part</w:instrText>
-      </w:r>
-      <w:r>
-        <w:rPr>
-          <w:rFonts w:ascii="Times New Roman" w:hAnsi="Times New Roman" w:cs="Times New Roman"/>
-        </w:rPr>
-        <w:instrText>icle":"","family":"Dulvy","given":"Nicholas K.","non-dropping-particle":"","parse-names":false,"suffix":""},{"dropping-particle":"","family":"Mangel","given":"Marc","non-dropping-particle":"","parse-names":false,"suffix":""},{"dropping-particle":"","family":"Matthiopoulos","given":"Jason","non-dropping-particle":"","parse-names":false,"suffix":""}],"container-title":"Journal of Applied Ecology","editor":[{"dropping-particle":"","family":"Arlinghaus","given":"Robert","non-dropping-particle":"","parse-names</w:instrText>
-      </w:r>
-      <w:r>
-        <w:rPr>
-          <w:rFonts w:ascii="Times New Roman" w:hAnsi="Times New Roman" w:cs="Times New Roman" w:hint="eastAsia"/>
-        </w:rPr>
-        <w:instrText>":false,"suffix":""}],"id":"ITEM-1","issue":"4","issued":{"date-parts":[["2019","4"]]},"page":"855-865","title":"Global reconstruction of life</w:instrText>
-      </w:r>
-      <w:r>
-        <w:rPr>
-          <w:rFonts w:ascii="Times New Roman" w:hAnsi="Times New Roman" w:cs="Times New Roman" w:hint="eastAsia"/>
-        </w:rPr>
-        <w:instrText>‐</w:instrText>
-      </w:r>
-      <w:r>
-        <w:rPr>
-          <w:rFonts w:ascii="Times New Roman" w:hAnsi="Times New Roman" w:cs="Times New Roman" w:hint="eastAsia"/>
-        </w:rPr>
-        <w:instrText>history strategies: A case study using tunas","type":"article-journal","volume":"56"},"uris":["http://www.mendel</w:instrText>
-      </w:r>
-      <w:r>
-        <w:rPr>
-          <w:rFonts w:ascii="Times New Roman" w:hAnsi="Times New Roman" w:cs="Times New Roman"/>
-        </w:rPr>
-        <w:instrText>ey.com/documents/?uuid=808bc711-ff1b-30df-9a27-7556506c2dd8"]}],"mendeley":{"formattedCitation":"(Horswill et al. 2019)","plainTextFormattedCitation":"(Horswill et al. 2019)","previouslyFormattedCitation":"(Horswill et al. 2019)"},"properties":{"noteIndex":0},"schema":"https://github.com/citation-style-language/schema/raw/master/csl-citation.json"}</w:instrText>
-      </w:r>
-      <w:r>
-        <w:rPr>
-          <w:rFonts w:ascii="Times New Roman" w:hAnsi="Times New Roman" w:cs="Times New Roman"/>
-        </w:rPr>
-        <w:fldChar w:fldCharType="separate"/>
-      </w:r>
-      <w:r>
-        <w:rPr>
-          <w:rFonts w:ascii="Times New Roman" w:hAnsi="Times New Roman" w:cs="Times New Roman"/>
-          <w:noProof/>
-        </w:rPr>
-        <w:t>(Horswill et al. 2019)</w:t>
-      </w:r>
-      <w:r>
-        <w:rPr>
-          <w:rFonts w:ascii="Times New Roman" w:hAnsi="Times New Roman" w:cs="Times New Roman"/>
-        </w:rPr>
-        <w:fldChar w:fldCharType="end"/>
-      </w:r>
-      <w:r>
-        <w:rPr>
-          <w:rFonts w:ascii="Times New Roman" w:hAnsi="Times New Roman" w:cs="Times New Roman"/>
-        </w:rPr>
-        <w:t>, corresponding to diverse life histories adapted to different environments, ranging from the bluefin tuna</w:t>
-      </w:r>
-      <w:r>
-        <w:rPr>
-          <w:rFonts w:ascii="Times New Roman" w:hAnsi="Times New Roman" w:cs="Times New Roman"/>
-        </w:rPr>
-        <w:t xml:space="preserve"> (</w:t>
-      </w:r>
+        <w:t>Thunnus</w:t>
+      </w:r>
+      <w:proofErr w:type="spellEnd"/>
       <w:r>
         <w:rPr>
           <w:rFonts w:ascii="Times New Roman" w:hAnsi="Times New Roman" w:cs="Times New Roman"/>
           <w:i/>
           <w:iCs/>
         </w:rPr>
-        <w:t>Thunnus thunnus</w:t>
-      </w:r>
-      <w:r>
-        <w:rPr>
-          <w:rFonts w:ascii="Times New Roman" w:hAnsi="Times New Roman" w:cs="Times New Roman"/>
-        </w:rPr>
-        <w:t>)</w:t>
-      </w:r>
-      <w:r>
-        <w:rPr>
-          <w:rFonts w:ascii="Times New Roman" w:hAnsi="Times New Roman" w:cs="Times New Roman"/>
-        </w:rPr>
-        <w:t>, which occup</w:t>
-      </w:r>
-      <w:r>
-        <w:rPr>
-          <w:rFonts w:ascii="Times New Roman" w:hAnsi="Times New Roman" w:cs="Times New Roman"/>
-        </w:rPr>
-        <w:t>ies</w:t>
-      </w:r>
-      <w:r>
-        <w:rPr>
-          <w:rFonts w:ascii="Times New Roman" w:hAnsi="Times New Roman" w:cs="Times New Roman"/>
-        </w:rPr>
-        <w:t xml:space="preserve"> temperate waters and reach sizes of more than 600 kg, </w:t>
-      </w:r>
-      <w:r>
-        <w:rPr>
-          <w:rFonts w:ascii="Times New Roman" w:hAnsi="Times New Roman" w:cs="Times New Roman"/>
-        </w:rPr>
-        <w:t xml:space="preserve">to </w:t>
-      </w:r>
-      <w:r>
-        <w:rPr>
-          <w:rFonts w:ascii="Times New Roman" w:hAnsi="Times New Roman" w:cs="Times New Roman"/>
-        </w:rPr>
-        <w:t>the blackfin tuna</w:t>
+        <w:t xml:space="preserve"> </w:t>
+      </w:r>
+      <w:r>
+        <w:rPr>
+          <w:rFonts w:ascii="Times New Roman" w:hAnsi="Times New Roman" w:cs="Times New Roman"/>
+        </w:rPr>
+        <w:t xml:space="preserve">represent a range of body sizes </w:t>
+      </w:r>
+      <w:r>
+        <w:rPr>
+          <w:rFonts w:ascii="Times New Roman" w:hAnsi="Times New Roman" w:cs="Times New Roman"/>
+        </w:rPr>
+        <w:fldChar w:fldCharType="begin" w:fldLock="1"/>
+      </w:r>
+      <w:r>
+        <w:rPr>
+          <w:rFonts w:ascii="Times New Roman" w:hAnsi="Times New Roman" w:cs="Times New Roman"/>
+        </w:rPr>
+        <w:instrText>ADDIN CSL_CITATION {"citationItems":[{"id":"ITEM-1","itemData":{"DOI":"10.1111/1365-2664.13327","ISSN":"0021-8901","author":[{"dropping-particle":"","family":"Horswill","given":"Cat","non-dropping-particle":"","parse-names":false,"suffix":""},{"dropping-p</w:instrText>
+      </w:r>
+      <w:r>
+        <w:rPr>
+          <w:rFonts w:ascii="Times New Roman" w:hAnsi="Times New Roman" w:cs="Times New Roman" w:hint="eastAsia"/>
+        </w:rPr>
+        <w:instrText>article":"","family":"Kindsvater","given":"Holly K.","non-dropping-particle":"","parse-names":false,"suffix":""},{"dropping-particle":"","family":"Juan</w:instrText>
+      </w:r>
+      <w:r>
+        <w:rPr>
+          <w:rFonts w:ascii="Times New Roman" w:hAnsi="Times New Roman" w:cs="Times New Roman" w:hint="eastAsia"/>
+        </w:rPr>
+        <w:instrText>‐</w:instrText>
+      </w:r>
+      <w:r>
+        <w:rPr>
+          <w:rFonts w:ascii="Times New Roman" w:hAnsi="Times New Roman" w:cs="Times New Roman" w:hint="eastAsia"/>
+        </w:rPr>
+        <w:instrText>Jordá","given":"Maria José","non-dropping-particle":"","parse-names":false,"suffix":""},{"dropping-part</w:instrText>
+      </w:r>
+      <w:r>
+        <w:rPr>
+          <w:rFonts w:ascii="Times New Roman" w:hAnsi="Times New Roman" w:cs="Times New Roman"/>
+        </w:rPr>
+        <w:instrText>icle":"","family":"Dulvy","given":"Nicholas K.","non-dropping-particle":"","parse-names":false,"suffix":""},{"dropping-particle":"","family":"Mangel","given":"Marc","non-dropping-particle":"","parse-names":false,"suffix":""},{"dropping-particle":"","family":"Matthiopoulos","given":"Jason","non-dropping-particle":"","parse-names":false,"suffix":""}],"container-title":"Journal of Applied Ecology","editor":[{"dropping-particle":"","family":"Arlinghaus","given":"Robert","non-dropping-particle":"","parse-names</w:instrText>
+      </w:r>
+      <w:r>
+        <w:rPr>
+          <w:rFonts w:ascii="Times New Roman" w:hAnsi="Times New Roman" w:cs="Times New Roman" w:hint="eastAsia"/>
+        </w:rPr>
+        <w:instrText>":false,"suffix":""}],"id":"ITEM-1","issue":"4","issued":{"date-parts":[["2019","4"]]},"page":"855-865","title":"Global reconstruction of life</w:instrText>
+      </w:r>
+      <w:r>
+        <w:rPr>
+          <w:rFonts w:ascii="Times New Roman" w:hAnsi="Times New Roman" w:cs="Times New Roman" w:hint="eastAsia"/>
+        </w:rPr>
+        <w:instrText>‐</w:instrText>
+      </w:r>
+      <w:r>
+        <w:rPr>
+          <w:rFonts w:ascii="Times New Roman" w:hAnsi="Times New Roman" w:cs="Times New Roman" w:hint="eastAsia"/>
+        </w:rPr>
+        <w:instrText>history strategies: A case study using tunas","type":"article-journal","volume":"56"},"uris":["http://www.mendel</w:instrText>
+      </w:r>
+      <w:r>
+        <w:rPr>
+          <w:rFonts w:ascii="Times New Roman" w:hAnsi="Times New Roman" w:cs="Times New Roman"/>
+        </w:rPr>
+        <w:instrText>ey.com/documents/?uuid=808bc711-ff1b-30df-9a27-7556506c2dd8"]}],"mendeley":{"formattedCitation":"(Horswill et al. 2019)","plainTextFormattedCitation":"(Horswill et al. 2019)","previouslyFormattedCitation":"(Horswill et al. 2019)"},"properties":{"noteIndex":0},"schema":"https://github.com/citation-style-language/schema/raw/master/csl-citation.json"}</w:instrText>
+      </w:r>
+      <w:r>
+        <w:rPr>
+          <w:rFonts w:ascii="Times New Roman" w:hAnsi="Times New Roman" w:cs="Times New Roman"/>
+        </w:rPr>
+        <w:fldChar w:fldCharType="separate"/>
+      </w:r>
+      <w:r>
+        <w:rPr>
+          <w:rFonts w:ascii="Times New Roman" w:hAnsi="Times New Roman" w:cs="Times New Roman"/>
+          <w:noProof/>
+        </w:rPr>
+        <w:t>(Horswill et al. 2019)</w:t>
+      </w:r>
+      <w:r>
+        <w:rPr>
+          <w:rFonts w:ascii="Times New Roman" w:hAnsi="Times New Roman" w:cs="Times New Roman"/>
+        </w:rPr>
+        <w:fldChar w:fldCharType="end"/>
+      </w:r>
+      <w:r>
+        <w:rPr>
+          <w:rFonts w:ascii="Times New Roman" w:hAnsi="Times New Roman" w:cs="Times New Roman"/>
+        </w:rPr>
+        <w:t>, corresponding to diverse life histories adapted to different environments, ranging from the bluefin tuna</w:t>
       </w:r>
       <w:r>
         <w:rPr>
@@ -3076,167 +3271,75 @@
         </w:rPr>
         <w:t xml:space="preserve"> (</w:t>
       </w:r>
+      <w:proofErr w:type="spellStart"/>
       <w:r>
         <w:rPr>
           <w:rFonts w:ascii="Times New Roman" w:hAnsi="Times New Roman" w:cs="Times New Roman"/>
           <w:i/>
           <w:iCs/>
         </w:rPr>
-        <w:t>T. atlanticus</w:t>
-      </w:r>
-      <w:r>
-        <w:rPr>
-          <w:rFonts w:ascii="Times New Roman" w:hAnsi="Times New Roman" w:cs="Times New Roman"/>
-        </w:rPr>
-        <w:t>)</w:t>
-      </w:r>
-      <w:r>
-        <w:rPr>
-          <w:rFonts w:ascii="Times New Roman" w:hAnsi="Times New Roman" w:cs="Times New Roman"/>
-        </w:rPr>
-        <w:t>, which is tropical, and weighs less than 21 kg.</w:t>
-      </w:r>
-      <w:r>
-        <w:rPr>
-          <w:rFonts w:ascii="Times New Roman" w:hAnsi="Times New Roman" w:cs="Times New Roman"/>
-        </w:rPr>
-        <w:t xml:space="preserve"> The larger tunas are notable for their endothermic adaptations, which allow them to migrate great distances, dive into cooler waters to forage, and to efficiently chase down their prey. </w:t>
-      </w:r>
-      <w:r>
-        <w:rPr>
-          <w:rFonts w:ascii="Times New Roman" w:hAnsi="Times New Roman" w:cs="Times New Roman"/>
-        </w:rPr>
-        <w:t>However, e</w:t>
-      </w:r>
-      <w:r>
-        <w:rPr>
-          <w:rFonts w:ascii="Times New Roman" w:hAnsi="Times New Roman" w:cs="Times New Roman"/>
-        </w:rPr>
-        <w:t xml:space="preserve">ven </w:t>
-      </w:r>
-      <w:r>
-        <w:rPr>
-          <w:rFonts w:ascii="Times New Roman" w:hAnsi="Times New Roman" w:cs="Times New Roman"/>
-        </w:rPr>
-        <w:t xml:space="preserve">among </w:t>
-      </w:r>
-      <w:r>
-        <w:rPr>
-          <w:rFonts w:ascii="Times New Roman" w:hAnsi="Times New Roman" w:cs="Times New Roman"/>
-        </w:rPr>
-        <w:t xml:space="preserve">the largest </w:t>
-      </w:r>
+        <w:t>Thunnus</w:t>
+      </w:r>
+      <w:proofErr w:type="spellEnd"/>
       <w:r>
         <w:rPr>
           <w:rFonts w:ascii="Times New Roman" w:hAnsi="Times New Roman" w:cs="Times New Roman"/>
           <w:i/>
           <w:iCs/>
         </w:rPr>
-        <w:t xml:space="preserve">Thunnus </w:t>
-      </w:r>
-      <w:r>
-        <w:rPr>
-          <w:rFonts w:ascii="Times New Roman" w:hAnsi="Times New Roman" w:cs="Times New Roman"/>
-        </w:rPr>
-        <w:t>species</w:t>
-      </w:r>
-      <w:r>
-        <w:rPr>
-          <w:rFonts w:ascii="Times New Roman" w:hAnsi="Times New Roman" w:cs="Times New Roman"/>
-        </w:rPr>
-        <w:t>,</w:t>
-      </w:r>
-      <w:r>
-        <w:rPr>
-          <w:rFonts w:ascii="Times New Roman" w:hAnsi="Times New Roman" w:cs="Times New Roman"/>
-        </w:rPr>
-        <w:t xml:space="preserve"> variation</w:t>
-      </w:r>
-      <w:r>
-        <w:rPr>
-          <w:rFonts w:ascii="Times New Roman" w:hAnsi="Times New Roman" w:cs="Times New Roman"/>
-        </w:rPr>
-        <w:t xml:space="preserve"> in traits such as maturation, survival, and growth </w:t>
-      </w:r>
-      <w:r>
-        <w:rPr>
-          <w:rFonts w:ascii="Times New Roman" w:hAnsi="Times New Roman" w:cs="Times New Roman"/>
-        </w:rPr>
-        <w:t>cannot be</w:t>
-      </w:r>
-      <w:r>
-        <w:rPr>
-          <w:rFonts w:ascii="Times New Roman" w:hAnsi="Times New Roman" w:cs="Times New Roman"/>
-        </w:rPr>
-        <w:t xml:space="preserve"> explained by</w:t>
-      </w:r>
-      <w:r>
-        <w:rPr>
-          <w:rFonts w:ascii="Times New Roman" w:hAnsi="Times New Roman" w:cs="Times New Roman"/>
-        </w:rPr>
         <w:t xml:space="preserve"> </w:t>
       </w:r>
-      <w:r>
-        <w:rPr>
-          <w:rFonts w:ascii="Times New Roman" w:hAnsi="Times New Roman" w:cs="Times New Roman"/>
-        </w:rPr>
-        <w:t>environmental</w:t>
-      </w:r>
-      <w:r>
-        <w:rPr>
-          <w:rFonts w:ascii="Times New Roman" w:hAnsi="Times New Roman" w:cs="Times New Roman"/>
-        </w:rPr>
-        <w:t xml:space="preserve"> temperature</w:t>
-      </w:r>
-      <w:r>
-        <w:rPr>
-          <w:rFonts w:ascii="Times New Roman" w:hAnsi="Times New Roman" w:cs="Times New Roman"/>
-        </w:rPr>
-        <w:t xml:space="preserve"> and foraging habits</w:t>
-      </w:r>
-      <w:r>
-        <w:rPr>
-          <w:rFonts w:ascii="Times New Roman" w:hAnsi="Times New Roman" w:cs="Times New Roman"/>
-        </w:rPr>
-        <w:t xml:space="preserve"> alone</w:t>
-      </w:r>
-      <w:r>
-        <w:rPr>
-          <w:rFonts w:ascii="Times New Roman" w:hAnsi="Times New Roman" w:cs="Times New Roman"/>
-        </w:rPr>
-        <w:t>.</w:t>
-      </w:r>
-      <w:r>
-        <w:rPr>
-          <w:rFonts w:ascii="Times New Roman" w:hAnsi="Times New Roman" w:cs="Times New Roman"/>
-        </w:rPr>
-        <w:t xml:space="preserve"> </w:t>
-      </w:r>
-      <w:r>
-        <w:rPr>
-          <w:rFonts w:ascii="Times New Roman" w:hAnsi="Times New Roman" w:cs="Times New Roman"/>
-        </w:rPr>
-        <w:t>For example,</w:t>
-      </w:r>
-      <w:r>
-        <w:rPr>
-          <w:rFonts w:ascii="Times New Roman" w:hAnsi="Times New Roman" w:cs="Times New Roman"/>
-        </w:rPr>
-        <w:t xml:space="preserve"> </w:t>
-      </w:r>
+      <w:proofErr w:type="spellStart"/>
       <w:r>
         <w:rPr>
           <w:rFonts w:ascii="Times New Roman" w:hAnsi="Times New Roman" w:cs="Times New Roman"/>
           <w:i/>
           <w:iCs/>
         </w:rPr>
-        <w:t xml:space="preserve">T. albacares, </w:t>
-      </w:r>
-      <w:r>
-        <w:rPr>
-          <w:rFonts w:ascii="Times New Roman" w:hAnsi="Times New Roman" w:cs="Times New Roman"/>
-        </w:rPr>
-        <w:t xml:space="preserve">yellowfin tuna, and </w:t>
+        <w:t>thunnus</w:t>
+      </w:r>
+      <w:proofErr w:type="spellEnd"/>
+      <w:r>
+        <w:rPr>
+          <w:rFonts w:ascii="Times New Roman" w:hAnsi="Times New Roman" w:cs="Times New Roman"/>
+        </w:rPr>
+        <w:t>)</w:t>
+      </w:r>
+      <w:r>
+        <w:rPr>
+          <w:rFonts w:ascii="Times New Roman" w:hAnsi="Times New Roman" w:cs="Times New Roman"/>
+        </w:rPr>
+        <w:t>, which occup</w:t>
+      </w:r>
+      <w:r>
+        <w:rPr>
+          <w:rFonts w:ascii="Times New Roman" w:hAnsi="Times New Roman" w:cs="Times New Roman"/>
+        </w:rPr>
+        <w:t>ies</w:t>
+      </w:r>
+      <w:r>
+        <w:rPr>
+          <w:rFonts w:ascii="Times New Roman" w:hAnsi="Times New Roman" w:cs="Times New Roman"/>
+        </w:rPr>
+        <w:t xml:space="preserve"> temperate waters and reach sizes of more than 600 kg, </w:t>
+      </w:r>
+      <w:r>
+        <w:rPr>
+          <w:rFonts w:ascii="Times New Roman" w:hAnsi="Times New Roman" w:cs="Times New Roman"/>
+        </w:rPr>
+        <w:t xml:space="preserve">to </w:t>
+      </w:r>
+      <w:r>
+        <w:rPr>
+          <w:rFonts w:ascii="Times New Roman" w:hAnsi="Times New Roman" w:cs="Times New Roman"/>
+        </w:rPr>
+        <w:t>the blackfin tuna</w:t>
+      </w:r>
+      <w:r>
+        <w:rPr>
+          <w:rFonts w:ascii="Times New Roman" w:hAnsi="Times New Roman" w:cs="Times New Roman"/>
+        </w:rPr>
+        <w:t xml:space="preserve"> (</w:t>
       </w:r>
       <w:r>
         <w:rPr>
@@ -3244,76 +3347,18 @@
           <w:i/>
           <w:iCs/>
         </w:rPr>
-        <w:t xml:space="preserve">T. obesus, </w:t>
-      </w:r>
-      <w:r>
-        <w:rPr>
-          <w:rFonts w:ascii="Times New Roman" w:hAnsi="Times New Roman" w:cs="Times New Roman"/>
-        </w:rPr>
-        <w:t>bigeye tuna, remain in tropical waters year-round</w:t>
-      </w:r>
-      <w:r>
-        <w:rPr>
-          <w:rFonts w:ascii="Times New Roman" w:hAnsi="Times New Roman" w:cs="Times New Roman"/>
-        </w:rPr>
-        <w:t>, but can reach comparable body sizes to bluefin tunas, although their lifespans are shorter</w:t>
-      </w:r>
-      <w:r>
-        <w:rPr>
-          <w:rFonts w:ascii="Times New Roman" w:hAnsi="Times New Roman" w:cs="Times New Roman"/>
-        </w:rPr>
-        <w:t>. The</w:t>
-      </w:r>
-      <w:r>
-        <w:rPr>
-          <w:rFonts w:ascii="Times New Roman" w:hAnsi="Times New Roman" w:cs="Times New Roman"/>
-        </w:rPr>
-        <w:t>se</w:t>
-      </w:r>
-      <w:r>
-        <w:rPr>
-          <w:rFonts w:ascii="Times New Roman" w:hAnsi="Times New Roman" w:cs="Times New Roman"/>
-        </w:rPr>
-        <w:t xml:space="preserve"> tropical species tend to grow faster and mature earlier than the</w:t>
-      </w:r>
-      <w:r>
-        <w:rPr>
-          <w:rFonts w:ascii="Times New Roman" w:hAnsi="Times New Roman" w:cs="Times New Roman"/>
-        </w:rPr>
-        <w:t xml:space="preserve"> three species of</w:t>
-      </w:r>
-      <w:r>
-        <w:rPr>
-          <w:rFonts w:ascii="Times New Roman" w:hAnsi="Times New Roman" w:cs="Times New Roman"/>
-        </w:rPr>
-        <w:t xml:space="preserve"> temperate</w:t>
-      </w:r>
-      <w:r>
-        <w:rPr>
-          <w:rFonts w:ascii="Times New Roman" w:hAnsi="Times New Roman" w:cs="Times New Roman"/>
-        </w:rPr>
-        <w:t xml:space="preserve"> bluefin</w:t>
-      </w:r>
-      <w:r>
-        <w:rPr>
-          <w:rFonts w:ascii="Times New Roman" w:hAnsi="Times New Roman" w:cs="Times New Roman"/>
-        </w:rPr>
-        <w:t xml:space="preserve"> tunas </w:t>
-      </w:r>
-      <w:r>
-        <w:rPr>
-          <w:rFonts w:ascii="Times New Roman" w:hAnsi="Times New Roman" w:cs="Times New Roman"/>
-        </w:rPr>
-        <w:t>(</w:t>
-      </w:r>
+        <w:t xml:space="preserve">T. </w:t>
+      </w:r>
+      <w:proofErr w:type="spellStart"/>
       <w:r>
         <w:rPr>
           <w:rFonts w:ascii="Times New Roman" w:hAnsi="Times New Roman" w:cs="Times New Roman"/>
           <w:i/>
           <w:iCs/>
         </w:rPr>
-        <w:t>T. thunnus, T. orientalis, and T. maccoyii</w:t>
-      </w:r>
+        <w:t>atlanticus</w:t>
+      </w:r>
+      <w:proofErr w:type="spellEnd"/>
       <w:r>
         <w:rPr>
           <w:rFonts w:ascii="Times New Roman" w:hAnsi="Times New Roman" w:cs="Times New Roman"/>
@@ -3324,7 +3369,343 @@
         <w:rPr>
           <w:rFonts w:ascii="Times New Roman" w:hAnsi="Times New Roman" w:cs="Times New Roman"/>
         </w:rPr>
-        <w:t xml:space="preserve">, spawning for a sustained period each year, and potentially achieving higher annual fecundity (Horswill et al., 2019). These </w:t>
+        <w:t>, which is tropical, and weighs less than 21 kg.</w:t>
+      </w:r>
+      <w:r>
+        <w:rPr>
+          <w:rFonts w:ascii="Times New Roman" w:hAnsi="Times New Roman" w:cs="Times New Roman"/>
+        </w:rPr>
+        <w:t xml:space="preserve"> The larger tunas are notable for their endothermic adaptations, which allow them to migrate great distances, dive into cooler waters to forage, and to efficiently chase down their prey. </w:t>
+      </w:r>
+      <w:r>
+        <w:rPr>
+          <w:rFonts w:ascii="Times New Roman" w:hAnsi="Times New Roman" w:cs="Times New Roman"/>
+        </w:rPr>
+        <w:t>However, e</w:t>
+      </w:r>
+      <w:r>
+        <w:rPr>
+          <w:rFonts w:ascii="Times New Roman" w:hAnsi="Times New Roman" w:cs="Times New Roman"/>
+        </w:rPr>
+        <w:t xml:space="preserve">ven </w:t>
+      </w:r>
+      <w:r>
+        <w:rPr>
+          <w:rFonts w:ascii="Times New Roman" w:hAnsi="Times New Roman" w:cs="Times New Roman"/>
+        </w:rPr>
+        <w:t xml:space="preserve">among </w:t>
+      </w:r>
+      <w:r>
+        <w:rPr>
+          <w:rFonts w:ascii="Times New Roman" w:hAnsi="Times New Roman" w:cs="Times New Roman"/>
+        </w:rPr>
+        <w:t xml:space="preserve">the largest </w:t>
+      </w:r>
+      <w:proofErr w:type="spellStart"/>
+      <w:r>
+        <w:rPr>
+          <w:rFonts w:ascii="Times New Roman" w:hAnsi="Times New Roman" w:cs="Times New Roman"/>
+          <w:i/>
+          <w:iCs/>
+        </w:rPr>
+        <w:t>Thunnus</w:t>
+      </w:r>
+      <w:proofErr w:type="spellEnd"/>
+      <w:r>
+        <w:rPr>
+          <w:rFonts w:ascii="Times New Roman" w:hAnsi="Times New Roman" w:cs="Times New Roman"/>
+          <w:i/>
+          <w:iCs/>
+        </w:rPr>
+        <w:t xml:space="preserve"> </w:t>
+      </w:r>
+      <w:r>
+        <w:rPr>
+          <w:rFonts w:ascii="Times New Roman" w:hAnsi="Times New Roman" w:cs="Times New Roman"/>
+        </w:rPr>
+        <w:t>species</w:t>
+      </w:r>
+      <w:r>
+        <w:rPr>
+          <w:rFonts w:ascii="Times New Roman" w:hAnsi="Times New Roman" w:cs="Times New Roman"/>
+        </w:rPr>
+        <w:t>,</w:t>
+      </w:r>
+      <w:r>
+        <w:rPr>
+          <w:rFonts w:ascii="Times New Roman" w:hAnsi="Times New Roman" w:cs="Times New Roman"/>
+        </w:rPr>
+        <w:t xml:space="preserve"> variation</w:t>
+      </w:r>
+      <w:r>
+        <w:rPr>
+          <w:rFonts w:ascii="Times New Roman" w:hAnsi="Times New Roman" w:cs="Times New Roman"/>
+        </w:rPr>
+        <w:t xml:space="preserve"> in traits such as maturation, survival, and growth </w:t>
+      </w:r>
+      <w:r>
+        <w:rPr>
+          <w:rFonts w:ascii="Times New Roman" w:hAnsi="Times New Roman" w:cs="Times New Roman"/>
+        </w:rPr>
+        <w:t>cannot be</w:t>
+      </w:r>
+      <w:r>
+        <w:rPr>
+          <w:rFonts w:ascii="Times New Roman" w:hAnsi="Times New Roman" w:cs="Times New Roman"/>
+        </w:rPr>
+        <w:t xml:space="preserve"> explained by</w:t>
+      </w:r>
+      <w:r>
+        <w:rPr>
+          <w:rFonts w:ascii="Times New Roman" w:hAnsi="Times New Roman" w:cs="Times New Roman"/>
+        </w:rPr>
+        <w:t xml:space="preserve"> </w:t>
+      </w:r>
+      <w:r>
+        <w:rPr>
+          <w:rFonts w:ascii="Times New Roman" w:hAnsi="Times New Roman" w:cs="Times New Roman"/>
+        </w:rPr>
+        <w:t>environmental</w:t>
+      </w:r>
+      <w:r>
+        <w:rPr>
+          <w:rFonts w:ascii="Times New Roman" w:hAnsi="Times New Roman" w:cs="Times New Roman"/>
+        </w:rPr>
+        <w:t xml:space="preserve"> temperature</w:t>
+      </w:r>
+      <w:r>
+        <w:rPr>
+          <w:rFonts w:ascii="Times New Roman" w:hAnsi="Times New Roman" w:cs="Times New Roman"/>
+        </w:rPr>
+        <w:t xml:space="preserve"> and foraging habits</w:t>
+      </w:r>
+      <w:r>
+        <w:rPr>
+          <w:rFonts w:ascii="Times New Roman" w:hAnsi="Times New Roman" w:cs="Times New Roman"/>
+        </w:rPr>
+        <w:t xml:space="preserve"> alone</w:t>
+      </w:r>
+      <w:r>
+        <w:rPr>
+          <w:rFonts w:ascii="Times New Roman" w:hAnsi="Times New Roman" w:cs="Times New Roman"/>
+        </w:rPr>
+        <w:t>.</w:t>
+      </w:r>
+      <w:r>
+        <w:rPr>
+          <w:rFonts w:ascii="Times New Roman" w:hAnsi="Times New Roman" w:cs="Times New Roman"/>
+        </w:rPr>
+        <w:t xml:space="preserve"> </w:t>
+      </w:r>
+      <w:r>
+        <w:rPr>
+          <w:rFonts w:ascii="Times New Roman" w:hAnsi="Times New Roman" w:cs="Times New Roman"/>
+        </w:rPr>
+        <w:t>For example,</w:t>
+      </w:r>
+      <w:r>
+        <w:rPr>
+          <w:rFonts w:ascii="Times New Roman" w:hAnsi="Times New Roman" w:cs="Times New Roman"/>
+        </w:rPr>
+        <w:t xml:space="preserve"> </w:t>
+      </w:r>
+      <w:r>
+        <w:rPr>
+          <w:rFonts w:ascii="Times New Roman" w:hAnsi="Times New Roman" w:cs="Times New Roman"/>
+          <w:i/>
+          <w:iCs/>
+        </w:rPr>
+        <w:t xml:space="preserve">T. </w:t>
+      </w:r>
+      <w:proofErr w:type="spellStart"/>
+      <w:r>
+        <w:rPr>
+          <w:rFonts w:ascii="Times New Roman" w:hAnsi="Times New Roman" w:cs="Times New Roman"/>
+          <w:i/>
+          <w:iCs/>
+        </w:rPr>
+        <w:t>albacares</w:t>
+      </w:r>
+      <w:proofErr w:type="spellEnd"/>
+      <w:r>
+        <w:rPr>
+          <w:rFonts w:ascii="Times New Roman" w:hAnsi="Times New Roman" w:cs="Times New Roman"/>
+          <w:i/>
+          <w:iCs/>
+        </w:rPr>
+        <w:t xml:space="preserve">, </w:t>
+      </w:r>
+      <w:r>
+        <w:rPr>
+          <w:rFonts w:ascii="Times New Roman" w:hAnsi="Times New Roman" w:cs="Times New Roman"/>
+        </w:rPr>
+        <w:t xml:space="preserve">yellowfin tuna, and </w:t>
+      </w:r>
+      <w:r>
+        <w:rPr>
+          <w:rFonts w:ascii="Times New Roman" w:hAnsi="Times New Roman" w:cs="Times New Roman"/>
+          <w:i/>
+          <w:iCs/>
+        </w:rPr>
+        <w:t xml:space="preserve">T. </w:t>
+      </w:r>
+      <w:proofErr w:type="spellStart"/>
+      <w:r>
+        <w:rPr>
+          <w:rFonts w:ascii="Times New Roman" w:hAnsi="Times New Roman" w:cs="Times New Roman"/>
+          <w:i/>
+          <w:iCs/>
+        </w:rPr>
+        <w:t>obesus</w:t>
+      </w:r>
+      <w:proofErr w:type="spellEnd"/>
+      <w:r>
+        <w:rPr>
+          <w:rFonts w:ascii="Times New Roman" w:hAnsi="Times New Roman" w:cs="Times New Roman"/>
+          <w:i/>
+          <w:iCs/>
+        </w:rPr>
+        <w:t xml:space="preserve">, </w:t>
+      </w:r>
+      <w:r>
+        <w:rPr>
+          <w:rFonts w:ascii="Times New Roman" w:hAnsi="Times New Roman" w:cs="Times New Roman"/>
+        </w:rPr>
+        <w:t>bigeye tuna, remain in tropical waters year-round</w:t>
+      </w:r>
+      <w:r>
+        <w:rPr>
+          <w:rFonts w:ascii="Times New Roman" w:hAnsi="Times New Roman" w:cs="Times New Roman"/>
+        </w:rPr>
+        <w:t>, but can reach comparable body sizes to bluefin tunas, although their lifespans are shorter</w:t>
+      </w:r>
+      <w:r>
+        <w:rPr>
+          <w:rFonts w:ascii="Times New Roman" w:hAnsi="Times New Roman" w:cs="Times New Roman"/>
+        </w:rPr>
+        <w:t>. The</w:t>
+      </w:r>
+      <w:r>
+        <w:rPr>
+          <w:rFonts w:ascii="Times New Roman" w:hAnsi="Times New Roman" w:cs="Times New Roman"/>
+        </w:rPr>
+        <w:t>se</w:t>
+      </w:r>
+      <w:r>
+        <w:rPr>
+          <w:rFonts w:ascii="Times New Roman" w:hAnsi="Times New Roman" w:cs="Times New Roman"/>
+        </w:rPr>
+        <w:t xml:space="preserve"> tropical species tend to grow faster and mature earlier than the</w:t>
+      </w:r>
+      <w:r>
+        <w:rPr>
+          <w:rFonts w:ascii="Times New Roman" w:hAnsi="Times New Roman" w:cs="Times New Roman"/>
+        </w:rPr>
+        <w:t xml:space="preserve"> three species of</w:t>
+      </w:r>
+      <w:r>
+        <w:rPr>
+          <w:rFonts w:ascii="Times New Roman" w:hAnsi="Times New Roman" w:cs="Times New Roman"/>
+        </w:rPr>
+        <w:t xml:space="preserve"> temperate</w:t>
+      </w:r>
+      <w:r>
+        <w:rPr>
+          <w:rFonts w:ascii="Times New Roman" w:hAnsi="Times New Roman" w:cs="Times New Roman"/>
+        </w:rPr>
+        <w:t xml:space="preserve"> bluefin</w:t>
+      </w:r>
+      <w:r>
+        <w:rPr>
+          <w:rFonts w:ascii="Times New Roman" w:hAnsi="Times New Roman" w:cs="Times New Roman"/>
+        </w:rPr>
+        <w:t xml:space="preserve"> tunas </w:t>
+      </w:r>
+      <w:r>
+        <w:rPr>
+          <w:rFonts w:ascii="Times New Roman" w:hAnsi="Times New Roman" w:cs="Times New Roman"/>
+        </w:rPr>
+        <w:t>(</w:t>
+      </w:r>
+      <w:r>
+        <w:rPr>
+          <w:rFonts w:ascii="Times New Roman" w:hAnsi="Times New Roman" w:cs="Times New Roman"/>
+          <w:i/>
+          <w:iCs/>
+        </w:rPr>
+        <w:t xml:space="preserve">T. </w:t>
+      </w:r>
+      <w:proofErr w:type="spellStart"/>
+      <w:r>
+        <w:rPr>
+          <w:rFonts w:ascii="Times New Roman" w:hAnsi="Times New Roman" w:cs="Times New Roman"/>
+          <w:i/>
+          <w:iCs/>
+        </w:rPr>
+        <w:t>thunnus</w:t>
+      </w:r>
+      <w:proofErr w:type="spellEnd"/>
+      <w:r>
+        <w:rPr>
+          <w:rFonts w:ascii="Times New Roman" w:hAnsi="Times New Roman" w:cs="Times New Roman"/>
+          <w:i/>
+          <w:iCs/>
+        </w:rPr>
+        <w:t xml:space="preserve">, T. </w:t>
+      </w:r>
+      <w:proofErr w:type="spellStart"/>
+      <w:r>
+        <w:rPr>
+          <w:rFonts w:ascii="Times New Roman" w:hAnsi="Times New Roman" w:cs="Times New Roman"/>
+          <w:i/>
+          <w:iCs/>
+        </w:rPr>
+        <w:t>orientalis</w:t>
+      </w:r>
+      <w:proofErr w:type="spellEnd"/>
+      <w:r>
+        <w:rPr>
+          <w:rFonts w:ascii="Times New Roman" w:hAnsi="Times New Roman" w:cs="Times New Roman"/>
+          <w:i/>
+          <w:iCs/>
+        </w:rPr>
+        <w:t xml:space="preserve">, and T. </w:t>
+      </w:r>
+      <w:proofErr w:type="spellStart"/>
+      <w:r>
+        <w:rPr>
+          <w:rFonts w:ascii="Times New Roman" w:hAnsi="Times New Roman" w:cs="Times New Roman"/>
+          <w:i/>
+          <w:iCs/>
+        </w:rPr>
+        <w:t>maccoyii</w:t>
+      </w:r>
+      <w:proofErr w:type="spellEnd"/>
+      <w:r>
+        <w:rPr>
+          <w:rFonts w:ascii="Times New Roman" w:hAnsi="Times New Roman" w:cs="Times New Roman"/>
+        </w:rPr>
+        <w:t>)</w:t>
+      </w:r>
+      <w:r>
+        <w:rPr>
+          <w:rFonts w:ascii="Times New Roman" w:hAnsi="Times New Roman" w:cs="Times New Roman"/>
+        </w:rPr>
+        <w:t>, spawning for a sustained period each year, and potentially achieving higher annual fecundity (</w:t>
+      </w:r>
+      <w:proofErr w:type="spellStart"/>
+      <w:r>
+        <w:rPr>
+          <w:rFonts w:ascii="Times New Roman" w:hAnsi="Times New Roman" w:cs="Times New Roman"/>
+        </w:rPr>
+        <w:t>Horswill</w:t>
+      </w:r>
+      <w:proofErr w:type="spellEnd"/>
+      <w:r>
+        <w:rPr>
+          <w:rFonts w:ascii="Times New Roman" w:hAnsi="Times New Roman" w:cs="Times New Roman"/>
+        </w:rPr>
+        <w:t xml:space="preserve"> et al., 2019). These </w:t>
       </w:r>
       <w:r>
         <w:rPr>
@@ -3474,17 +3855,39 @@
         </w:rPr>
         <w:t>(</w:t>
       </w:r>
-      <w:r>
-        <w:rPr>
-          <w:rFonts w:ascii="Times New Roman" w:hAnsi="Times New Roman" w:cs="Times New Roman"/>
-        </w:rPr>
-        <w:t xml:space="preserve">Mangel and Clark 1988, Houston and McNamara 1999, </w:t>
-      </w:r>
-      <w:r>
-        <w:rPr>
-          <w:rFonts w:ascii="Times New Roman" w:hAnsi="Times New Roman" w:cs="Times New Roman"/>
-        </w:rPr>
-        <w:t>Clark and Mangel 2000</w:t>
+      <w:proofErr w:type="spellStart"/>
+      <w:r>
+        <w:rPr>
+          <w:rFonts w:ascii="Times New Roman" w:hAnsi="Times New Roman" w:cs="Times New Roman"/>
+        </w:rPr>
+        <w:t>Mangel</w:t>
+      </w:r>
+      <w:proofErr w:type="spellEnd"/>
+      <w:r>
+        <w:rPr>
+          <w:rFonts w:ascii="Times New Roman" w:hAnsi="Times New Roman" w:cs="Times New Roman"/>
+        </w:rPr>
+        <w:t xml:space="preserve"> and Clark 1988, Houston and McNamara 1999, </w:t>
+      </w:r>
+      <w:r>
+        <w:rPr>
+          <w:rFonts w:ascii="Times New Roman" w:hAnsi="Times New Roman" w:cs="Times New Roman"/>
+        </w:rPr>
+        <w:t xml:space="preserve">Clark and </w:t>
+      </w:r>
+      <w:proofErr w:type="spellStart"/>
+      <w:r>
+        <w:rPr>
+          <w:rFonts w:ascii="Times New Roman" w:hAnsi="Times New Roman" w:cs="Times New Roman"/>
+        </w:rPr>
+        <w:t>Mangel</w:t>
+      </w:r>
+      <w:proofErr w:type="spellEnd"/>
+      <w:r>
+        <w:rPr>
+          <w:rFonts w:ascii="Times New Roman" w:hAnsi="Times New Roman" w:cs="Times New Roman"/>
+        </w:rPr>
+        <w:t xml:space="preserve"> 2000</w:t>
       </w:r>
       <w:r>
         <w:rPr>
@@ -3510,11 +3913,19 @@
         </w:rPr>
         <w:t xml:space="preserve"> to growth and reproduction (</w:t>
       </w:r>
-      <w:r>
-        <w:rPr>
-          <w:rFonts w:ascii="Times New Roman" w:hAnsi="Times New Roman" w:cs="Times New Roman"/>
-        </w:rPr>
-        <w:t xml:space="preserve">Mangel and </w:t>
+      <w:proofErr w:type="spellStart"/>
+      <w:r>
+        <w:rPr>
+          <w:rFonts w:ascii="Times New Roman" w:hAnsi="Times New Roman" w:cs="Times New Roman"/>
+        </w:rPr>
+        <w:t>Mangel</w:t>
+      </w:r>
+      <w:proofErr w:type="spellEnd"/>
+      <w:r>
+        <w:rPr>
+          <w:rFonts w:ascii="Times New Roman" w:hAnsi="Times New Roman" w:cs="Times New Roman"/>
+        </w:rPr>
+        <w:t xml:space="preserve"> and </w:t>
       </w:r>
       <w:r>
         <w:rPr>
@@ -3768,7 +4179,23 @@
           <w:rFonts w:ascii="Times New Roman" w:hAnsi="Times New Roman" w:cs="Times New Roman"/>
           <w:iCs/>
         </w:rPr>
-        <w:t>To find the optimal life history strategy in different environments, we  develop a dynamic state variable model, which is solved with stochastic dynamic programming.</w:t>
+        <w:t xml:space="preserve">To find the optimal life history strategy in different environments, </w:t>
+      </w:r>
+      <w:proofErr w:type="gramStart"/>
+      <w:r>
+        <w:rPr>
+          <w:rFonts w:ascii="Times New Roman" w:hAnsi="Times New Roman" w:cs="Times New Roman"/>
+          <w:iCs/>
+        </w:rPr>
+        <w:t>we  develop</w:t>
+      </w:r>
+      <w:proofErr w:type="gramEnd"/>
+      <w:r>
+        <w:rPr>
+          <w:rFonts w:ascii="Times New Roman" w:hAnsi="Times New Roman" w:cs="Times New Roman"/>
+          <w:iCs/>
+        </w:rPr>
+        <w:t xml:space="preserve"> a dynamic state variable model, which is solved with stochastic dynamic programming.</w:t>
       </w:r>
       <w:r>
         <w:rPr>
@@ -3791,12 +4218,21 @@
         </w:rPr>
         <w:t>We then parameterize our model with values consistent with the metabolic rates estimated for tunas from eco-physiological research (</w:t>
       </w:r>
+      <w:proofErr w:type="spellStart"/>
       <w:r>
         <w:rPr>
           <w:rFonts w:ascii="Times New Roman" w:hAnsi="Times New Roman" w:cs="Times New Roman"/>
           <w:highlight w:val="yellow"/>
         </w:rPr>
-        <w:t>Kitchell et al. 1979</w:t>
+        <w:t>Kitchell</w:t>
+      </w:r>
+      <w:proofErr w:type="spellEnd"/>
+      <w:r>
+        <w:rPr>
+          <w:rFonts w:ascii="Times New Roman" w:hAnsi="Times New Roman" w:cs="Times New Roman"/>
+          <w:highlight w:val="yellow"/>
+        </w:rPr>
+        <w:t xml:space="preserve"> et al. 1979</w:t>
       </w:r>
       <w:r>
         <w:rPr>
@@ -4153,7 +4589,7 @@
       <w:r>
         <w:tab/>
       </w:r>
-      <w:commentRangeStart w:id="5"/>
+      <w:commentRangeStart w:id="4"/>
       <w:r>
         <w:fldChar w:fldCharType="begin"/>
       </w:r>
@@ -4169,7 +4605,7 @@
       <w:r>
         <w:fldChar w:fldCharType="end"/>
       </w:r>
-      <w:bookmarkStart w:id="6" w:name="ZEqnNum406460"/>
+      <w:bookmarkStart w:id="5" w:name="ZEqnNum406460"/>
       <w:r>
         <w:instrText>(</w:instrText>
       </w:r>
@@ -4206,17 +4642,17 @@
       <w:r>
         <w:instrText>)</w:instrText>
       </w:r>
-      <w:bookmarkEnd w:id="6"/>
+      <w:bookmarkEnd w:id="5"/>
       <w:r>
         <w:fldChar w:fldCharType="end"/>
       </w:r>
-      <w:commentRangeEnd w:id="5"/>
+      <w:commentRangeEnd w:id="4"/>
       <w:r>
         <w:rPr>
           <w:rStyle w:val="CommentReference"/>
           <w:rFonts w:asciiTheme="minorHAnsi" w:hAnsiTheme="minorHAnsi" w:cstheme="minorBidi"/>
         </w:rPr>
-        <w:commentReference w:id="5"/>
+        <w:commentReference w:id="4"/>
       </w:r>
     </w:p>
     <w:p>
@@ -4319,7 +4755,21 @@
         <w:rPr>
           <w:rFonts w:ascii="Times New Roman" w:hAnsi="Times New Roman" w:cs="Times New Roman"/>
         </w:rPr>
-        <w:t xml:space="preserve"> (Sprules and Barth 2016</w:t>
+        <w:t xml:space="preserve"> (</w:t>
+      </w:r>
+      <w:proofErr w:type="spellStart"/>
+      <w:r>
+        <w:rPr>
+          <w:rFonts w:ascii="Times New Roman" w:hAnsi="Times New Roman" w:cs="Times New Roman"/>
+        </w:rPr>
+        <w:t>Sprules</w:t>
+      </w:r>
+      <w:proofErr w:type="spellEnd"/>
+      <w:r>
+        <w:rPr>
+          <w:rFonts w:ascii="Times New Roman" w:hAnsi="Times New Roman" w:cs="Times New Roman"/>
+        </w:rPr>
+        <w:t xml:space="preserve"> and Barth 2016</w:t>
       </w:r>
       <w:r>
         <w:rPr>
@@ -4443,7 +4893,21 @@
         <w:rPr>
           <w:rFonts w:ascii="Times New Roman" w:hAnsi="Times New Roman" w:cs="Times New Roman"/>
         </w:rPr>
-        <w:t>. The phenomenon of size spectra allows us to characterize the prey available to an individual (foodscape) and its risk of predation (fearscape) simultaneously as a given individual grows from small to large. We can thereby</w:t>
+        <w:t>. The phenomenon of size spectra allows us to characterize the prey available to an individual (foodscape) and its risk of predation (</w:t>
+      </w:r>
+      <w:proofErr w:type="spellStart"/>
+      <w:r>
+        <w:rPr>
+          <w:rFonts w:ascii="Times New Roman" w:hAnsi="Times New Roman" w:cs="Times New Roman"/>
+        </w:rPr>
+        <w:t>fearscape</w:t>
+      </w:r>
+      <w:proofErr w:type="spellEnd"/>
+      <w:r>
+        <w:rPr>
+          <w:rFonts w:ascii="Times New Roman" w:hAnsi="Times New Roman" w:cs="Times New Roman"/>
+        </w:rPr>
+        <w:t>) simultaneously as a given individual grows from small to large. We can thereby</w:t>
       </w:r>
       <w:r>
         <w:rPr>
@@ -4575,7 +5039,21 @@
         <w:rPr>
           <w:rFonts w:ascii="Times New Roman" w:hAnsi="Times New Roman" w:cs="Times New Roman"/>
         </w:rPr>
-        <w:t xml:space="preserve">An exception to the consistency of PPMR across body sizes occurs among species with different feeding modes, such as large-bodied filter feeders including baleen whales and planktivorous sharks and rays </w:t>
+        <w:t xml:space="preserve">An exception to the consistency of PPMR across body sizes occurs among species with different feeding modes, such as large-bodied filter feeders including baleen whales and </w:t>
+      </w:r>
+      <w:proofErr w:type="spellStart"/>
+      <w:r>
+        <w:rPr>
+          <w:rFonts w:ascii="Times New Roman" w:hAnsi="Times New Roman" w:cs="Times New Roman"/>
+        </w:rPr>
+        <w:t>planktivorous</w:t>
+      </w:r>
+      <w:proofErr w:type="spellEnd"/>
+      <w:r>
+        <w:rPr>
+          <w:rFonts w:ascii="Times New Roman" w:hAnsi="Times New Roman" w:cs="Times New Roman"/>
+        </w:rPr>
+        <w:t xml:space="preserve"> sharks and rays </w:t>
       </w:r>
       <w:r>
         <w:rPr>
@@ -4931,7 +5409,21 @@
         <w:rPr>
           <w:rFonts w:ascii="Times New Roman" w:hAnsi="Times New Roman" w:cs="Times New Roman"/>
         </w:rPr>
-        <w:t xml:space="preserve">We assume this distribution describes the range of acceptable prey sizes. Finally, the limit to prey consumption imposed by the size of the prey’s stomach contributes to the overall risk of predation (the fearscape). </w:t>
+        <w:t xml:space="preserve">We assume this distribution describes the range of acceptable prey sizes. Finally, the limit to prey consumption imposed by the size of the prey’s stomach contributes to the overall risk of predation (the </w:t>
+      </w:r>
+      <w:proofErr w:type="spellStart"/>
+      <w:r>
+        <w:rPr>
+          <w:rFonts w:ascii="Times New Roman" w:hAnsi="Times New Roman" w:cs="Times New Roman"/>
+        </w:rPr>
+        <w:t>fearscape</w:t>
+      </w:r>
+      <w:proofErr w:type="spellEnd"/>
+      <w:r>
+        <w:rPr>
+          <w:rFonts w:ascii="Times New Roman" w:hAnsi="Times New Roman" w:cs="Times New Roman"/>
+        </w:rPr>
+        <w:t xml:space="preserve">). </w:t>
       </w:r>
       <w:r>
         <w:rPr>
@@ -5024,6 +5516,7 @@
         </w:rPr>
         <w:t xml:space="preserve"> </w:t>
       </w:r>
+      <w:proofErr w:type="gramStart"/>
       <w:r>
         <w:rPr>
           <w:rFonts w:ascii="Times New Roman" w:hAnsi="Times New Roman" w:cs="Times New Roman"/>
@@ -5031,6 +5524,7 @@
         </w:rPr>
         <w:t>w</w:t>
       </w:r>
+      <w:proofErr w:type="gramEnd"/>
       <w:r>
         <w:rPr>
           <w:rFonts w:ascii="Times New Roman" w:hAnsi="Times New Roman" w:cs="Times New Roman"/>
@@ -5066,7 +5560,21 @@
         <w:rPr>
           <w:rFonts w:ascii="Times New Roman" w:hAnsi="Times New Roman" w:cs="Times New Roman"/>
         </w:rPr>
-        <w:t xml:space="preserve">either conspecifics or heterospecifics – </w:t>
+        <w:t xml:space="preserve">either conspecifics or </w:t>
+      </w:r>
+      <w:proofErr w:type="spellStart"/>
+      <w:r>
+        <w:rPr>
+          <w:rFonts w:ascii="Times New Roman" w:hAnsi="Times New Roman" w:cs="Times New Roman"/>
+        </w:rPr>
+        <w:t>heterospecifics</w:t>
+      </w:r>
+      <w:proofErr w:type="spellEnd"/>
+      <w:r>
+        <w:rPr>
+          <w:rFonts w:ascii="Times New Roman" w:hAnsi="Times New Roman" w:cs="Times New Roman"/>
+        </w:rPr>
+        <w:t xml:space="preserve"> – </w:t>
       </w:r>
       <w:r>
         <w:rPr>
@@ -5126,15 +5634,15 @@
         </w:rPr>
         <w:t xml:space="preserve"> </w:t>
       </w:r>
-      <w:ins w:id="7" w:author="Nicholas Dulvy" w:date="2020-01-23T16:02:00Z">
-        <w:del w:id="8" w:author="Nicholas Dulvy" w:date="2020-01-23T16:02:00Z">
+      <w:ins w:id="6" w:author="Nicholas Dulvy" w:date="2020-01-23T16:02:00Z">
+        <w:del w:id="7" w:author="Nicholas Dulvy" w:date="2020-01-23T16:02:00Z">
           <w:r>
             <w:rPr>
               <w:rFonts w:ascii="Times New Roman" w:hAnsi="Times New Roman" w:cs="Times New Roman"/>
               <w:noProof/>
               <w:position w:val="-16"/>
             </w:rPr>
-            <w:object w:dxaOrig="1980" w:dyaOrig="440" w14:anchorId="1C67BE0A">
+            <w:object w:dxaOrig="1980" w:dyaOrig="440" w14:anchorId="259C1E3E">
               <v:shapetype id="_x0000_t75" coordsize="21600,21600" o:spt="75" o:preferrelative="t" path="m@4@5l@4@11@9@11@9@5xe" filled="f" stroked="f">
                 <v:stroke joinstyle="miter"/>
                 <v:formulas>
@@ -5154,10 +5662,10 @@
                 <v:path o:extrusionok="f" gradientshapeok="t" o:connecttype="rect"/>
                 <o:lock v:ext="edit" aspectratio="t"/>
               </v:shapetype>
-              <v:shape id="_x0000_i1046" type="#_x0000_t75" alt="" style="width:100.3pt;height:22.1pt;mso-width-percent:0;mso-height-percent:0;mso-width-percent:0;mso-height-percent:0" o:ole="">
+              <v:shape id="_x0000_i1046" type="#_x0000_t75" alt="" style="width:99.75pt;height:22.55pt;mso-width-percent:0;mso-height-percent:0;mso-width-percent:0;mso-height-percent:0" o:ole="">
                 <v:imagedata r:id="rId11" o:title=""/>
               </v:shape>
-              <o:OLEObject Type="Embed" ProgID="Equation.DSMT4" ShapeID="_x0000_i1046" DrawAspect="Content" ObjectID="_1662921067" r:id="rId12"/>
+              <o:OLEObject Type="Embed" ProgID="Equation.DSMT4" ShapeID="_x0000_i1046" DrawAspect="Content" ObjectID="_1663063994" r:id="rId12"/>
             </w:object>
           </w:r>
         </w:del>
@@ -5474,6 +5982,7 @@
         </w:rPr>
         <w:t xml:space="preserve"> here. For consistency between income and costs (below), we convert consumption </w:t>
       </w:r>
+      <w:proofErr w:type="spellStart"/>
       <w:r>
         <w:rPr>
           <w:rFonts w:ascii="Times New Roman" w:hAnsi="Times New Roman" w:cs="Times New Roman"/>
@@ -5491,6 +6000,7 @@
         </w:rPr>
         <w:t>prey</w:t>
       </w:r>
+      <w:proofErr w:type="spellEnd"/>
       <w:r>
         <w:rPr>
           <w:rFonts w:ascii="Times New Roman" w:hAnsi="Times New Roman" w:cs="Times New Roman"/>
@@ -5575,15 +6085,9 @@
           <w:i/>
           <w:iCs/>
         </w:rPr>
-        <w:t>The fearscape</w:t>
-      </w:r>
-    </w:p>
-    <w:p>
-      <w:pPr>
-        <w:pStyle w:val="MTDisplayEquation"/>
-        <w:spacing w:line="480" w:lineRule="auto"/>
-        <w:jc w:val="both"/>
-      </w:pPr>
+        <w:t xml:space="preserve">The </w:t>
+      </w:r>
+      <w:proofErr w:type="spellStart"/>
       <w:r>
         <w:rPr>
           <w:b/>
@@ -5591,113 +6095,116 @@
           <w:i/>
           <w:iCs/>
         </w:rPr>
-        <w:tab/>
-      </w:r>
-      <w:r>
-        <w:t xml:space="preserve">The probability of </w:t>
-      </w:r>
-      <w:r>
-        <w:t>survival</w:t>
-      </w:r>
-      <w:r>
-        <w:t xml:space="preserve"> (over a unit of time)</w:t>
-      </w:r>
-      <w:r>
-        <w:t xml:space="preserve"> is </w:t>
-      </w:r>
-      <w:r>
-        <w:t xml:space="preserve">modeled as a negative exponential function.  The exponent </w:t>
-      </w:r>
-      <w:r>
-        <w:t xml:space="preserve">of this function </w:t>
-      </w:r>
-      <w:r>
-        <w:t>–</w:t>
-      </w:r>
-      <w:r>
-        <w:t xml:space="preserve"> often referred to as a rate of mortality </w:t>
-      </w:r>
-      <w:r>
-        <w:t>–</w:t>
-      </w:r>
-      <w:r>
-        <w:t xml:space="preserve"> is a proxy for the risk of predation </w:t>
-      </w:r>
-      <w:r>
-        <w:t xml:space="preserve">faced by an individual as it grows </w:t>
-      </w:r>
-      <w:r>
-        <w:t>through</w:t>
-      </w:r>
-      <w:r>
-        <w:t xml:space="preserve"> the size spectrum</w:t>
-      </w:r>
-      <w:r>
-        <w:t>.</w:t>
-      </w:r>
-      <w:r>
-        <w:t xml:space="preserve"> </w:t>
-      </w:r>
-      <w:r>
-        <w:t xml:space="preserve">It </w:t>
-      </w:r>
-      <w:r>
-        <w:t xml:space="preserve">changes concordantly with changes in </w:t>
-      </w:r>
-      <w:r>
-        <w:t>density of individuals in each size class, as this will affect encounter rates.</w:t>
-      </w:r>
-      <w:r>
-        <w:t xml:space="preserve"> </w:t>
-      </w:r>
-      <w:r>
-        <w:t xml:space="preserve"> </w:t>
-      </w:r>
-      <w:r>
-        <w:t>The risk of predation requires an</w:t>
-      </w:r>
-      <w:r>
-        <w:t xml:space="preserve"> integration over all size classes</w:t>
-      </w:r>
-      <w:r>
-        <w:t xml:space="preserve">, and depends on </w:t>
-      </w:r>
-      <w:r>
-        <w:t xml:space="preserve">the </w:t>
-      </w:r>
-      <w:r>
-        <w:t>volume of water</w:t>
-      </w:r>
-      <w:r>
-        <w:t xml:space="preserve"> cleared by predator</w:t>
-      </w:r>
-      <w:r>
-        <w:t>s</w:t>
-      </w:r>
-      <w:r>
-        <w:t xml:space="preserve"> of size </w:t>
-      </w:r>
-      <w:r>
-        <w:rPr>
+        <w:t>fearscape</w:t>
+      </w:r>
+      <w:proofErr w:type="spellEnd"/>
+    </w:p>
+    <w:p>
+      <w:pPr>
+        <w:pStyle w:val="MTDisplayEquation"/>
+        <w:spacing w:line="480" w:lineRule="auto"/>
+        <w:jc w:val="both"/>
+      </w:pPr>
+      <w:r>
+        <w:rPr>
+          <w:b/>
+          <w:bCs/>
           <w:i/>
           <w:iCs/>
         </w:rPr>
-        <w:t>w</w:t>
-      </w:r>
-      <w:r>
-        <w:t xml:space="preserve">, weighted by </w:t>
-      </w:r>
-      <w:r>
-        <w:t xml:space="preserve">the PPMR, and multiplied by the density of </w:t>
-      </w:r>
-      <w:r>
-        <w:t xml:space="preserve">individuals </w:t>
-      </w:r>
-      <w:r>
-        <w:t xml:space="preserve">of </w:t>
-      </w:r>
-      <w:r>
-        <w:t xml:space="preserve">size </w:t>
+        <w:tab/>
+      </w:r>
+      <w:r>
+        <w:t xml:space="preserve">The probability of </w:t>
+      </w:r>
+      <w:r>
+        <w:t>survival</w:t>
+      </w:r>
+      <w:r>
+        <w:t xml:space="preserve"> (over a unit of time)</w:t>
+      </w:r>
+      <w:r>
+        <w:t xml:space="preserve"> is </w:t>
+      </w:r>
+      <w:r>
+        <w:t xml:space="preserve">modeled as a negative exponential function.  The exponent </w:t>
+      </w:r>
+      <w:r>
+        <w:t xml:space="preserve">of this function </w:t>
+      </w:r>
+      <w:r>
+        <w:t>–</w:t>
+      </w:r>
+      <w:r>
+        <w:t xml:space="preserve"> often referred to as a rate of mortality </w:t>
+      </w:r>
+      <w:r>
+        <w:t>–</w:t>
+      </w:r>
+      <w:r>
+        <w:t xml:space="preserve"> is a proxy for the risk of predation </w:t>
+      </w:r>
+      <w:r>
+        <w:t xml:space="preserve">faced by an individual as it grows </w:t>
+      </w:r>
+      <w:r>
+        <w:t>through</w:t>
+      </w:r>
+      <w:r>
+        <w:t xml:space="preserve"> the size spectrum</w:t>
+      </w:r>
+      <w:r>
+        <w:t>.</w:t>
+      </w:r>
+      <w:r>
+        <w:t xml:space="preserve"> </w:t>
+      </w:r>
+      <w:r>
+        <w:t xml:space="preserve">It </w:t>
+      </w:r>
+      <w:r>
+        <w:t xml:space="preserve">changes concordantly with changes in </w:t>
+      </w:r>
+      <w:r>
+        <w:t>density of individuals in each size class, as this will affect encounter rates.</w:t>
+      </w:r>
+      <w:r>
+        <w:t xml:space="preserve"> </w:t>
+      </w:r>
+      <w:r>
+        <w:t xml:space="preserve"> </w:t>
+      </w:r>
+      <w:r>
+        <w:t>The risk of predation requires an</w:t>
+      </w:r>
+      <w:r>
+        <w:t xml:space="preserve"> integration </w:t>
+      </w:r>
+      <w:proofErr w:type="spellStart"/>
+      <w:r>
+        <w:t>over all</w:t>
+      </w:r>
+      <w:proofErr w:type="spellEnd"/>
+      <w:r>
+        <w:t xml:space="preserve"> size classes</w:t>
+      </w:r>
+      <w:r>
+        <w:t xml:space="preserve">, and depends on </w:t>
+      </w:r>
+      <w:r>
+        <w:t xml:space="preserve">the </w:t>
+      </w:r>
+      <w:r>
+        <w:t>volume of water</w:t>
+      </w:r>
+      <w:r>
+        <w:t xml:space="preserve"> cleared by predator</w:t>
+      </w:r>
+      <w:r>
+        <w:t>s</w:t>
+      </w:r>
+      <w:r>
+        <w:t xml:space="preserve"> of size </w:t>
       </w:r>
       <w:r>
         <w:rPr>
@@ -5707,10 +6214,32 @@
         <w:t>w</w:t>
       </w:r>
       <w:r>
+        <w:t xml:space="preserve">, weighted by </w:t>
+      </w:r>
+      <w:r>
+        <w:t xml:space="preserve">the PPMR, and multiplied by the density of </w:t>
+      </w:r>
+      <w:r>
+        <w:t xml:space="preserve">individuals </w:t>
+      </w:r>
+      <w:r>
+        <w:t xml:space="preserve">of </w:t>
+      </w:r>
+      <w:r>
+        <w:t xml:space="preserve">size </w:t>
+      </w:r>
+      <w:r>
         <w:rPr>
           <w:i/>
           <w:iCs/>
         </w:rPr>
+        <w:t>w</w:t>
+      </w:r>
+      <w:r>
+        <w:rPr>
+          <w:i/>
+          <w:iCs/>
+        </w:rPr>
         <w:t xml:space="preserve"> </w:t>
       </w:r>
       <w:r>
@@ -5736,19 +6265,21 @@
           <w:noProof/>
         </w:rPr>
       </w:pPr>
-      <w:ins w:id="9" w:author="Nicholas Dulvy" w:date="2020-01-23T16:02:00Z">
-        <w:r>
-          <w:rPr>
-            <w:noProof/>
-            <w:position w:val="-16"/>
-          </w:rPr>
-          <w:object w:dxaOrig="1700" w:dyaOrig="440" w14:anchorId="681966C0">
-            <v:shape id="_x0000_i1045" type="#_x0000_t75" alt="" style="width:84.85pt;height:19.05pt;mso-width-percent:0;mso-height-percent:0;mso-width-percent:0;mso-height-percent:0" o:ole="">
-              <v:imagedata r:id="rId13" o:title=""/>
-            </v:shape>
-            <o:OLEObject Type="Embed" ProgID="Equation.DSMT4" ShapeID="_x0000_i1045" DrawAspect="Content" ObjectID="_1662921068" r:id="rId14"/>
-          </w:object>
-        </w:r>
+      <w:ins w:id="8" w:author="Nicholas Dulvy" w:date="2020-01-23T16:02:00Z">
+        <w:del w:id="9" w:author="Nicholas Dulvy" w:date="2020-01-23T16:02:00Z">
+          <w:r>
+            <w:rPr>
+              <w:noProof/>
+              <w:position w:val="-16"/>
+            </w:rPr>
+            <w:object w:dxaOrig="1700" w:dyaOrig="440" w14:anchorId="3B744B0B">
+              <v:shape id="_x0000_i1045" type="#_x0000_t75" alt="" style="width:84.15pt;height:19.1pt;mso-width-percent:0;mso-height-percent:0;mso-width-percent:0;mso-height-percent:0" o:ole="">
+                <v:imagedata r:id="rId13" o:title=""/>
+              </v:shape>
+              <o:OLEObject Type="Embed" ProgID="Equation.DSMT4" ShapeID="_x0000_i1045" DrawAspect="Content" ObjectID="_1663063995" r:id="rId14"/>
+            </w:object>
+          </w:r>
+        </w:del>
       </w:ins>
       <w:r>
         <w:rPr>
@@ -7141,13 +7672,7 @@
           <w:rPr>
             <w:rFonts w:ascii="Cambria Math" w:hAnsi="Cambria Math" w:cs="Times New Roman"/>
           </w:rPr>
-          <m:t>L</m:t>
-        </m:r>
-        <m:r>
-          <w:rPr>
-            <w:rFonts w:ascii="Cambria Math" w:hAnsi="Cambria Math" w:cs="Times New Roman"/>
-          </w:rPr>
-          <m:t>(t)</m:t>
+          <m:t>L(t)</m:t>
         </m:r>
       </m:oMath>
       <w:r>
@@ -7267,11 +7792,11 @@
             <w:noProof/>
             <w:position w:val="-12"/>
           </w:rPr>
-          <w:object w:dxaOrig="720" w:dyaOrig="380" w14:anchorId="507B8395">
-            <v:shape id="_x0000_i1044" type="#_x0000_t75" alt="" style="width:41.65pt;height:19.05pt;mso-width-percent:0;mso-height-percent:0;mso-width-percent:0;mso-height-percent:0" o:ole="">
+          <w:object w:dxaOrig="720" w:dyaOrig="380" w14:anchorId="7FE4A8DA">
+            <v:shape id="_x0000_i1044" type="#_x0000_t75" alt="" style="width:41.65pt;height:19.1pt;mso-width-percent:0;mso-height-percent:0;mso-width-percent:0;mso-height-percent:0" o:ole="">
               <v:imagedata r:id="rId15" o:title=""/>
             </v:shape>
-            <o:OLEObject Type="Embed" ProgID="Equation.DSMT4" ShapeID="_x0000_i1044" DrawAspect="Content" ObjectID="_1662921069" r:id="rId16"/>
+            <o:OLEObject Type="Embed" ProgID="Equation.DSMT4" ShapeID="_x0000_i1044" DrawAspect="Content" ObjectID="_1663063996" r:id="rId16"/>
           </w:object>
         </w:r>
       </w:del>
@@ -7311,11 +7836,11 @@
             <w:noProof/>
             <w:position w:val="-12"/>
           </w:rPr>
-          <w:object w:dxaOrig="860" w:dyaOrig="380" w14:anchorId="52BB9979">
-            <v:shape id="_x0000_i1043" type="#_x0000_t75" alt="" style="width:46.8pt;height:20.05pt;mso-width-percent:0;mso-height-percent:0;mso-width-percent:0;mso-height-percent:0" o:ole="">
+          <w:object w:dxaOrig="860" w:dyaOrig="380" w14:anchorId="53659416">
+            <v:shape id="_x0000_i1043" type="#_x0000_t75" alt="" style="width:46.85pt;height:19.95pt;mso-width-percent:0;mso-height-percent:0;mso-width-percent:0;mso-height-percent:0" o:ole="">
               <v:imagedata r:id="rId17" o:title=""/>
             </v:shape>
-            <o:OLEObject Type="Embed" ProgID="Equation.DSMT4" ShapeID="_x0000_i1043" DrawAspect="Content" ObjectID="_1662921070" r:id="rId18"/>
+            <o:OLEObject Type="Embed" ProgID="Equation.DSMT4" ShapeID="_x0000_i1043" DrawAspect="Content" ObjectID="_1663063997" r:id="rId18"/>
           </w:object>
         </w:r>
       </w:del>
@@ -7331,11 +7856,11 @@
             <w:noProof/>
             <w:position w:val="-16"/>
           </w:rPr>
-          <w:object w:dxaOrig="920" w:dyaOrig="420" w14:anchorId="07A9F6B3">
-            <v:shape id="_x0000_i1042" type="#_x0000_t75" alt="" style="width:45.75pt;height:20.05pt;mso-width-percent:0;mso-height-percent:0;mso-width-percent:0;mso-height-percent:0" o:ole="">
+          <w:object w:dxaOrig="920" w:dyaOrig="420" w14:anchorId="65F6F54F">
+            <v:shape id="_x0000_i1042" type="#_x0000_t75" alt="" style="width:46pt;height:19.95pt;mso-width-percent:0;mso-height-percent:0;mso-width-percent:0;mso-height-percent:0" o:ole="">
               <v:imagedata r:id="rId19" o:title=""/>
             </v:shape>
-            <o:OLEObject Type="Embed" ProgID="Equation.DSMT4" ShapeID="_x0000_i1042" DrawAspect="Content" ObjectID="_1662921071" r:id="rId20"/>
+            <o:OLEObject Type="Embed" ProgID="Equation.DSMT4" ShapeID="_x0000_i1042" DrawAspect="Content" ObjectID="_1663063998" r:id="rId20"/>
           </w:object>
         </w:r>
       </w:del>
@@ -7453,7 +7978,7 @@
           <w:rFonts w:ascii="Times New Roman" w:hAnsi="Times New Roman" w:cs="Times New Roman"/>
           <w:iCs/>
         </w:rPr>
-        <w:t xml:space="preserve">the common currency of every process in </w:t>
+        <w:t>the common currency of every process in the model (temperature-</w:t>
       </w:r>
       <w:r>
         <w:rPr>
@@ -7461,7 +7986,7 @@
           <w:iCs/>
         </w:rPr>
         <w:lastRenderedPageBreak/>
-        <w:t>the model (temperature-dependent metabolic costs, reproductive output, body length, and lipid stores).</w:t>
+        <w:t>dependent metabolic costs, reproductive output, body length, and lipid stores).</w:t>
       </w:r>
       <w:r>
         <w:rPr>
@@ -7727,11 +8252,19 @@
         </w:rPr>
         <w:t>L</w:t>
       </w:r>
-      <w:r>
-        <w:rPr>
-          <w:rFonts w:ascii="Times New Roman" w:hAnsi="Times New Roman" w:cs="Times New Roman"/>
-        </w:rPr>
-        <w:t>ipid sto</w:t>
+      <w:proofErr w:type="spellStart"/>
+      <w:r>
+        <w:rPr>
+          <w:rFonts w:ascii="Times New Roman" w:hAnsi="Times New Roman" w:cs="Times New Roman"/>
+        </w:rPr>
+        <w:t>ipid</w:t>
+      </w:r>
+      <w:proofErr w:type="spellEnd"/>
+      <w:r>
+        <w:rPr>
+          <w:rFonts w:ascii="Times New Roman" w:hAnsi="Times New Roman" w:cs="Times New Roman"/>
+        </w:rPr>
+        <w:t xml:space="preserve"> sto</w:t>
       </w:r>
       <w:r>
         <w:rPr>
@@ -7808,11 +8341,11 @@
               <w:noProof/>
               <w:position w:val="-32"/>
             </w:rPr>
-            <w:object w:dxaOrig="4680" w:dyaOrig="780" w14:anchorId="4243A6F6">
-              <v:shape id="_x0000_i1041" type="#_x0000_t75" alt="" style="width:235.05pt;height:39.6pt;mso-width-percent:0;mso-height-percent:0;mso-width-percent:0;mso-height-percent:0" o:ole="">
+            <w:object w:dxaOrig="4680" w:dyaOrig="780" w14:anchorId="01F84B1F">
+              <v:shape id="_x0000_i1041" type="#_x0000_t75" alt="" style="width:235.1pt;height:39.9pt;mso-width-percent:0;mso-height-percent:0;mso-width-percent:0;mso-height-percent:0" o:ole="">
                 <v:imagedata r:id="rId21" o:title=""/>
               </v:shape>
-              <o:OLEObject Type="Embed" ProgID="Equation.DSMT4" ShapeID="_x0000_i1041" DrawAspect="Content" ObjectID="_1662921072" r:id="rId22"/>
+              <o:OLEObject Type="Embed" ProgID="Equation.DSMT4" ShapeID="_x0000_i1041" DrawAspect="Content" ObjectID="_1663063999" r:id="rId22"/>
             </w:object>
           </w:r>
         </w:del>
@@ -7921,13 +8454,7 @@
         <w:rPr>
           <w:rFonts w:ascii="Times New Roman" w:hAnsi="Times New Roman" w:cs="Times New Roman"/>
         </w:rPr>
-        <w:t xml:space="preserve"> (in </w:t>
-      </w:r>
-      <w:r>
-        <w:rPr>
-          <w:rFonts w:ascii="Times New Roman" w:hAnsi="Times New Roman" w:cs="Times New Roman"/>
-        </w:rPr>
-        <w:t>joules), so that</w:t>
+        <w:t xml:space="preserve"> (in joules), so that</w:t>
       </w:r>
       <w:r>
         <w:rPr>
@@ -7943,11 +8470,11 @@
               <w:noProof/>
               <w:position w:val="-12"/>
             </w:rPr>
-            <w:object w:dxaOrig="2060" w:dyaOrig="380" w14:anchorId="458C006D">
-              <v:shape id="_x0000_i1040" type="#_x0000_t75" alt="" style="width:104.4pt;height:20.05pt;mso-width-percent:0;mso-height-percent:0;mso-width-percent:0;mso-height-percent:0" o:ole="">
+            <w:object w:dxaOrig="2060" w:dyaOrig="380" w14:anchorId="3534AAE7">
+              <v:shape id="_x0000_i1040" type="#_x0000_t75" alt="" style="width:104.1pt;height:19.95pt;mso-width-percent:0;mso-height-percent:0;mso-width-percent:0;mso-height-percent:0" o:ole="">
                 <v:imagedata r:id="rId23" o:title=""/>
               </v:shape>
-              <o:OLEObject Type="Embed" ProgID="Equation.DSMT4" ShapeID="_x0000_i1040" DrawAspect="Content" ObjectID="_1662921073" r:id="rId24"/>
+              <o:OLEObject Type="Embed" ProgID="Equation.DSMT4" ShapeID="_x0000_i1040" DrawAspect="Content" ObjectID="_1663064000" r:id="rId24"/>
             </w:object>
           </w:r>
         </w:del>
@@ -7962,20 +8489,7 @@
         <w:rPr>
           <w:rFonts w:ascii="Times New Roman" w:hAnsi="Times New Roman" w:cs="Times New Roman"/>
         </w:rPr>
-        <w:t xml:space="preserve"> The maximum </w:t>
-      </w:r>
-      <w:r>
-        <w:rPr>
-          <w:rFonts w:ascii="Times New Roman" w:hAnsi="Times New Roman" w:cs="Times New Roman"/>
-        </w:rPr>
-        <w:t xml:space="preserve">lipid mass </w:t>
-      </w:r>
-      <w:r>
-        <w:rPr>
-          <w:rFonts w:ascii="Times New Roman" w:hAnsi="Times New Roman" w:cs="Times New Roman"/>
-        </w:rPr>
-        <w:lastRenderedPageBreak/>
-        <w:t xml:space="preserve">that can be saved from </w:t>
+        <w:t xml:space="preserve"> The maximum lipid mass that can be saved from </w:t>
       </w:r>
       <w:r>
         <w:rPr>
@@ -8011,11 +8525,19 @@
         </w:rPr>
         <w:t xml:space="preserve">cannot exceed </w:t>
       </w:r>
-      <w:r>
-        <w:rPr>
-          <w:rFonts w:ascii="Times New Roman" w:hAnsi="Times New Roman" w:cs="Times New Roman"/>
-        </w:rPr>
-        <w:t xml:space="preserve">75% of the </w:t>
+      <w:bookmarkStart w:id="21" w:name="_GoBack"/>
+      <w:r>
+        <w:rPr>
+          <w:rFonts w:ascii="Times New Roman" w:hAnsi="Times New Roman" w:cs="Times New Roman"/>
+        </w:rPr>
+        <w:t>75%</w:t>
+      </w:r>
+      <w:bookmarkEnd w:id="21"/>
+      <w:r>
+        <w:rPr>
+          <w:rFonts w:ascii="Times New Roman" w:hAnsi="Times New Roman" w:cs="Times New Roman"/>
+        </w:rPr>
+        <w:t xml:space="preserve"> of the </w:t>
       </w:r>
       <w:r>
         <w:rPr>
@@ -8064,7 +8586,14 @@
         <w:rPr>
           <w:rFonts w:ascii="Times New Roman" w:hAnsi="Times New Roman" w:cs="Times New Roman"/>
         </w:rPr>
-        <w:t xml:space="preserve">); any lipid stores in excess of this are not carried over. If, after allocation to growth and reproduction, an individual’s expected future stores </w:t>
+        <w:t xml:space="preserve">); any lipid stores in excess of this are </w:t>
+      </w:r>
+      <w:r>
+        <w:rPr>
+          <w:rFonts w:ascii="Times New Roman" w:hAnsi="Times New Roman" w:cs="Times New Roman"/>
+        </w:rPr>
+        <w:lastRenderedPageBreak/>
+        <w:t xml:space="preserve">not carried over. If, after allocation to growth and reproduction, an individual’s expected future stores </w:t>
       </w:r>
       <w:r>
         <w:rPr>
@@ -8217,19 +8746,19 @@
         </w:rPr>
         <w:t xml:space="preserve"> in the current time </w:t>
       </w:r>
-      <w:ins w:id="21" w:author="Nicholas Dulvy" w:date="2020-01-23T16:02:00Z">
-        <w:del w:id="22" w:author="Nicholas Dulvy" w:date="2020-01-23T16:02:00Z">
+      <w:ins w:id="22" w:author="Nicholas Dulvy" w:date="2020-01-23T16:02:00Z">
+        <w:del w:id="23" w:author="Nicholas Dulvy" w:date="2020-01-23T16:02:00Z">
           <w:r>
             <w:rPr>
               <w:rFonts w:ascii="Times New Roman" w:hAnsi="Times New Roman" w:cs="Times New Roman"/>
               <w:noProof/>
               <w:position w:val="-12"/>
             </w:rPr>
-            <w:object w:dxaOrig="560" w:dyaOrig="380" w14:anchorId="6F1E2BD2">
-              <v:shape id="_x0000_i1039" type="#_x0000_t75" alt="" style="width:27.25pt;height:19.05pt;mso-width-percent:0;mso-height-percent:0;mso-width-percent:0;mso-height-percent:0" o:ole="">
+            <w:object w:dxaOrig="560" w:dyaOrig="380" w14:anchorId="744036DB">
+              <v:shape id="_x0000_i1039" type="#_x0000_t75" alt="" style="width:26.9pt;height:19.1pt;mso-width-percent:0;mso-height-percent:0;mso-width-percent:0;mso-height-percent:0" o:ole="">
                 <v:imagedata r:id="rId25" o:title=""/>
               </v:shape>
-              <o:OLEObject Type="Embed" ProgID="Equation.DSMT4" ShapeID="_x0000_i1039" DrawAspect="Content" ObjectID="_1662921074" r:id="rId26"/>
+              <o:OLEObject Type="Embed" ProgID="Equation.DSMT4" ShapeID="_x0000_i1039" DrawAspect="Content" ObjectID="_1663064001" r:id="rId26"/>
             </w:object>
           </w:r>
         </w:del>
@@ -8301,19 +8830,19 @@
         </w:rPr>
         <w:t>by</w:t>
       </w:r>
-      <w:ins w:id="23" w:author="Nicholas Dulvy" w:date="2020-01-23T16:02:00Z">
-        <w:del w:id="24" w:author="Nicholas Dulvy" w:date="2020-01-23T16:02:00Z">
+      <w:ins w:id="24" w:author="Nicholas Dulvy" w:date="2020-01-23T16:02:00Z">
+        <w:del w:id="25" w:author="Nicholas Dulvy" w:date="2020-01-23T16:02:00Z">
           <w:r>
             <w:rPr>
               <w:rFonts w:ascii="Times New Roman" w:hAnsi="Times New Roman" w:cs="Times New Roman"/>
               <w:noProof/>
               <w:position w:val="-16"/>
             </w:rPr>
-            <w:object w:dxaOrig="2660" w:dyaOrig="420" w14:anchorId="75382D8A">
-              <v:shape id="_x0000_i1038" type="#_x0000_t75" alt="" style="width:130.65pt;height:20.05pt;mso-width-percent:0;mso-height-percent:0;mso-width-percent:0;mso-height-percent:0" o:ole="">
+            <w:object w:dxaOrig="2660" w:dyaOrig="420" w14:anchorId="4433E911">
+              <v:shape id="_x0000_i1038" type="#_x0000_t75" alt="" style="width:130.1pt;height:19.95pt;mso-width-percent:0;mso-height-percent:0;mso-width-percent:0;mso-height-percent:0" o:ole="">
                 <v:imagedata r:id="rId27" o:title=""/>
               </v:shape>
-              <o:OLEObject Type="Embed" ProgID="Equation.DSMT4" ShapeID="_x0000_i1038" DrawAspect="Content" ObjectID="_1662921075" r:id="rId28"/>
+              <o:OLEObject Type="Embed" ProgID="Equation.DSMT4" ShapeID="_x0000_i1038" DrawAspect="Content" ObjectID="_1663064002" r:id="rId28"/>
             </w:object>
           </w:r>
         </w:del>
@@ -8324,22 +8853,22 @@
         </w:rPr>
         <w:t>.</w:t>
       </w:r>
-      <w:commentRangeStart w:id="25"/>
       <w:commentRangeStart w:id="26"/>
-      <w:commentRangeEnd w:id="25"/>
+      <w:commentRangeStart w:id="27"/>
+      <w:commentRangeEnd w:id="26"/>
       <w:r>
         <w:rPr>
           <w:rStyle w:val="CommentReference"/>
         </w:rPr>
-        <w:commentReference w:id="25"/>
-      </w:r>
-      <w:commentRangeEnd w:id="26"/>
+        <w:commentReference w:id="26"/>
+      </w:r>
+      <w:commentRangeEnd w:id="27"/>
       <w:r>
         <w:rPr>
           <w:rStyle w:val="CommentReference"/>
           <w:rFonts w:eastAsiaTheme="minorEastAsia"/>
         </w:rPr>
-        <w:commentReference w:id="26"/>
+        <w:commentReference w:id="27"/>
       </w:r>
       <w:r>
         <w:rPr>
@@ -8366,19 +8895,19 @@
         </w:rPr>
         <w:t xml:space="preserve"> </w:t>
       </w:r>
-      <w:ins w:id="27" w:author="Nicholas Dulvy" w:date="2020-01-23T16:02:00Z">
-        <w:del w:id="28" w:author="Nicholas Dulvy" w:date="2020-01-23T16:02:00Z">
+      <w:ins w:id="28" w:author="Nicholas Dulvy" w:date="2020-01-23T16:02:00Z">
+        <w:del w:id="29" w:author="Nicholas Dulvy" w:date="2020-01-23T16:02:00Z">
           <w:r>
             <w:rPr>
               <w:rFonts w:ascii="Times New Roman" w:hAnsi="Times New Roman" w:cs="Times New Roman"/>
               <w:noProof/>
               <w:position w:val="-12"/>
             </w:rPr>
-            <w:object w:dxaOrig="1560" w:dyaOrig="380" w14:anchorId="6AFA9789">
-              <v:shape id="_x0000_i1037" type="#_x0000_t75" alt="" style="width:79.2pt;height:19.05pt;mso-width-percent:0;mso-height-percent:0;mso-width-percent:0;mso-height-percent:0" o:ole="">
+            <w:object w:dxaOrig="1560" w:dyaOrig="380" w14:anchorId="1F37F48C">
+              <v:shape id="_x0000_i1037" type="#_x0000_t75" alt="" style="width:78.95pt;height:19.1pt;mso-width-percent:0;mso-height-percent:0;mso-width-percent:0;mso-height-percent:0" o:ole="">
                 <v:imagedata r:id="rId29" o:title=""/>
               </v:shape>
-              <o:OLEObject Type="Embed" ProgID="Equation.DSMT4" ShapeID="_x0000_i1037" DrawAspect="Content" ObjectID="_1662921076" r:id="rId30"/>
+              <o:OLEObject Type="Embed" ProgID="Equation.DSMT4" ShapeID="_x0000_i1037" DrawAspect="Content" ObjectID="_1663064003" r:id="rId30"/>
             </w:object>
           </w:r>
         </w:del>
@@ -8520,19 +9049,19 @@
         </w:rPr>
         <w:t xml:space="preserve"> </w:t>
       </w:r>
-      <w:ins w:id="29" w:author="Nicholas Dulvy" w:date="2020-01-23T16:02:00Z">
-        <w:del w:id="30" w:author="Nicholas Dulvy" w:date="2020-01-23T16:02:00Z">
+      <w:ins w:id="30" w:author="Nicholas Dulvy" w:date="2020-01-23T16:02:00Z">
+        <w:del w:id="31" w:author="Nicholas Dulvy" w:date="2020-01-23T16:02:00Z">
           <w:r>
             <w:rPr>
               <w:rFonts w:ascii="Times New Roman" w:hAnsi="Times New Roman" w:cs="Times New Roman"/>
               <w:noProof/>
               <w:position w:val="-10"/>
             </w:rPr>
-            <w:object w:dxaOrig="820" w:dyaOrig="320" w14:anchorId="50E1CAC1">
-              <v:shape id="_x0000_i1036" type="#_x0000_t75" alt="" style="width:39.6pt;height:12.35pt;mso-width-percent:0;mso-height-percent:0;mso-width-percent:0;mso-height-percent:0" o:ole="">
+            <w:object w:dxaOrig="820" w:dyaOrig="320" w14:anchorId="74D9AF30">
+              <v:shape id="_x0000_i1036" type="#_x0000_t75" alt="" style="width:39.9pt;height:13pt;mso-width-percent:0;mso-height-percent:0;mso-width-percent:0;mso-height-percent:0" o:ole="">
                 <v:imagedata r:id="rId31" o:title=""/>
               </v:shape>
-              <o:OLEObject Type="Embed" ProgID="Equation.DSMT4" ShapeID="_x0000_i1036" DrawAspect="Content" ObjectID="_1662921077" r:id="rId32"/>
+              <o:OLEObject Type="Embed" ProgID="Equation.DSMT4" ShapeID="_x0000_i1036" DrawAspect="Content" ObjectID="_1663064004" r:id="rId32"/>
             </w:object>
           </w:r>
         </w:del>
@@ -8581,19 +9110,19 @@
         </w:rPr>
         <w:t xml:space="preserve">and </w:t>
       </w:r>
-      <w:ins w:id="31" w:author="Nicholas Dulvy" w:date="2020-01-23T16:02:00Z">
-        <w:del w:id="32" w:author="Nicholas Dulvy" w:date="2020-01-23T16:02:00Z">
+      <w:ins w:id="32" w:author="Nicholas Dulvy" w:date="2020-01-23T16:02:00Z">
+        <w:del w:id="33" w:author="Nicholas Dulvy" w:date="2020-01-23T16:02:00Z">
           <w:r>
             <w:rPr>
               <w:rFonts w:ascii="Times New Roman" w:hAnsi="Times New Roman" w:cs="Times New Roman"/>
               <w:noProof/>
               <w:position w:val="-4"/>
             </w:rPr>
-            <w:object w:dxaOrig="220" w:dyaOrig="240" w14:anchorId="757E69F9">
-              <v:shape id="_x0000_i1035" type="#_x0000_t75" alt="" style="width:12.85pt;height:12.85pt;mso-width-percent:0;mso-height-percent:0;mso-width-percent:0;mso-height-percent:0" o:ole="">
+            <w:object w:dxaOrig="220" w:dyaOrig="240" w14:anchorId="4EA1CDFE">
+              <v:shape id="_x0000_i1035" type="#_x0000_t75" alt="" style="width:13pt;height:13pt;mso-width-percent:0;mso-height-percent:0;mso-width-percent:0;mso-height-percent:0" o:ole="">
                 <v:imagedata r:id="rId33" o:title=""/>
               </v:shape>
-              <o:OLEObject Type="Embed" ProgID="Equation.DSMT4" ShapeID="_x0000_i1035" DrawAspect="Content" ObjectID="_1662921078" r:id="rId34"/>
+              <o:OLEObject Type="Embed" ProgID="Equation.DSMT4" ShapeID="_x0000_i1035" DrawAspect="Content" ObjectID="_1663064005" r:id="rId34"/>
             </w:object>
           </w:r>
         </w:del>
@@ -8616,19 +9145,19 @@
         </w:rPr>
         <w:t xml:space="preserve"> size </w:t>
       </w:r>
-      <w:ins w:id="33" w:author="Nicholas Dulvy" w:date="2020-01-23T16:02:00Z">
-        <w:del w:id="34" w:author="Nicholas Dulvy" w:date="2020-01-23T16:02:00Z">
+      <w:ins w:id="34" w:author="Nicholas Dulvy" w:date="2020-01-23T16:02:00Z">
+        <w:del w:id="35" w:author="Nicholas Dulvy" w:date="2020-01-23T16:02:00Z">
           <w:r>
             <w:rPr>
               <w:rFonts w:ascii="Times New Roman" w:hAnsi="Times New Roman" w:cs="Times New Roman"/>
               <w:noProof/>
               <w:position w:val="-10"/>
             </w:rPr>
-            <w:object w:dxaOrig="780" w:dyaOrig="320" w14:anchorId="4D3CE6E3">
-              <v:shape id="_x0000_i1034" type="#_x0000_t75" alt="" style="width:39.6pt;height:12.35pt;mso-width-percent:0;mso-height-percent:0;mso-width-percent:0;mso-height-percent:0" o:ole="">
+            <w:object w:dxaOrig="780" w:dyaOrig="320" w14:anchorId="38C08CA4">
+              <v:shape id="_x0000_i1034" type="#_x0000_t75" alt="" style="width:39.9pt;height:13pt;mso-width-percent:0;mso-height-percent:0;mso-width-percent:0;mso-height-percent:0" o:ole="">
                 <v:imagedata r:id="rId35" o:title=""/>
               </v:shape>
-              <o:OLEObject Type="Embed" ProgID="Equation.DSMT4" ShapeID="_x0000_i1034" DrawAspect="Content" ObjectID="_1662921079" r:id="rId36"/>
+              <o:OLEObject Type="Embed" ProgID="Equation.DSMT4" ShapeID="_x0000_i1034" DrawAspect="Content" ObjectID="_1663064006" r:id="rId36"/>
             </w:object>
           </w:r>
         </w:del>
@@ -8645,19 +9174,19 @@
         </w:rPr>
         <w:t xml:space="preserve"> lipid stores of </w:t>
       </w:r>
-      <w:ins w:id="35" w:author="Nicholas Dulvy" w:date="2020-01-23T16:02:00Z">
-        <w:del w:id="36" w:author="Nicholas Dulvy" w:date="2020-01-23T16:02:00Z">
+      <w:ins w:id="36" w:author="Nicholas Dulvy" w:date="2020-01-23T16:02:00Z">
+        <w:del w:id="37" w:author="Nicholas Dulvy" w:date="2020-01-23T16:02:00Z">
           <w:r>
             <w:rPr>
               <w:rFonts w:ascii="Times New Roman" w:hAnsi="Times New Roman" w:cs="Times New Roman"/>
               <w:noProof/>
               <w:position w:val="-10"/>
             </w:rPr>
-            <w:object w:dxaOrig="800" w:dyaOrig="320" w14:anchorId="6F787515">
-              <v:shape id="_x0000_i1033" type="#_x0000_t75" alt="" style="width:41.65pt;height:12.85pt;mso-width-percent:0;mso-height-percent:0;mso-width-percent:0;mso-height-percent:0" o:ole="">
+            <w:object w:dxaOrig="800" w:dyaOrig="320" w14:anchorId="1C8AAE5E">
+              <v:shape id="_x0000_i1033" type="#_x0000_t75" alt="" style="width:41.65pt;height:13pt;mso-width-percent:0;mso-height-percent:0;mso-width-percent:0;mso-height-percent:0" o:ole="">
                 <v:imagedata r:id="rId37" o:title=""/>
               </v:shape>
-              <o:OLEObject Type="Embed" ProgID="Equation.DSMT4" ShapeID="_x0000_i1033" DrawAspect="Content" ObjectID="_1662921080" r:id="rId38"/>
+              <o:OLEObject Type="Embed" ProgID="Equation.DSMT4" ShapeID="_x0000_i1033" DrawAspect="Content" ObjectID="_1663064007" r:id="rId38"/>
             </w:object>
           </w:r>
         </w:del>
@@ -8857,28 +9386,28 @@
         </w:rPr>
         <w:t xml:space="preserve"> </w:t>
       </w:r>
-      <w:bookmarkStart w:id="37" w:name="PasteStart"/>
-      <w:bookmarkStart w:id="38" w:name="MTBlankEqn"/>
-      <w:bookmarkEnd w:id="37"/>
-      <w:ins w:id="39" w:author="HK" w:date="2020-03-31T09:24:00Z">
-        <w:del w:id="40" w:author="HK" w:date="2020-03-31T09:24:00Z">
+      <w:bookmarkStart w:id="38" w:name="PasteStart"/>
+      <w:bookmarkStart w:id="39" w:name="MTBlankEqn"/>
+      <w:bookmarkEnd w:id="38"/>
+      <w:ins w:id="40" w:author="HK" w:date="2020-03-31T09:24:00Z">
+        <w:del w:id="41" w:author="HK" w:date="2020-03-31T09:24:00Z">
           <w:r>
             <w:rPr>
               <w:noProof/>
               <w:position w:val="-10"/>
             </w:rPr>
-            <w:object w:dxaOrig="1240" w:dyaOrig="320" w14:anchorId="6323E422">
-              <v:shape id="_x0000_i1032" type="#_x0000_t75" alt="" style="width:59.15pt;height:12.85pt;mso-width-percent:0;mso-height-percent:0;mso-width-percent:0;mso-height-percent:0" o:ole="">
+            <w:object w:dxaOrig="1240" w:dyaOrig="320" w14:anchorId="4A45A200">
+              <v:shape id="_x0000_i1032" type="#_x0000_t75" alt="" style="width:59pt;height:13pt;mso-width-percent:0;mso-height-percent:0;mso-width-percent:0;mso-height-percent:0" o:ole="">
                 <v:imagedata r:id="rId39" o:title=""/>
               </v:shape>
-              <o:OLEObject Type="Embed" ProgID="Equation.DSMT4" ShapeID="_x0000_i1032" DrawAspect="Content" ObjectID="_1662921081" r:id="rId40"/>
+              <o:OLEObject Type="Embed" ProgID="Equation.DSMT4" ShapeID="_x0000_i1032" DrawAspect="Content" ObjectID="_1663064008" r:id="rId40"/>
             </w:object>
           </w:r>
         </w:del>
       </w:ins>
-      <w:bookmarkStart w:id="41" w:name="PasteEnd"/>
-      <w:bookmarkEnd w:id="38"/>
-      <w:bookmarkEnd w:id="41"/>
+      <w:bookmarkStart w:id="42" w:name="PasteEnd"/>
+      <w:bookmarkEnd w:id="39"/>
+      <w:bookmarkEnd w:id="42"/>
       <w:r>
         <w:rPr>
           <w:noProof/>
@@ -8917,6 +9446,7 @@
         </w:rPr>
         <w:t>(</w:t>
       </w:r>
+      <w:proofErr w:type="spellStart"/>
       <w:r>
         <w:rPr>
           <w:rFonts w:ascii="Times New Roman" w:hAnsi="Times New Roman" w:cs="Times New Roman"/>
@@ -8924,6 +9454,7 @@
         </w:rPr>
         <w:t>l,s,t</w:t>
       </w:r>
+      <w:proofErr w:type="spellEnd"/>
       <w:r>
         <w:rPr>
           <w:rFonts w:ascii="Times New Roman" w:hAnsi="Times New Roman" w:cs="Times New Roman"/>
@@ -9196,8 +9727,8 @@
       <w:r>
         <w:tab/>
       </w:r>
-      <w:commentRangeStart w:id="42"/>
       <w:commentRangeStart w:id="43"/>
+      <w:commentRangeStart w:id="44"/>
       <w:r>
         <w:t xml:space="preserve"> (</w:t>
       </w:r>
@@ -9207,20 +9738,20 @@
       <w:r>
         <w:t>)</w:t>
       </w:r>
-      <w:commentRangeEnd w:id="42"/>
+      <w:commentRangeEnd w:id="43"/>
       <w:r>
         <w:rPr>
           <w:rStyle w:val="CommentReference"/>
         </w:rPr>
-        <w:commentReference w:id="42"/>
-      </w:r>
-      <w:commentRangeEnd w:id="43"/>
+        <w:commentReference w:id="43"/>
+      </w:r>
+      <w:commentRangeEnd w:id="44"/>
       <w:r>
         <w:rPr>
           <w:rStyle w:val="CommentReference"/>
           <w:rFonts w:eastAsiaTheme="minorEastAsia"/>
         </w:rPr>
-        <w:commentReference w:id="43"/>
+        <w:commentReference w:id="44"/>
       </w:r>
     </w:p>
     <w:p>
@@ -9237,7 +9768,6 @@
         <w:rPr>
           <w:rFonts w:ascii="Times New Roman" w:hAnsi="Times New Roman" w:cs="Times New Roman"/>
         </w:rPr>
-        <w:lastRenderedPageBreak/>
         <w:t>Changes in length depend on allocation of lipid stores to growth, so that</w:t>
       </w:r>
       <w:r>
@@ -9247,19 +9777,19 @@
         </w:rPr>
         <w:t xml:space="preserve"> </w:t>
       </w:r>
-      <w:ins w:id="44" w:author="Nicholas Dulvy" w:date="2020-01-23T16:02:00Z">
-        <w:del w:id="45" w:author="Nicholas Dulvy" w:date="2020-01-23T16:02:00Z">
+      <w:ins w:id="45" w:author="Nicholas Dulvy" w:date="2020-01-23T16:02:00Z">
+        <w:del w:id="46" w:author="Nicholas Dulvy" w:date="2020-01-23T16:02:00Z">
           <w:r>
             <w:rPr>
               <w:rFonts w:ascii="Times New Roman" w:hAnsi="Times New Roman" w:cs="Times New Roman"/>
               <w:noProof/>
               <w:position w:val="-10"/>
             </w:rPr>
-            <w:object w:dxaOrig="2180" w:dyaOrig="320" w14:anchorId="02B4D647">
-              <v:shape id="_x0000_i1031" type="#_x0000_t75" alt="" style="width:112.1pt;height:12.85pt;mso-width-percent:0;mso-height-percent:0;mso-width-percent:0;mso-height-percent:0" o:ole="">
+            <w:object w:dxaOrig="2180" w:dyaOrig="320" w14:anchorId="34EE338B">
+              <v:shape id="_x0000_i1031" type="#_x0000_t75" alt="" style="width:111.9pt;height:13pt;mso-width-percent:0;mso-height-percent:0;mso-width-percent:0;mso-height-percent:0" o:ole="">
                 <v:imagedata r:id="rId41" o:title=""/>
               </v:shape>
-              <o:OLEObject Type="Embed" ProgID="Equation.DSMT4" ShapeID="_x0000_i1031" DrawAspect="Content" ObjectID="_1662921082" r:id="rId42"/>
+              <o:OLEObject Type="Embed" ProgID="Equation.DSMT4" ShapeID="_x0000_i1031" DrawAspect="Content" ObjectID="_1663064009" r:id="rId42"/>
             </w:object>
           </w:r>
         </w:del>
@@ -9320,19 +9850,19 @@
         </w:rPr>
         <w:t xml:space="preserve">, so that </w:t>
       </w:r>
-      <w:ins w:id="46" w:author="Nicholas Dulvy" w:date="2020-01-23T16:02:00Z">
-        <w:del w:id="47" w:author="Nicholas Dulvy" w:date="2020-01-23T16:02:00Z">
+      <w:ins w:id="47" w:author="Nicholas Dulvy" w:date="2020-01-23T16:02:00Z">
+        <w:del w:id="48" w:author="Nicholas Dulvy" w:date="2020-01-23T16:02:00Z">
           <w:r>
             <w:rPr>
               <w:rFonts w:ascii="Times" w:hAnsi="Times" w:cs="Times New Roman"/>
               <w:noProof/>
               <w:position w:val="-16"/>
             </w:rPr>
-            <w:object w:dxaOrig="4560" w:dyaOrig="420" w14:anchorId="281C7AB1">
-              <v:shape id="_x0000_i1030" type="#_x0000_t75" alt="" style="width:229.35pt;height:20.05pt;mso-width-percent:0;mso-height-percent:0;mso-width-percent:0;mso-height-percent:0" o:ole="">
+            <w:object w:dxaOrig="4560" w:dyaOrig="420" w14:anchorId="4E58380C">
+              <v:shape id="_x0000_i1030" type="#_x0000_t75" alt="" style="width:319.25pt;height:28.65pt;mso-width-percent:0;mso-height-percent:0;mso-width-percent:0;mso-height-percent:0" o:ole="">
                 <v:imagedata r:id="rId43" o:title=""/>
               </v:shape>
-              <o:OLEObject Type="Embed" ProgID="Equation.DSMT4" ShapeID="_x0000_i1030" DrawAspect="Content" ObjectID="_1662921083" r:id="rId44"/>
+              <o:OLEObject Type="Embed" ProgID="Equation.DSMT4" ShapeID="_x0000_i1030" DrawAspect="Content" ObjectID="_1663064010" r:id="rId44"/>
             </w:object>
           </w:r>
         </w:del>
@@ -9343,18 +9873,18 @@
         </w:rPr>
         <w:t xml:space="preserve">, where </w:t>
       </w:r>
-      <w:ins w:id="48" w:author="Nicholas Dulvy" w:date="2020-01-23T16:02:00Z">
-        <w:del w:id="49" w:author="Nicholas Dulvy" w:date="2020-01-23T16:02:00Z">
+      <w:ins w:id="49" w:author="Nicholas Dulvy" w:date="2020-01-23T16:02:00Z">
+        <w:del w:id="50" w:author="Nicholas Dulvy" w:date="2020-01-23T16:02:00Z">
           <w:r>
             <w:rPr>
               <w:noProof/>
               <w:position w:val="-12"/>
             </w:rPr>
-            <w:object w:dxaOrig="560" w:dyaOrig="380" w14:anchorId="79B9D9A5">
-              <v:shape id="_x0000_i1029" type="#_x0000_t75" alt="" style="width:27.25pt;height:19.05pt;mso-width-percent:0;mso-height-percent:0;mso-width-percent:0;mso-height-percent:0" o:ole="">
+            <w:object w:dxaOrig="560" w:dyaOrig="380" w14:anchorId="2BADD81A">
+              <v:shape id="_x0000_i1029" type="#_x0000_t75" alt="" style="width:26.9pt;height:19.1pt;mso-width-percent:0;mso-height-percent:0;mso-width-percent:0;mso-height-percent:0" o:ole="">
                 <v:imagedata r:id="rId45" o:title=""/>
               </v:shape>
-              <o:OLEObject Type="Embed" ProgID="Equation.DSMT4" ShapeID="_x0000_i1029" DrawAspect="Content" ObjectID="_1662921084" r:id="rId46"/>
+              <o:OLEObject Type="Embed" ProgID="Equation.DSMT4" ShapeID="_x0000_i1029" DrawAspect="Content" ObjectID="_1663064011" r:id="rId46"/>
             </w:object>
           </w:r>
         </w:del>
@@ -9399,6 +9929,7 @@
           <w:rFonts w:ascii="Times" w:hAnsi="Times" w:cs="Times New Roman"/>
           <w:i/>
         </w:rPr>
+        <w:lastRenderedPageBreak/>
         <w:t>Fun</w:t>
       </w:r>
       <w:r>
@@ -9913,12 +10444,21 @@
         </w:rPr>
         <w:t xml:space="preserve"> (</w:t>
       </w:r>
+      <w:proofErr w:type="spellStart"/>
       <w:r>
         <w:rPr>
           <w:rFonts w:ascii="Times New Roman" w:hAnsi="Times New Roman" w:cs="Times New Roman"/>
           <w:highlight w:val="yellow"/>
         </w:rPr>
-        <w:t>Kitchell et al. 1978</w:t>
+        <w:t>Kitchell</w:t>
+      </w:r>
+      <w:proofErr w:type="spellEnd"/>
+      <w:r>
+        <w:rPr>
+          <w:rFonts w:ascii="Times New Roman" w:hAnsi="Times New Roman" w:cs="Times New Roman"/>
+          <w:highlight w:val="yellow"/>
+        </w:rPr>
+        <w:t xml:space="preserve"> et al. 1978</w:t>
       </w:r>
       <w:r>
         <w:rPr>
@@ -9926,28 +10466,28 @@
         </w:rPr>
         <w:t xml:space="preserve">). Due to the </w:t>
       </w:r>
-      <w:commentRangeStart w:id="50"/>
       <w:commentRangeStart w:id="51"/>
+      <w:commentRangeStart w:id="52"/>
       <w:r>
         <w:rPr>
           <w:rFonts w:ascii="Times New Roman" w:hAnsi="Times New Roman" w:cs="Times New Roman"/>
         </w:rPr>
         <w:t>uncertainty in this parameter, we explore variation</w:t>
       </w:r>
-      <w:commentRangeEnd w:id="50"/>
+      <w:commentRangeEnd w:id="51"/>
       <w:r>
         <w:rPr>
           <w:rStyle w:val="CommentReference"/>
         </w:rPr>
-        <w:commentReference w:id="50"/>
-      </w:r>
-      <w:commentRangeEnd w:id="51"/>
+        <w:commentReference w:id="51"/>
+      </w:r>
+      <w:commentRangeEnd w:id="52"/>
       <w:r>
         <w:rPr>
           <w:rStyle w:val="CommentReference"/>
           <w:rFonts w:eastAsiaTheme="minorEastAsia"/>
         </w:rPr>
-        <w:commentReference w:id="51"/>
+        <w:commentReference w:id="52"/>
       </w:r>
       <w:r>
         <w:rPr>
@@ -9998,7 +10538,6 @@
         <w:rPr>
           <w:rFonts w:ascii="Times New Roman" w:hAnsi="Times New Roman" w:cs="Times New Roman"/>
         </w:rPr>
-        <w:lastRenderedPageBreak/>
         <w:t>T</w:t>
       </w:r>
       <w:r>
@@ -10062,18 +10601,18 @@
       <w:r>
         <w:tab/>
       </w:r>
-      <w:ins w:id="52" w:author="Holly K" w:date="2020-03-31T09:24:00Z">
-        <w:del w:id="53" w:author="Holly K" w:date="2020-03-31T09:24:00Z">
+      <w:ins w:id="53" w:author="Holly K" w:date="2020-03-31T09:24:00Z">
+        <w:del w:id="54" w:author="Holly K" w:date="2020-03-31T09:24:00Z">
           <w:r>
             <w:rPr>
               <w:noProof/>
               <w:position w:val="-12"/>
             </w:rPr>
-            <w:object w:dxaOrig="1380" w:dyaOrig="400" w14:anchorId="076E3322">
-              <v:shape id="_x0000_i1028" type="#_x0000_t75" alt="" style="width:1in;height:20.05pt;mso-width-percent:0;mso-height-percent:0;mso-width-percent:0;mso-height-percent:0" o:ole="">
+            <w:object w:dxaOrig="1380" w:dyaOrig="400" w14:anchorId="5AABA93A">
+              <v:shape id="_x0000_i1028" type="#_x0000_t75" alt="" style="width:1in;height:19.95pt;mso-width-percent:0;mso-height-percent:0;mso-width-percent:0;mso-height-percent:0" o:ole="">
                 <v:imagedata r:id="rId47" o:title=""/>
               </v:shape>
-              <o:OLEObject Type="Embed" ProgID="Equation.DSMT4" ShapeID="_x0000_i1028" DrawAspect="Content" ObjectID="_1662921085" r:id="rId48"/>
+              <o:OLEObject Type="Embed" ProgID="Equation.DSMT4" ShapeID="_x0000_i1028" DrawAspect="Content" ObjectID="_1663064012" r:id="rId48"/>
             </w:object>
           </w:r>
         </w:del>
@@ -10280,6 +10819,7 @@
         <w:rPr>
           <w:rFonts w:ascii="Times New Roman" w:hAnsi="Times New Roman" w:cs="Times New Roman"/>
         </w:rPr>
+        <w:lastRenderedPageBreak/>
         <w:tab/>
       </w:r>
       <w:r>
@@ -10516,14 +11056,7 @@
           <w:rFonts w:ascii="Times New Roman" w:hAnsi="Times New Roman" w:cs="Times New Roman"/>
           <w:i/>
         </w:rPr>
-        <w:t>Solving the for the optimal allocation at each age</w:t>
-      </w:r>
-      <w:r>
-        <w:rPr>
-          <w:rFonts w:ascii="Times New Roman" w:hAnsi="Times New Roman" w:cs="Times New Roman"/>
-          <w:i/>
-        </w:rPr>
-        <w:t>, using backward iteration</w:t>
+        <w:t>Solving the for the optimal allocation at each age, using backward iteration</w:t>
       </w:r>
       <w:r>
         <w:rPr>
@@ -10669,19 +11202,19 @@
         </w:rPr>
         <w:t xml:space="preserve">rule </w:t>
       </w:r>
-      <w:ins w:id="54" w:author="Nicholas Dulvy" w:date="2020-01-23T16:02:00Z">
-        <w:del w:id="55" w:author="Nicholas Dulvy" w:date="2020-01-23T16:02:00Z">
+      <w:ins w:id="55" w:author="Nicholas Dulvy" w:date="2020-01-23T16:02:00Z">
+        <w:del w:id="56" w:author="Nicholas Dulvy" w:date="2020-01-23T16:02:00Z">
           <w:r>
             <w:rPr>
               <w:rFonts w:ascii="Times" w:hAnsi="Times"/>
               <w:noProof/>
               <w:position w:val="-10"/>
             </w:rPr>
-            <w:object w:dxaOrig="940" w:dyaOrig="320" w14:anchorId="0BA8C551">
-              <v:shape id="_x0000_i1027" type="#_x0000_t75" alt="" style="width:45.75pt;height:12.85pt;mso-width-percent:0;mso-height-percent:0;mso-width-percent:0;mso-height-percent:0" o:ole="">
+            <w:object w:dxaOrig="940" w:dyaOrig="320" w14:anchorId="59433C9C">
+              <v:shape id="_x0000_i1027" type="#_x0000_t75" alt="" style="width:46pt;height:13pt;mso-width-percent:0;mso-height-percent:0;mso-width-percent:0;mso-height-percent:0" o:ole="">
                 <v:imagedata r:id="rId49" o:title=""/>
               </v:shape>
-              <o:OLEObject Type="Embed" ProgID="Equation.DSMT4" ShapeID="_x0000_i1027" DrawAspect="Content" ObjectID="_1662921086" r:id="rId50"/>
+              <o:OLEObject Type="Embed" ProgID="Equation.DSMT4" ShapeID="_x0000_i1027" DrawAspect="Content" ObjectID="_1663064013" r:id="rId50"/>
             </w:object>
           </w:r>
         </w:del>
@@ -10692,19 +11225,19 @@
         </w:rPr>
         <w:t>, and</w:t>
       </w:r>
-      <w:ins w:id="56" w:author="Nicholas Dulvy" w:date="2020-01-23T16:02:00Z">
-        <w:del w:id="57" w:author="Nicholas Dulvy" w:date="2020-01-23T16:02:00Z">
+      <w:ins w:id="57" w:author="Nicholas Dulvy" w:date="2020-01-23T16:02:00Z">
+        <w:del w:id="58" w:author="Nicholas Dulvy" w:date="2020-01-23T16:02:00Z">
           <w:r>
             <w:rPr>
               <w:rFonts w:ascii="Times" w:hAnsi="Times"/>
               <w:noProof/>
               <w:position w:val="-10"/>
             </w:rPr>
-            <w:object w:dxaOrig="960" w:dyaOrig="320" w14:anchorId="4D1C0D7F">
-              <v:shape id="_x0000_i1026" type="#_x0000_t75" alt="" style="width:45.75pt;height:12.85pt;mso-width-percent:0;mso-height-percent:0;mso-width-percent:0;mso-height-percent:0" o:ole="">
+            <w:object w:dxaOrig="960" w:dyaOrig="320" w14:anchorId="50D09931">
+              <v:shape id="_x0000_i1026" type="#_x0000_t75" alt="" style="width:46pt;height:13pt;mso-width-percent:0;mso-height-percent:0;mso-width-percent:0;mso-height-percent:0" o:ole="">
                 <v:imagedata r:id="rId51" o:title=""/>
               </v:shape>
-              <o:OLEObject Type="Embed" ProgID="Equation.DSMT4" ShapeID="_x0000_i1026" DrawAspect="Content" ObjectID="_1662921087" r:id="rId52"/>
+              <o:OLEObject Type="Embed" ProgID="Equation.DSMT4" ShapeID="_x0000_i1026" DrawAspect="Content" ObjectID="_1663064014" r:id="rId52"/>
             </w:object>
           </w:r>
         </w:del>
@@ -10942,14 +11475,7 @@
         <w:rPr>
           <w:rFonts w:ascii="Times New Roman" w:hAnsi="Times New Roman" w:cs="Times New Roman"/>
         </w:rPr>
-        <w:t xml:space="preserve">For example, this occurred when the size-based </w:t>
-      </w:r>
-      <w:r>
-        <w:rPr>
-          <w:rFonts w:ascii="Times New Roman" w:hAnsi="Times New Roman" w:cs="Times New Roman"/>
-        </w:rPr>
-        <w:lastRenderedPageBreak/>
-        <w:t xml:space="preserve">constraints we imposed on reproductive effort or lipid stores led to identical fitness outcomes from more than one allocation level. </w:t>
+        <w:t xml:space="preserve">For example, this occurred when the size-based constraints we imposed on reproductive effort or lipid stores led to identical fitness outcomes from more than one allocation level. </w:t>
       </w:r>
     </w:p>
     <w:p>
@@ -10985,7 +11511,7 @@
         </w:rPr>
         <w:t xml:space="preserve">Forward </w:t>
       </w:r>
-      <w:commentRangeStart w:id="58"/>
+      <w:commentRangeStart w:id="59"/>
       <w:r>
         <w:rPr>
           <w:rFonts w:ascii="Times New Roman" w:hAnsi="Times New Roman" w:cs="Times New Roman"/>
@@ -10994,13 +11520,13 @@
         </w:rPr>
         <w:t>simulation</w:t>
       </w:r>
-      <w:commentRangeEnd w:id="58"/>
+      <w:commentRangeEnd w:id="59"/>
       <w:r>
         <w:rPr>
           <w:rStyle w:val="CommentReference"/>
           <w:rFonts w:eastAsiaTheme="minorEastAsia"/>
         </w:rPr>
-        <w:commentReference w:id="58"/>
+        <w:commentReference w:id="59"/>
       </w:r>
     </w:p>
     <w:p>
@@ -11076,7 +11602,14 @@
         <w:rPr>
           <w:rFonts w:ascii="Times New Roman" w:hAnsi="Times New Roman" w:cs="Times New Roman"/>
         </w:rPr>
-        <w:t>some states will not be viable with some sizes, given the energetic requirements of large individuals.</w:t>
+        <w:t xml:space="preserve">some states will not be </w:t>
+      </w:r>
+      <w:r>
+        <w:rPr>
+          <w:rFonts w:ascii="Times New Roman" w:hAnsi="Times New Roman" w:cs="Times New Roman"/>
+        </w:rPr>
+        <w:lastRenderedPageBreak/>
+        <w:t>viable with some sizes, given the energetic requirements of large individuals.</w:t>
       </w:r>
       <w:r>
         <w:rPr>
@@ -11348,6 +11881,7 @@
         </w:rPr>
         <w:t xml:space="preserve">s an approximation of the monthly mortality rate </w:t>
       </w:r>
+      <w:proofErr w:type="spellStart"/>
       <w:r>
         <w:rPr>
           <w:rFonts w:ascii="Times New Roman" w:hAnsi="Times New Roman" w:cs="Times New Roman"/>
@@ -11365,6 +11899,7 @@
         </w:rPr>
         <w:t>monthly</w:t>
       </w:r>
+      <w:proofErr w:type="spellEnd"/>
       <w:r>
         <w:rPr>
           <w:rFonts w:ascii="Times New Roman" w:hAnsi="Times New Roman" w:cs="Times New Roman"/>
@@ -11408,7 +11943,6 @@
           <w:rPr>
             <w:rFonts w:ascii="Cambria Math" w:hAnsi="Cambria Math" w:cs="Times New Roman"/>
           </w:rPr>
-          <w:lastRenderedPageBreak/>
           <m:t>M=1-</m:t>
         </m:r>
         <m:r>
@@ -11576,6 +12110,7 @@
         <w:rPr>
           <w:rFonts w:ascii="Times New Roman" w:hAnsi="Times New Roman" w:cs="Times New Roman"/>
         </w:rPr>
+        <w:lastRenderedPageBreak/>
         <w:tab/>
         <w:t xml:space="preserve">We modeled the optimal life history in </w:t>
       </w:r>
@@ -11633,19 +12168,19 @@
         </w:rPr>
         <w:t xml:space="preserve">We modeled two constant environments with different average temperatures, </w:t>
       </w:r>
-      <w:commentRangeStart w:id="59"/>
+      <w:commentRangeStart w:id="60"/>
       <w:r>
         <w:rPr>
           <w:rFonts w:ascii="Times New Roman" w:hAnsi="Times New Roman" w:cs="Times New Roman"/>
         </w:rPr>
         <w:t>290 K and 295 K</w:t>
       </w:r>
-      <w:commentRangeEnd w:id="59"/>
+      <w:commentRangeEnd w:id="60"/>
       <w:r>
         <w:rPr>
           <w:rStyle w:val="CommentReference"/>
         </w:rPr>
-        <w:commentReference w:id="59"/>
+        <w:commentReference w:id="60"/>
       </w:r>
       <w:r>
         <w:rPr>
@@ -11888,7 +12423,7 @@
         </w:rPr>
         <w:t xml:space="preserve"> increases by 4 degrees above the base temperature for six months of the year (from </w:t>
       </w:r>
-      <w:commentRangeStart w:id="60"/>
+      <w:commentRangeStart w:id="61"/>
       <w:r>
         <w:rPr>
           <w:rFonts w:ascii="Times New Roman" w:hAnsi="Times New Roman" w:cs="Times New Roman"/>
@@ -11896,12 +12431,12 @@
         </w:rPr>
         <w:t xml:space="preserve">290 to 294 K </w:t>
       </w:r>
-      <w:commentRangeEnd w:id="60"/>
+      <w:commentRangeEnd w:id="61"/>
       <w:r>
         <w:rPr>
           <w:rStyle w:val="CommentReference"/>
         </w:rPr>
-        <w:commentReference w:id="60"/>
+        <w:commentReference w:id="61"/>
       </w:r>
       <w:r>
         <w:rPr>
@@ -11910,7 +12445,7 @@
         </w:rPr>
         <w:t xml:space="preserve">in the cool scenario,  and from </w:t>
       </w:r>
-      <w:commentRangeStart w:id="61"/>
+      <w:commentRangeStart w:id="62"/>
       <w:r>
         <w:rPr>
           <w:rFonts w:ascii="Times New Roman" w:hAnsi="Times New Roman" w:cs="Times New Roman"/>
@@ -11918,12 +12453,12 @@
         </w:rPr>
         <w:t xml:space="preserve">295 to 299 K </w:t>
       </w:r>
-      <w:commentRangeEnd w:id="61"/>
+      <w:commentRangeEnd w:id="62"/>
       <w:r>
         <w:rPr>
           <w:rStyle w:val="CommentReference"/>
         </w:rPr>
-        <w:commentReference w:id="61"/>
+        <w:commentReference w:id="62"/>
       </w:r>
       <w:r>
         <w:rPr>
@@ -11980,22 +12515,22 @@
         </w:rPr>
         <w:t>doubles</w:t>
       </w:r>
-      <w:commentRangeStart w:id="62"/>
-      <w:commentRangeEnd w:id="62"/>
-      <w:r>
-        <w:rPr>
-          <w:rStyle w:val="CommentReference"/>
-        </w:rPr>
-        <w:commentReference w:id="62"/>
-      </w:r>
       <w:commentRangeStart w:id="63"/>
       <w:commentRangeEnd w:id="63"/>
       <w:r>
         <w:rPr>
           <w:rStyle w:val="CommentReference"/>
+        </w:rPr>
+        <w:commentReference w:id="63"/>
+      </w:r>
+      <w:commentRangeStart w:id="64"/>
+      <w:commentRangeEnd w:id="64"/>
+      <w:r>
+        <w:rPr>
+          <w:rStyle w:val="CommentReference"/>
           <w:rFonts w:eastAsiaTheme="minorEastAsia"/>
         </w:rPr>
-        <w:commentReference w:id="63"/>
+        <w:commentReference w:id="64"/>
       </w:r>
       <w:r>
         <w:rPr>
@@ -12042,15 +12577,7 @@
           <w:rFonts w:ascii="Times New Roman" w:hAnsi="Times New Roman" w:cs="Times New Roman"/>
           <w:noProof/>
         </w:rPr>
-        <w:t xml:space="preserve">The inclusion of seasonality  in our factorial combinations means </w:t>
-      </w:r>
-      <w:r>
-        <w:rPr>
-          <w:rFonts w:ascii="Times New Roman" w:hAnsi="Times New Roman" w:cs="Times New Roman"/>
-          <w:noProof/>
-        </w:rPr>
-        <w:lastRenderedPageBreak/>
-        <w:t xml:space="preserve">that we can compare warm “tropical” scenarios (which may be constant  or vary seasonally in coastal upwelling zones in the tropics) with seasonal cool “temperate” scenarios. The constant cool scenario could represent “deep ocean” conditions. The factorial combinations are designed to reveal  the interacting affects of seasonality in metabolic demands and food availability on top of the interacting effects of the foodscape and fearscape. </w:t>
+        <w:t xml:space="preserve">The inclusion of seasonality  in our factorial combinations means that we can compare warm “tropical” scenarios (which may be constant  or vary seasonally in coastal upwelling zones in the tropics) with seasonal cool “temperate” scenarios. The constant cool scenario could represent “deep ocean” conditions. The factorial combinations are designed to reveal  the interacting affects of seasonality in metabolic demands and food availability on top of the interacting effects of the foodscape and fearscape. </w:t>
       </w:r>
     </w:p>
     <w:p>
@@ -12094,6 +12621,7 @@
           <w:rFonts w:ascii="Times New Roman" w:hAnsi="Times New Roman" w:cs="Times New Roman"/>
           <w:noProof/>
         </w:rPr>
+        <w:lastRenderedPageBreak/>
         <w:t xml:space="preserve"> </w:t>
       </w:r>
     </w:p>
@@ -12337,7 +12865,6 @@
         <w:rPr>
           <w:rFonts w:ascii="Times New Roman" w:hAnsi="Times New Roman" w:cs="Times New Roman"/>
         </w:rPr>
-        <w:lastRenderedPageBreak/>
         <w:t>larger</w:t>
       </w:r>
       <w:r>
@@ -12404,7 +12931,14 @@
         <w:rPr>
           <w:rFonts w:ascii="Times New Roman" w:hAnsi="Times New Roman"/>
         </w:rPr>
-        <w:t>) with the body sizes that are favored in seasonal environments of lesser richness</w:t>
+        <w:t xml:space="preserve">) with the body sizes that are favored in </w:t>
+      </w:r>
+      <w:r>
+        <w:rPr>
+          <w:rFonts w:ascii="Times New Roman" w:hAnsi="Times New Roman"/>
+        </w:rPr>
+        <w:lastRenderedPageBreak/>
+        <w:t>seasonal environments of lesser richness</w:t>
       </w:r>
       <w:r>
         <w:rPr>
@@ -12486,12 +13020,14 @@
         </w:rPr>
         <w:t>5</w:t>
       </w:r>
+      <w:proofErr w:type="gramStart"/>
       <w:r>
         <w:rPr>
           <w:rFonts w:ascii="Times New Roman" w:hAnsi="Times New Roman" w:cs="Times New Roman"/>
         </w:rPr>
         <w:t>a,b</w:t>
       </w:r>
+      <w:proofErr w:type="gramEnd"/>
       <w:r>
         <w:rPr>
           <w:rFonts w:ascii="Times New Roman" w:hAnsi="Times New Roman" w:cs="Times New Roman"/>
@@ -12635,14 +13171,7 @@
         <w:rPr>
           <w:rFonts w:ascii="Times New Roman" w:hAnsi="Times New Roman" w:cs="Times New Roman"/>
         </w:rPr>
-        <w:t xml:space="preserve">), </w:t>
-      </w:r>
-      <w:r>
-        <w:rPr>
-          <w:rFonts w:ascii="Times New Roman" w:hAnsi="Times New Roman" w:cs="Times New Roman"/>
-        </w:rPr>
-        <w:lastRenderedPageBreak/>
-        <w:t xml:space="preserve">individuals in the colder seasonal environment had late maturation, but at intermediate richness, this pattern reversed (Figure </w:t>
+        <w:t xml:space="preserve">), individuals in the colder seasonal environment had late maturation, but at intermediate richness, this pattern reversed (Figure </w:t>
       </w:r>
       <w:r>
         <w:rPr>
@@ -12759,6 +13288,7 @@
         <w:rPr>
           <w:rFonts w:ascii="Times New Roman" w:hAnsi="Times New Roman" w:cs="Times New Roman"/>
         </w:rPr>
+        <w:lastRenderedPageBreak/>
         <w:tab/>
       </w:r>
       <w:r>
@@ -12827,12 +13357,14 @@
         </w:rPr>
         <w:t>5</w:t>
       </w:r>
+      <w:proofErr w:type="gramStart"/>
       <w:r>
         <w:rPr>
           <w:rFonts w:ascii="Times New Roman" w:hAnsi="Times New Roman" w:cs="Times New Roman"/>
         </w:rPr>
         <w:t>c,d</w:t>
       </w:r>
+      <w:proofErr w:type="gramEnd"/>
       <w:r>
         <w:rPr>
           <w:rFonts w:ascii="Times New Roman" w:hAnsi="Times New Roman" w:cs="Times New Roman"/>
@@ -12958,7 +13490,6 @@
           <w:i/>
           <w:iCs/>
         </w:rPr>
-        <w:lastRenderedPageBreak/>
         <w:t>Reproductive output</w:t>
       </w:r>
     </w:p>
@@ -13019,21 +13550,23 @@
         </w:rPr>
         <w:t>(</w:t>
       </w:r>
-      <w:ins w:id="64" w:author="Nicholas Dulvy" w:date="2020-01-23T16:02:00Z">
-        <w:r>
-          <w:rPr>
-            <w:noProof/>
-            <w:position w:val="-6"/>
-            <w:sz w:val="20"/>
-            <w:szCs w:val="20"/>
-          </w:rPr>
-          <w:object w:dxaOrig="220" w:dyaOrig="260" w14:anchorId="754F700F">
-            <v:shape id="_x0000_i1025" type="#_x0000_t75" alt="" style="width:12.85pt;height:12.85pt;mso-width-percent:0;mso-height-percent:0;mso-width-percent:0;mso-height-percent:0" o:ole="">
-              <v:imagedata r:id="rId53" o:title=""/>
-            </v:shape>
-            <o:OLEObject Type="Embed" ProgID="Equation.DSMT4" ShapeID="_x0000_i1025" DrawAspect="Content" ObjectID="_1662921088" r:id="rId54"/>
-          </w:object>
-        </w:r>
+      <w:ins w:id="65" w:author="Nicholas Dulvy" w:date="2020-01-23T16:02:00Z">
+        <w:del w:id="66" w:author="Nicholas Dulvy" w:date="2020-01-23T16:02:00Z">
+          <w:r>
+            <w:rPr>
+              <w:noProof/>
+              <w:position w:val="-6"/>
+              <w:sz w:val="20"/>
+              <w:szCs w:val="20"/>
+            </w:rPr>
+            <w:object w:dxaOrig="220" w:dyaOrig="260" w14:anchorId="1ABEAAAF">
+              <v:shape id="_x0000_i1025" type="#_x0000_t75" alt="" style="width:13pt;height:13pt;mso-width-percent:0;mso-height-percent:0;mso-width-percent:0;mso-height-percent:0" o:ole="">
+                <v:imagedata r:id="rId53" o:title=""/>
+              </v:shape>
+              <o:OLEObject Type="Embed" ProgID="Equation.DSMT4" ShapeID="_x0000_i1025" DrawAspect="Content" ObjectID="_1663064015" r:id="rId54"/>
+            </w:object>
+          </w:r>
+        </w:del>
       </w:ins>
       <w:r>
         <w:rPr>
@@ -13064,7 +13597,14 @@
         <w:rPr>
           <w:rFonts w:ascii="Times New Roman" w:hAnsi="Times New Roman" w:cs="Times New Roman"/>
         </w:rPr>
-        <w:t>Sensitivity analyses revealed this choice affected allocation to growth as well as body size (</w:t>
+        <w:t xml:space="preserve">Sensitivity analyses revealed this choice affected allocation to growth </w:t>
+      </w:r>
+      <w:r>
+        <w:rPr>
+          <w:rFonts w:ascii="Times New Roman" w:hAnsi="Times New Roman" w:cs="Times New Roman"/>
+        </w:rPr>
+        <w:lastRenderedPageBreak/>
+        <w:t>as well as body size (</w:t>
       </w:r>
       <w:r>
         <w:rPr>
@@ -13133,8 +13673,8 @@
         </w:rPr>
         <w:t xml:space="preserve">). </w:t>
       </w:r>
-      <w:commentRangeStart w:id="65"/>
-      <w:commentRangeStart w:id="66"/>
+      <w:commentRangeStart w:id="67"/>
+      <w:commentRangeStart w:id="68"/>
       <w:r>
         <w:rPr>
           <w:rFonts w:ascii="Times New Roman" w:hAnsi="Times New Roman" w:cs="Times New Roman"/>
@@ -13177,20 +13717,20 @@
         </w:rPr>
         <w:t xml:space="preserve">). </w:t>
       </w:r>
-      <w:commentRangeEnd w:id="65"/>
+      <w:commentRangeEnd w:id="67"/>
       <w:r>
         <w:rPr>
           <w:rStyle w:val="CommentReference"/>
         </w:rPr>
-        <w:commentReference w:id="65"/>
-      </w:r>
-      <w:commentRangeEnd w:id="66"/>
+        <w:commentReference w:id="67"/>
+      </w:r>
+      <w:commentRangeEnd w:id="68"/>
       <w:r>
         <w:rPr>
           <w:rStyle w:val="CommentReference"/>
           <w:rFonts w:eastAsiaTheme="minorEastAsia"/>
         </w:rPr>
-        <w:commentReference w:id="66"/>
+        <w:commentReference w:id="68"/>
       </w:r>
       <w:r>
         <w:rPr>
@@ -13382,164 +13922,164 @@
         <w:rPr>
           <w:rFonts w:ascii="Times New Roman" w:hAnsi="Times New Roman" w:cs="Times New Roman"/>
         </w:rPr>
-        <w:t xml:space="preserve">Following the patterns observed for body size, the mortality rate depended on environmental richness as well as seasonality. Emergent mortality rates were inversely related to </w:t>
+        <w:t>Following the patterns observed for body size, the mortality rate depended on environmental richness as well as seasonality. Emergent mortality rates were inversely related to body size, which is to be expected, given the size-dependent nature of predation in our model of size-spectra, and thus primarily correlated to richness</w:t>
+      </w:r>
+      <w:r>
+        <w:rPr>
+          <w:rFonts w:ascii="Times New Roman" w:hAnsi="Times New Roman" w:cs="Times New Roman"/>
+        </w:rPr>
+        <w:t>. Therefore, d</w:t>
+      </w:r>
+      <w:r>
+        <w:rPr>
+          <w:rFonts w:ascii="Times New Roman" w:hAnsi="Times New Roman" w:cs="Times New Roman"/>
+        </w:rPr>
+        <w:t>ue to their body size, t</w:t>
+      </w:r>
+      <w:r>
+        <w:rPr>
+          <w:rFonts w:ascii="Times New Roman" w:hAnsi="Times New Roman" w:cs="Times New Roman"/>
+        </w:rPr>
+        <w:t xml:space="preserve">he individuals in seasonal environments had, in general, lower mortality rates than those in constant environments (Figure </w:t>
+      </w:r>
+      <w:r>
+        <w:rPr>
+          <w:rFonts w:ascii="Times New Roman" w:hAnsi="Times New Roman" w:cs="Times New Roman"/>
+        </w:rPr>
+        <w:t>6</w:t>
+      </w:r>
+      <w:r>
+        <w:rPr>
+          <w:rFonts w:ascii="Times New Roman" w:hAnsi="Times New Roman" w:cs="Times New Roman"/>
+        </w:rPr>
+        <w:t xml:space="preserve">). </w:t>
+      </w:r>
+      <w:r>
+        <w:rPr>
+          <w:rFonts w:ascii="Times New Roman" w:hAnsi="Times New Roman" w:cs="Times New Roman"/>
+        </w:rPr>
+        <w:t>I</w:t>
+      </w:r>
+      <w:r>
+        <w:rPr>
+          <w:rFonts w:ascii="Times New Roman" w:hAnsi="Times New Roman" w:cs="Times New Roman"/>
+        </w:rPr>
+        <w:t>ndividuals</w:t>
+      </w:r>
+      <w:r>
+        <w:rPr>
+          <w:rFonts w:ascii="Times New Roman" w:hAnsi="Times New Roman" w:cs="Times New Roman"/>
+        </w:rPr>
+        <w:t xml:space="preserve"> in high</w:t>
+      </w:r>
+      <w:r>
+        <w:rPr>
+          <w:rFonts w:ascii="Times New Roman" w:hAnsi="Times New Roman" w:cs="Times New Roman"/>
+        </w:rPr>
+        <w:t>er</w:t>
+      </w:r>
+      <w:r>
+        <w:rPr>
+          <w:rFonts w:ascii="Times New Roman" w:hAnsi="Times New Roman" w:cs="Times New Roman"/>
+        </w:rPr>
+        <w:t xml:space="preserve"> food environments</w:t>
+      </w:r>
+      <w:r>
+        <w:rPr>
+          <w:rFonts w:ascii="Times New Roman" w:hAnsi="Times New Roman" w:cs="Times New Roman"/>
+        </w:rPr>
+        <w:t xml:space="preserve"> </w:t>
+      </w:r>
+      <w:r>
+        <w:rPr>
+          <w:rFonts w:ascii="Times New Roman" w:hAnsi="Times New Roman" w:cs="Times New Roman"/>
+        </w:rPr>
+        <w:t xml:space="preserve">were </w:t>
+      </w:r>
+      <w:r>
+        <w:rPr>
+          <w:rFonts w:ascii="Times New Roman" w:hAnsi="Times New Roman" w:cs="Times New Roman"/>
+        </w:rPr>
+        <w:t xml:space="preserve">also </w:t>
+      </w:r>
+      <w:r>
+        <w:rPr>
+          <w:rFonts w:ascii="Times New Roman" w:hAnsi="Times New Roman" w:cs="Times New Roman"/>
+        </w:rPr>
+        <w:t xml:space="preserve">larger and </w:t>
+      </w:r>
+      <w:r>
+        <w:rPr>
+          <w:rFonts w:ascii="Times New Roman" w:hAnsi="Times New Roman" w:cs="Times New Roman"/>
+        </w:rPr>
+        <w:t>had lower mortality than individuals</w:t>
+      </w:r>
+      <w:r>
+        <w:rPr>
+          <w:rFonts w:ascii="Times New Roman" w:hAnsi="Times New Roman" w:cs="Times New Roman"/>
+        </w:rPr>
+        <w:t xml:space="preserve"> in low-food environments. </w:t>
+      </w:r>
+      <w:r>
+        <w:rPr>
+          <w:rFonts w:ascii="Times New Roman" w:hAnsi="Times New Roman" w:cs="Times New Roman"/>
+        </w:rPr>
+        <w:t>Warm and cool</w:t>
+      </w:r>
+      <w:r>
+        <w:rPr>
+          <w:rFonts w:ascii="Times New Roman" w:hAnsi="Times New Roman" w:cs="Times New Roman"/>
+        </w:rPr>
+        <w:t xml:space="preserve"> environments did not have a consistent directional effect on</w:t>
+      </w:r>
+      <w:r>
+        <w:rPr>
+          <w:rFonts w:ascii="Times New Roman" w:hAnsi="Times New Roman" w:cs="Times New Roman"/>
+        </w:rPr>
+        <w:t xml:space="preserve"> mortality</w:t>
+      </w:r>
+      <w:r>
+        <w:rPr>
+          <w:rFonts w:ascii="Times New Roman" w:hAnsi="Times New Roman" w:cs="Times New Roman"/>
+        </w:rPr>
+        <w:t xml:space="preserve"> </w:t>
+      </w:r>
+      <w:r>
+        <w:rPr>
+          <w:rFonts w:ascii="Times New Roman" w:hAnsi="Times New Roman" w:cs="Times New Roman"/>
+        </w:rPr>
+        <w:t xml:space="preserve">(Figure </w:t>
+      </w:r>
+      <w:r>
+        <w:rPr>
+          <w:rFonts w:ascii="Times New Roman" w:hAnsi="Times New Roman" w:cs="Times New Roman"/>
+        </w:rPr>
+        <w:t>6</w:t>
+      </w:r>
+      <w:r>
+        <w:rPr>
+          <w:rFonts w:ascii="Times New Roman" w:hAnsi="Times New Roman" w:cs="Times New Roman"/>
+        </w:rPr>
+        <w:t>).  However, the highest mortality rate</w:t>
+      </w:r>
+      <w:r>
+        <w:rPr>
+          <w:rFonts w:ascii="Times New Roman" w:hAnsi="Times New Roman" w:cs="Times New Roman"/>
+        </w:rPr>
+        <w:t>s</w:t>
+      </w:r>
+      <w:r>
+        <w:rPr>
+          <w:rFonts w:ascii="Times New Roman" w:hAnsi="Times New Roman" w:cs="Times New Roman"/>
+        </w:rPr>
+        <w:t xml:space="preserve"> </w:t>
       </w:r>
       <w:r>
         <w:rPr>
           <w:rFonts w:ascii="Times New Roman" w:hAnsi="Times New Roman" w:cs="Times New Roman"/>
         </w:rPr>
         <w:lastRenderedPageBreak/>
-        <w:t>body size, which is to be expected, given the size-dependent nature of predation in our model of size-spectra, and thus primarily correlated to richness</w:t>
-      </w:r>
-      <w:r>
-        <w:rPr>
-          <w:rFonts w:ascii="Times New Roman" w:hAnsi="Times New Roman" w:cs="Times New Roman"/>
-        </w:rPr>
-        <w:t>. Therefore, d</w:t>
-      </w:r>
-      <w:r>
-        <w:rPr>
-          <w:rFonts w:ascii="Times New Roman" w:hAnsi="Times New Roman" w:cs="Times New Roman"/>
-        </w:rPr>
-        <w:t>ue to their body size, t</w:t>
-      </w:r>
-      <w:r>
-        <w:rPr>
-          <w:rFonts w:ascii="Times New Roman" w:hAnsi="Times New Roman" w:cs="Times New Roman"/>
-        </w:rPr>
-        <w:t xml:space="preserve">he individuals in seasonal environments had, in general, lower mortality rates than those in constant environments (Figure </w:t>
-      </w:r>
-      <w:r>
-        <w:rPr>
-          <w:rFonts w:ascii="Times New Roman" w:hAnsi="Times New Roman" w:cs="Times New Roman"/>
-        </w:rPr>
-        <w:t>6</w:t>
-      </w:r>
-      <w:r>
-        <w:rPr>
-          <w:rFonts w:ascii="Times New Roman" w:hAnsi="Times New Roman" w:cs="Times New Roman"/>
-        </w:rPr>
-        <w:t xml:space="preserve">). </w:t>
-      </w:r>
-      <w:r>
-        <w:rPr>
-          <w:rFonts w:ascii="Times New Roman" w:hAnsi="Times New Roman" w:cs="Times New Roman"/>
-        </w:rPr>
-        <w:t>I</w:t>
-      </w:r>
-      <w:r>
-        <w:rPr>
-          <w:rFonts w:ascii="Times New Roman" w:hAnsi="Times New Roman" w:cs="Times New Roman"/>
-        </w:rPr>
-        <w:t>ndividuals</w:t>
-      </w:r>
-      <w:r>
-        <w:rPr>
-          <w:rFonts w:ascii="Times New Roman" w:hAnsi="Times New Roman" w:cs="Times New Roman"/>
-        </w:rPr>
-        <w:t xml:space="preserve"> in high</w:t>
-      </w:r>
-      <w:r>
-        <w:rPr>
-          <w:rFonts w:ascii="Times New Roman" w:hAnsi="Times New Roman" w:cs="Times New Roman"/>
-        </w:rPr>
-        <w:t>er</w:t>
-      </w:r>
-      <w:r>
-        <w:rPr>
-          <w:rFonts w:ascii="Times New Roman" w:hAnsi="Times New Roman" w:cs="Times New Roman"/>
-        </w:rPr>
-        <w:t xml:space="preserve"> food environments</w:t>
-      </w:r>
-      <w:r>
-        <w:rPr>
-          <w:rFonts w:ascii="Times New Roman" w:hAnsi="Times New Roman" w:cs="Times New Roman"/>
-        </w:rPr>
-        <w:t xml:space="preserve"> </w:t>
-      </w:r>
-      <w:r>
-        <w:rPr>
-          <w:rFonts w:ascii="Times New Roman" w:hAnsi="Times New Roman" w:cs="Times New Roman"/>
-        </w:rPr>
-        <w:t xml:space="preserve">were </w:t>
-      </w:r>
-      <w:r>
-        <w:rPr>
-          <w:rFonts w:ascii="Times New Roman" w:hAnsi="Times New Roman" w:cs="Times New Roman"/>
-        </w:rPr>
-        <w:t xml:space="preserve">also </w:t>
-      </w:r>
-      <w:r>
-        <w:rPr>
-          <w:rFonts w:ascii="Times New Roman" w:hAnsi="Times New Roman" w:cs="Times New Roman"/>
-        </w:rPr>
-        <w:t xml:space="preserve">larger and </w:t>
-      </w:r>
-      <w:r>
-        <w:rPr>
-          <w:rFonts w:ascii="Times New Roman" w:hAnsi="Times New Roman" w:cs="Times New Roman"/>
-        </w:rPr>
-        <w:t>had lower mortality than individuals</w:t>
-      </w:r>
-      <w:r>
-        <w:rPr>
-          <w:rFonts w:ascii="Times New Roman" w:hAnsi="Times New Roman" w:cs="Times New Roman"/>
-        </w:rPr>
-        <w:t xml:space="preserve"> in low-food environments. </w:t>
-      </w:r>
-      <w:r>
-        <w:rPr>
-          <w:rFonts w:ascii="Times New Roman" w:hAnsi="Times New Roman" w:cs="Times New Roman"/>
-        </w:rPr>
-        <w:t>Warm and cool</w:t>
-      </w:r>
-      <w:r>
-        <w:rPr>
-          <w:rFonts w:ascii="Times New Roman" w:hAnsi="Times New Roman" w:cs="Times New Roman"/>
-        </w:rPr>
-        <w:t xml:space="preserve"> environments did not have a consistent directional effect on</w:t>
-      </w:r>
-      <w:r>
-        <w:rPr>
-          <w:rFonts w:ascii="Times New Roman" w:hAnsi="Times New Roman" w:cs="Times New Roman"/>
-        </w:rPr>
-        <w:t xml:space="preserve"> mortality</w:t>
-      </w:r>
-      <w:r>
-        <w:rPr>
-          <w:rFonts w:ascii="Times New Roman" w:hAnsi="Times New Roman" w:cs="Times New Roman"/>
-        </w:rPr>
-        <w:t xml:space="preserve"> </w:t>
-      </w:r>
-      <w:r>
-        <w:rPr>
-          <w:rFonts w:ascii="Times New Roman" w:hAnsi="Times New Roman" w:cs="Times New Roman"/>
-        </w:rPr>
-        <w:t xml:space="preserve">(Figure </w:t>
-      </w:r>
-      <w:r>
-        <w:rPr>
-          <w:rFonts w:ascii="Times New Roman" w:hAnsi="Times New Roman" w:cs="Times New Roman"/>
-        </w:rPr>
-        <w:t>6</w:t>
-      </w:r>
-      <w:r>
-        <w:rPr>
-          <w:rFonts w:ascii="Times New Roman" w:hAnsi="Times New Roman" w:cs="Times New Roman"/>
-        </w:rPr>
-        <w:t>).  However, the highest mortality rate</w:t>
-      </w:r>
-      <w:r>
-        <w:rPr>
-          <w:rFonts w:ascii="Times New Roman" w:hAnsi="Times New Roman" w:cs="Times New Roman"/>
-        </w:rPr>
-        <w:t>s</w:t>
-      </w:r>
-      <w:r>
-        <w:rPr>
-          <w:rFonts w:ascii="Times New Roman" w:hAnsi="Times New Roman" w:cs="Times New Roman"/>
-        </w:rPr>
-        <w:t xml:space="preserve"> emerging from our analyses</w:t>
+        <w:t>emerging from our analyses</w:t>
       </w:r>
       <w:r>
         <w:rPr>
@@ -13720,14 +14260,7 @@
         <w:rPr>
           <w:rFonts w:ascii="Times New Roman" w:hAnsi="Times New Roman" w:cs="Times New Roman"/>
         </w:rPr>
-        <w:t xml:space="preserve">). This exception to the general pattern of larger body sizes in warmer environments illustrates that the effect of temperature on growth is sensitive </w:t>
-      </w:r>
-      <w:r>
-        <w:rPr>
-          <w:rFonts w:ascii="Times New Roman" w:hAnsi="Times New Roman" w:cs="Times New Roman"/>
-        </w:rPr>
-        <w:lastRenderedPageBreak/>
-        <w:t xml:space="preserve">to the trade-off between reproduction and the increased metabolic costs associated with larger sizes, as well as the seasonality of the environment. </w:t>
+        <w:t xml:space="preserve">). This exception to the general pattern of larger body sizes in warmer environments illustrates that the effect of temperature on growth is sensitive to the trade-off between reproduction and the increased metabolic costs associated with larger sizes, as well as the seasonality of the environment. </w:t>
       </w:r>
     </w:p>
     <w:p>
@@ -13751,7 +14284,14 @@
         <w:rPr>
           <w:rFonts w:ascii="Times New Roman" w:hAnsi="Times New Roman" w:cs="Times New Roman"/>
         </w:rPr>
-        <w:t xml:space="preserve">The effect of temperature on growth was greatest at intermediate food levels. Both nutrient poor or nutrient rich conditions lead to similar strategies in both thermal environments. There is one outlier, in high food, cold seasonal environments, individuals are favored to have a terminal growth investment to even larger body sizes (over three meters). We don’t focus on that here, as very few individuals </w:t>
+        <w:t xml:space="preserve">The effect of temperature on growth was greatest at intermediate food levels. Both nutrient poor or nutrient rich conditions lead to similar strategies in both thermal environments. There is one outlier, in high food, cold seasonal environments, individuals are favored to have a terminal growth investment to even larger body sizes (over three meters). We don’t focus on that here, as very few </w:t>
+      </w:r>
+      <w:r>
+        <w:rPr>
+          <w:rFonts w:ascii="Times New Roman" w:hAnsi="Times New Roman" w:cs="Times New Roman"/>
+        </w:rPr>
+        <w:lastRenderedPageBreak/>
+        <w:t xml:space="preserve">individuals </w:t>
       </w:r>
       <w:r>
         <w:rPr>
@@ -13999,7 +14539,14 @@
         <w:rPr>
           <w:rFonts w:ascii="Times New Roman" w:hAnsi="Times New Roman" w:cs="Times New Roman"/>
         </w:rPr>
-        <w:t xml:space="preserve">in with the tropics do lead to the evolution of smaller body sizes </w:t>
+        <w:t xml:space="preserve">in with the tropics do lead to the evolution of smaller body </w:t>
+      </w:r>
+      <w:r>
+        <w:rPr>
+          <w:rFonts w:ascii="Times New Roman" w:hAnsi="Times New Roman" w:cs="Times New Roman"/>
+        </w:rPr>
+        <w:lastRenderedPageBreak/>
+        <w:t xml:space="preserve">sizes </w:t>
       </w:r>
       <w:r>
         <w:rPr>
@@ -14062,7 +14609,23 @@
           <w:rFonts w:ascii="Times New Roman" w:hAnsi="Times New Roman" w:cs="Times New Roman"/>
           <w:i/>
         </w:rPr>
-        <w:t>Connections between our results and extant scombrid life histories</w:t>
+        <w:t xml:space="preserve">Connections between our results and extant </w:t>
+      </w:r>
+      <w:proofErr w:type="spellStart"/>
+      <w:r>
+        <w:rPr>
+          <w:rFonts w:ascii="Times New Roman" w:hAnsi="Times New Roman" w:cs="Times New Roman"/>
+          <w:i/>
+        </w:rPr>
+        <w:t>scombrid</w:t>
+      </w:r>
+      <w:proofErr w:type="spellEnd"/>
+      <w:r>
+        <w:rPr>
+          <w:rFonts w:ascii="Times New Roman" w:hAnsi="Times New Roman" w:cs="Times New Roman"/>
+          <w:i/>
+        </w:rPr>
+        <w:t xml:space="preserve"> life histories</w:t>
       </w:r>
     </w:p>
     <w:p>
@@ -14077,7 +14640,21 @@
         <w:rPr>
           <w:rFonts w:ascii="Times New Roman" w:hAnsi="Times New Roman" w:cs="Times New Roman"/>
         </w:rPr>
-        <w:t xml:space="preserve">Our model structure was primarily motivated by the biogeography of scombrids (tunas and their relatives). </w:t>
+        <w:t xml:space="preserve">Our model structure was primarily motivated by the biogeography of </w:t>
+      </w:r>
+      <w:proofErr w:type="spellStart"/>
+      <w:r>
+        <w:rPr>
+          <w:rFonts w:ascii="Times New Roman" w:hAnsi="Times New Roman" w:cs="Times New Roman"/>
+        </w:rPr>
+        <w:t>scombrids</w:t>
+      </w:r>
+      <w:proofErr w:type="spellEnd"/>
+      <w:r>
+        <w:rPr>
+          <w:rFonts w:ascii="Times New Roman" w:hAnsi="Times New Roman" w:cs="Times New Roman"/>
+        </w:rPr>
+        <w:t xml:space="preserve"> (tunas and their relatives). </w:t>
       </w:r>
       <w:r>
         <w:rPr>
@@ -14091,181 +14668,263 @@
           <w:i/>
           <w:iCs/>
         </w:rPr>
-        <w:t>T. orientalis, T. thunnus, T. maccoyii</w:t>
-      </w:r>
-      <w:r>
-        <w:rPr>
-          <w:rFonts w:ascii="Times New Roman" w:hAnsi="Times New Roman" w:cs="Times New Roman"/>
-        </w:rPr>
-        <w:t>)</w:t>
-      </w:r>
+        <w:t xml:space="preserve">T. </w:t>
+      </w:r>
+      <w:proofErr w:type="spellStart"/>
       <w:r>
         <w:rPr>
           <w:rFonts w:ascii="Times New Roman" w:hAnsi="Times New Roman" w:cs="Times New Roman"/>
           <w:i/>
           <w:iCs/>
         </w:rPr>
-        <w:t xml:space="preserve"> </w:t>
-      </w:r>
-      <w:r>
-        <w:rPr>
-          <w:rFonts w:ascii="Times New Roman" w:hAnsi="Times New Roman" w:cs="Times New Roman"/>
-          <w:iCs/>
-        </w:rPr>
-        <w:t xml:space="preserve">reach larger body sizes than predicted by our model </w:t>
-      </w:r>
-      <w:r>
-        <w:rPr>
-          <w:rFonts w:ascii="Times New Roman" w:hAnsi="Times New Roman" w:cs="Times New Roman"/>
-        </w:rPr>
-        <w:fldChar w:fldCharType="begin" w:fldLock="1"/>
-      </w:r>
-      <w:r>
-        <w:rPr>
-          <w:rFonts w:ascii="Times New Roman" w:hAnsi="Times New Roman" w:cs="Times New Roman"/>
-        </w:rPr>
-        <w:instrText>ADDIN CSL_CITATION {"citationItems":[{"id":"ITEM-1","itemData":{"DOI":"10.1139/f2011-109","ISSN":"0706-652X","abstract":"&lt;p&gt;The relationship between Atlantic bluefin tuna (ABFT, Thunnus thynnus ) life history patterns and environmental conditions was investigated by developing a state-dependent model that optimizes energy allocation between growth and energy stores and the decision to spawn. The model successfully recreates growth, age-at-maturity, and seasonal variability in condition for western ABFT that spawn primarily in the Gulf of Mexico. Eastern ABFT spawning in the Mediterranean Sea display a life history trajectory shifted toward earlier maturation and, perhaps, reduced growth — a pattern predicted by the model when mortality was higher, migration distance shorter, and food intake during migration and spawning higher. Simulations highlight the sensitivity of the optimal ABFT life history strategy to variability in net energy intake, particularly during migration and spawning, a poorly understood component of their life cycle. Results also emphasize the importance for optimal life history patterns of the timing of spawning migrations in relation to the phenology and amplitude of seasonal prey availability. This study provides insight into potential mechanisms that underlie observations that are at the heart of current discussions regarding ABFT subpopulation structure and variable life history patterns.&lt;/p&gt;","author":[{"dropping-particle":"","family":"Chapman","given":"Erik W.","non-dropping-particle":"","parse-names":false,"suffix":""},{"dropping-particle":"","family":"Jørgensen","given":"Christian","non-dropping-particle":"","parse-names":false,"suffix":""},{"dropping-particle":"","family":"Lutcavage","given":"Molly E.","non-dropping-particle":"","parse-names":false,"suffix":""}],"container-title":"Canadian Journal of Fisheries and Aquatic Sciences","editor":[{"dropping-particle":"","family":"Hilborn","given":"Ray","non-dropping-particle":"","parse-names":false,"suffix":""}],"id":"ITEM-1","issue":"11","issued":{"date-parts":[["2011","11"]]},"page":"1934-1951","title":"Atlantic bluefin tuna ( &lt;i&gt;Thunnus thynnus&lt;/i&gt; ): a state-dependent energy allocation model for growth, maturation, and reproductive investment","type":"article-journal","volume":"68"},"uris":["http://www.mendeley.com/documents/?uuid=254a0ec8-16b4-3df1-8cb4-4c47581afe1c"]},{"id":"ITEM-2","itemData":{"DOI":"10.1371/journal.pone.0070405","ISSN":"1932-6203","abstract":"Scombrids (tunas, bonitos, Spanish mackerels and mackerels) support important fisheries in tropical, subtropical and temperate waters around the world, being one of the most economically- and socially-important marine species globally. Their sustainable exploitation, management and conservation depend on accurate life history information for the development of quantitative fisheries stock assessments, and in the fishery data-poor situations for the identification of vulnerable species. Here, we assemble life history traits (maximum size, growth, longevity, maturity, fecundity, spawning duration and spawning interval) for the 51 species of scombrids globally. We identify major biological gaps in knowledge and prioritize life history research needs in scombrids based on their biological gaps in knowledge, the importance of their fisheries and their current conservation status according to the International Union for Conservation of Nature Red List. We find that the growth and reproductive biology of tunas and mackerel species have been more extensively studied than for Spanish mackerels and bonitos, although there are notable exceptions in all groups. We also reveal that reproductive biology of species, particular fecundity, is the least studied biological aspect in scombrids. We identify two priority groups, including 32 species of scombrids, and several populations of principal market tunas, for which life history research should be prioritized following the species-specific life history gaps identified in this study in the coming decades. By highlighting the important gaps in biological knowledge and providing a priority setting for life history research in scombrid species this study provides guidance for management and conservation and serves as a guide for biologists and resource managers interested in the biology, ecology, and management of scombrid species. © 2013 Juan-Jordá et al.","author":[{"dropping-particle":"","family":"Juan-Jordá","given":"Maria José","non-dropping-particle":"","parse-names":false,"suffix":""},{"dropping-particle":"","family":"Mosqueira","given":"Iago","non-dropping-particle":"","parse-names":false,"suffix":""},{"dropping-particle":"","family":"Freire","given":"Juan","non-dropping-particle":"","parse-names":false,"suffix":""},{"dropping-particle":"","family":"Dulvy","given":"Nicholas K.","non-dropping-particle":"","parse-names":false,"suffix":""}],"container-title":"PLoS ONE","editor":[{"dropping-particle":"","family":"Stergiou","given":"Konstantinos I.","non-dropping-particle":"","parse-names":false,"suffix":""}],"id":"ITEM-2","issue":"8","issued":{"date-parts":[["2013","8","8"]]},"page":"e70405","publisher":"Public Library of Science","title":"The Conservation and Management of Tunas and Their Relatives: Setting Life History Research Priorities","type":"article-journal","volume":"8"},"uris":["http://www.mendeley.com/documents/?uuid=e0aea348-52d2-3f98-a9e8-3933bc24d000"]}],"mendeley":{"formattedCitation":"(Chapman et al. 2011, Juan-Jordá et al. 2013)","plainTextFormattedCitation":"(Chapman et al. 2011, Juan-Jordá et al. 2013)","previouslyFormattedCitation":"(Chapman et al. 2011, Juan-Jordá et al. 2013)"},"properties":{"noteIndex":0},"schema":"https://github.com/citation-style-language/schema/raw/master/csl-citation.json"}</w:instrText>
-      </w:r>
-      <w:r>
-        <w:rPr>
-          <w:rFonts w:ascii="Times New Roman" w:hAnsi="Times New Roman" w:cs="Times New Roman"/>
-        </w:rPr>
-        <w:fldChar w:fldCharType="separate"/>
-      </w:r>
-      <w:r>
-        <w:rPr>
-          <w:rFonts w:ascii="Times New Roman" w:hAnsi="Times New Roman" w:cs="Times New Roman"/>
-          <w:noProof/>
-        </w:rPr>
-        <w:t>(Chapman et al. 2011, Juan-Jordá et al. 2013)</w:t>
-      </w:r>
-      <w:r>
-        <w:rPr>
-          <w:rFonts w:ascii="Times New Roman" w:hAnsi="Times New Roman" w:cs="Times New Roman"/>
-        </w:rPr>
-        <w:fldChar w:fldCharType="end"/>
-      </w:r>
-      <w:r>
-        <w:rPr>
-          <w:rFonts w:ascii="Times New Roman" w:hAnsi="Times New Roman" w:cs="Times New Roman"/>
-          <w:iCs/>
-        </w:rPr>
-        <w:t xml:space="preserve">, but we note that the largest body sizes in our model were also found in environments with </w:t>
-      </w:r>
-      <w:r>
-        <w:rPr>
-          <w:rFonts w:ascii="Times New Roman" w:hAnsi="Times New Roman" w:cs="Times New Roman"/>
-        </w:rPr>
-        <w:t>variation in temperature and food availability.</w:t>
-      </w:r>
-      <w:r>
-        <w:rPr>
-          <w:rFonts w:ascii="Times New Roman" w:hAnsi="Times New Roman" w:cs="Times New Roman"/>
-        </w:rPr>
-        <w:t xml:space="preserve"> This result suggests th</w:t>
-      </w:r>
-      <w:r>
-        <w:rPr>
-          <w:rFonts w:ascii="Times New Roman" w:hAnsi="Times New Roman" w:cs="Times New Roman"/>
-        </w:rPr>
-        <w:t>eir large body sizes may be an adaptation to take advantage of seasonal fluctuations in resources</w:t>
-      </w:r>
-      <w:r>
-        <w:rPr>
-          <w:rFonts w:ascii="Times New Roman" w:hAnsi="Times New Roman" w:cs="Times New Roman"/>
-        </w:rPr>
-        <w:t>, in addition to allowing them to migrate long distances and dive to deep water (</w:t>
-      </w:r>
-      <w:r>
-        <w:rPr>
-          <w:rFonts w:ascii="Times New Roman" w:hAnsi="Times New Roman" w:cs="Times New Roman"/>
-          <w:highlight w:val="yellow"/>
-        </w:rPr>
-        <w:t>Wilson and Block 2009</w:t>
-      </w:r>
-      <w:r>
-        <w:rPr>
-          <w:rFonts w:ascii="Times New Roman" w:hAnsi="Times New Roman" w:cs="Times New Roman"/>
-        </w:rPr>
-        <w:t>)</w:t>
-      </w:r>
-      <w:r>
-        <w:rPr>
-          <w:rFonts w:ascii="Times New Roman" w:hAnsi="Times New Roman" w:cs="Times New Roman"/>
-        </w:rPr>
-        <w:t xml:space="preserve">. Our model suggests that for these species, warming oceans </w:t>
-      </w:r>
-      <w:r>
-        <w:rPr>
-          <w:rFonts w:ascii="Times New Roman" w:hAnsi="Times New Roman" w:cs="Times New Roman"/>
-        </w:rPr>
-        <w:t xml:space="preserve">may not change their growth patterns unless </w:t>
-      </w:r>
-      <w:r>
-        <w:rPr>
-          <w:rFonts w:ascii="Times New Roman" w:hAnsi="Times New Roman" w:cs="Times New Roman"/>
-        </w:rPr>
-        <w:t>environmental productivity</w:t>
-      </w:r>
-      <w:r>
-        <w:rPr>
-          <w:rFonts w:ascii="Times New Roman" w:hAnsi="Times New Roman" w:cs="Times New Roman"/>
-        </w:rPr>
-        <w:t xml:space="preserve"> also changes</w:t>
-      </w:r>
-      <w:r>
-        <w:rPr>
-          <w:rFonts w:ascii="Times New Roman" w:hAnsi="Times New Roman" w:cs="Times New Roman"/>
-        </w:rPr>
-        <w:t>, restructuring the size spectrum</w:t>
-      </w:r>
-      <w:r>
-        <w:rPr>
-          <w:rFonts w:ascii="Times New Roman" w:hAnsi="Times New Roman" w:cs="Times New Roman"/>
-        </w:rPr>
-        <w:t xml:space="preserve"> such that smaller body sizes are advantageous in warmer environ,ents (Figure 3b,c)</w:t>
-      </w:r>
-      <w:r>
-        <w:rPr>
-          <w:rFonts w:ascii="Times New Roman" w:hAnsi="Times New Roman" w:cs="Times New Roman"/>
-        </w:rPr>
-        <w:t>.</w:t>
-      </w:r>
-      <w:r>
-        <w:rPr>
-          <w:rFonts w:ascii="Times New Roman" w:hAnsi="Times New Roman" w:cs="Times New Roman"/>
-        </w:rPr>
-        <w:t xml:space="preserve"> By contrast, for tropical tuna species (e.g., </w:t>
-      </w:r>
-      <w:r>
-        <w:rPr>
-          <w:rFonts w:ascii="Times New Roman" w:hAnsi="Times New Roman" w:cs="Times New Roman"/>
-          <w:i/>
-        </w:rPr>
-        <w:t>Katsuwonus pelamis</w:t>
-      </w:r>
-      <w:r>
-        <w:rPr>
-          <w:rFonts w:ascii="Times New Roman" w:hAnsi="Times New Roman" w:cs="Times New Roman"/>
-        </w:rPr>
-        <w:t xml:space="preserve">, </w:t>
-      </w:r>
+        <w:t>orientalis</w:t>
+      </w:r>
+      <w:proofErr w:type="spellEnd"/>
       <w:r>
         <w:rPr>
           <w:rFonts w:ascii="Times New Roman" w:hAnsi="Times New Roman" w:cs="Times New Roman"/>
           <w:i/>
           <w:iCs/>
         </w:rPr>
-        <w:t xml:space="preserve">T. </w:t>
-      </w:r>
+        <w:t xml:space="preserve">, T. </w:t>
+      </w:r>
+      <w:proofErr w:type="spellStart"/>
       <w:r>
         <w:rPr>
           <w:rFonts w:ascii="Times New Roman" w:hAnsi="Times New Roman" w:cs="Times New Roman"/>
           <w:i/>
           <w:iCs/>
         </w:rPr>
+        <w:t>thunnus</w:t>
+      </w:r>
+      <w:proofErr w:type="spellEnd"/>
+      <w:r>
+        <w:rPr>
+          <w:rFonts w:ascii="Times New Roman" w:hAnsi="Times New Roman" w:cs="Times New Roman"/>
+          <w:i/>
+          <w:iCs/>
+        </w:rPr>
+        <w:t xml:space="preserve">, T. </w:t>
+      </w:r>
+      <w:proofErr w:type="spellStart"/>
+      <w:r>
+        <w:rPr>
+          <w:rFonts w:ascii="Times New Roman" w:hAnsi="Times New Roman" w:cs="Times New Roman"/>
+          <w:i/>
+          <w:iCs/>
+        </w:rPr>
+        <w:t>maccoyii</w:t>
+      </w:r>
+      <w:proofErr w:type="spellEnd"/>
+      <w:r>
+        <w:rPr>
+          <w:rFonts w:ascii="Times New Roman" w:hAnsi="Times New Roman" w:cs="Times New Roman"/>
+        </w:rPr>
+        <w:t>)</w:t>
+      </w:r>
+      <w:r>
+        <w:rPr>
+          <w:rFonts w:ascii="Times New Roman" w:hAnsi="Times New Roman" w:cs="Times New Roman"/>
+          <w:i/>
+          <w:iCs/>
+        </w:rPr>
+        <w:t xml:space="preserve"> </w:t>
+      </w:r>
+      <w:r>
+        <w:rPr>
+          <w:rFonts w:ascii="Times New Roman" w:hAnsi="Times New Roman" w:cs="Times New Roman"/>
+          <w:iCs/>
+        </w:rPr>
+        <w:t xml:space="preserve">reach larger body sizes than predicted by our model </w:t>
+      </w:r>
+      <w:r>
+        <w:rPr>
+          <w:rFonts w:ascii="Times New Roman" w:hAnsi="Times New Roman" w:cs="Times New Roman"/>
+        </w:rPr>
+        <w:fldChar w:fldCharType="begin" w:fldLock="1"/>
+      </w:r>
+      <w:r>
+        <w:rPr>
+          <w:rFonts w:ascii="Times New Roman" w:hAnsi="Times New Roman" w:cs="Times New Roman"/>
+        </w:rPr>
+        <w:instrText>ADDIN CSL_CITATION {"citationItems":[{"id":"ITEM-1","itemData":{"DOI":"10.1139/f2011-109","ISSN":"0706-652X","abstract":"&lt;p&gt;The relationship between Atlantic bluefin tuna (ABFT, Thunnus thynnus ) life history patterns and environmental conditions was investigated by developing a state-dependent model that optimizes energy allocation between growth and energy stores and the decision to spawn. The model successfully recreates growth, age-at-maturity, and seasonal variability in condition for western ABFT that spawn primarily in the Gulf of Mexico. Eastern ABFT spawning in the Mediterranean Sea display a life history trajectory shifted toward earlier maturation and, perhaps, reduced growth — a pattern predicted by the model when mortality was higher, migration distance shorter, and food intake during migration and spawning higher. Simulations highlight the sensitivity of the optimal ABFT life history strategy to variability in net energy intake, particularly during migration and spawning, a poorly understood component of their life cycle. Results also emphasize the importance for optimal life history patterns of the timing of spawning migrations in relation to the phenology and amplitude of seasonal prey availability. This study provides insight into potential mechanisms that underlie observations that are at the heart of current discussions regarding ABFT subpopulation structure and variable life history patterns.&lt;/p&gt;","author":[{"dropping-particle":"","family":"Chapman","given":"Erik W.","non-dropping-particle":"","parse-names":false,"suffix":""},{"dropping-particle":"","family":"Jørgensen","given":"Christian","non-dropping-particle":"","parse-names":false,"suffix":""},{"dropping-particle":"","family":"Lutcavage","given":"Molly E.","non-dropping-particle":"","parse-names":false,"suffix":""}],"container-title":"Canadian Journal of Fisheries and Aquatic Sciences","editor":[{"dropping-particle":"","family":"Hilborn","given":"Ray","non-dropping-particle":"","parse-names":false,"suffix":""}],"id":"ITEM-1","issue":"11","issued":{"date-parts":[["2011","11"]]},"page":"1934-1951","title":"Atlantic bluefin tuna ( &lt;i&gt;Thunnus thynnus&lt;/i&gt; ): a state-dependent energy allocation model for growth, maturation, and reproductive investment","type":"article-journal","volume":"68"},"uris":["http://www.mendeley.com/documents/?uuid=254a0ec8-16b4-3df1-8cb4-4c47581afe1c"]},{"id":"ITEM-2","itemData":{"DOI":"10.1371/journal.pone.0070405","ISSN":"1932-6203","abstract":"Scombrids (tunas, bonitos, Spanish mackerels and mackerels) support important fisheries in tropical, subtropical and temperate waters around the world, being one of the most economically- and socially-important marine species globally. Their sustainable exploitation, management and conservation depend on accurate life history information for the development of quantitative fisheries stock assessments, and in the fishery data-poor situations for the identification of vulnerable species. Here, we assemble life history traits (maximum size, growth, longevity, maturity, fecundity, spawning duration and spawning interval) for the 51 species of scombrids globally. We identify major biological gaps in knowledge and prioritize life history research needs in scombrids based on their biological gaps in knowledge, the importance of their fisheries and their current conservation status according to the International Union for Conservation of Nature Red List. We find that the growth and reproductive biology of tunas and mackerel species have been more extensively studied than for Spanish mackerels and bonitos, although there are notable exceptions in all groups. We also reveal that reproductive biology of species, particular fecundity, is the least studied biological aspect in scombrids. We identify two priority groups, including 32 species of scombrids, and several populations of principal market tunas, for which life history research should be prioritized following the species-specific life history gaps identified in this study in the coming decades. By highlighting the important gaps in biological knowledge and providing a priority setting for life history research in scombrid species this study provides guidance for management and conservation and serves as a guide for biologists and resource managers interested in the biology, ecology, and management of scombrid species. © 2013 Juan-Jordá et al.","author":[{"dropping-particle":"","family":"Juan-Jordá","given":"Maria José","non-dropping-particle":"","parse-names":false,"suffix":""},{"dropping-particle":"","family":"Mosqueira","given":"Iago","non-dropping-particle":"","parse-names":false,"suffix":""},{"dropping-particle":"","family":"Freire","given":"Juan","non-dropping-particle":"","parse-names":false,"suffix":""},{"dropping-particle":"","family":"Dulvy","given":"Nicholas K.","non-dropping-particle":"","parse-names":false,"suffix":""}],"container-title":"PLoS ONE","editor":[{"dropping-particle":"","family":"Stergiou","given":"Konstantinos I.","non-dropping-particle":"","parse-names":false,"suffix":""}],"id":"ITEM-2","issue":"8","issued":{"date-parts":[["2013","8","8"]]},"page":"e70405","publisher":"Public Library of Science","title":"The Conservation and Management of Tunas and Their Relatives: Setting Life History Research Priorities","type":"article-journal","volume":"8"},"uris":["http://www.mendeley.com/documents/?uuid=e0aea348-52d2-3f98-a9e8-3933bc24d000"]}],"mendeley":{"formattedCitation":"(Chapman et al. 2011, Juan-Jordá et al. 2013)","plainTextFormattedCitation":"(Chapman et al. 2011, Juan-Jordá et al. 2013)","previouslyFormattedCitation":"(Chapman et al. 2011, Juan-Jordá et al. 2013)"},"properties":{"noteIndex":0},"schema":"https://github.com/citation-style-language/schema/raw/master/csl-citation.json"}</w:instrText>
+      </w:r>
+      <w:r>
+        <w:rPr>
+          <w:rFonts w:ascii="Times New Roman" w:hAnsi="Times New Roman" w:cs="Times New Roman"/>
+        </w:rPr>
+        <w:fldChar w:fldCharType="separate"/>
+      </w:r>
+      <w:r>
+        <w:rPr>
+          <w:rFonts w:ascii="Times New Roman" w:hAnsi="Times New Roman" w:cs="Times New Roman"/>
+          <w:noProof/>
+        </w:rPr>
+        <w:t>(Chapman et al. 2011, Juan-Jordá et al. 2013)</w:t>
+      </w:r>
+      <w:r>
+        <w:rPr>
+          <w:rFonts w:ascii="Times New Roman" w:hAnsi="Times New Roman" w:cs="Times New Roman"/>
+        </w:rPr>
+        <w:fldChar w:fldCharType="end"/>
+      </w:r>
+      <w:r>
+        <w:rPr>
+          <w:rFonts w:ascii="Times New Roman" w:hAnsi="Times New Roman" w:cs="Times New Roman"/>
+          <w:iCs/>
+        </w:rPr>
+        <w:t xml:space="preserve">, but we note that the largest body sizes in our model were also found in environments with </w:t>
+      </w:r>
+      <w:r>
+        <w:rPr>
+          <w:rFonts w:ascii="Times New Roman" w:hAnsi="Times New Roman" w:cs="Times New Roman"/>
+        </w:rPr>
+        <w:t>variation in temperature and food availability.</w:t>
+      </w:r>
+      <w:r>
+        <w:rPr>
+          <w:rFonts w:ascii="Times New Roman" w:hAnsi="Times New Roman" w:cs="Times New Roman"/>
+        </w:rPr>
+        <w:t xml:space="preserve"> This result suggests th</w:t>
+      </w:r>
+      <w:r>
+        <w:rPr>
+          <w:rFonts w:ascii="Times New Roman" w:hAnsi="Times New Roman" w:cs="Times New Roman"/>
+        </w:rPr>
+        <w:t>eir large body sizes may be an adaptation to take advantage of seasonal fluctuations in resources</w:t>
+      </w:r>
+      <w:r>
+        <w:rPr>
+          <w:rFonts w:ascii="Times New Roman" w:hAnsi="Times New Roman" w:cs="Times New Roman"/>
+        </w:rPr>
+        <w:t>, in addition to allowing them to migrate long distances and dive to deep water (</w:t>
+      </w:r>
+      <w:r>
+        <w:rPr>
+          <w:rFonts w:ascii="Times New Roman" w:hAnsi="Times New Roman" w:cs="Times New Roman"/>
+          <w:highlight w:val="yellow"/>
+        </w:rPr>
+        <w:t>Wilson and Block 2009</w:t>
+      </w:r>
+      <w:r>
+        <w:rPr>
+          <w:rFonts w:ascii="Times New Roman" w:hAnsi="Times New Roman" w:cs="Times New Roman"/>
+        </w:rPr>
+        <w:t>)</w:t>
+      </w:r>
+      <w:r>
+        <w:rPr>
+          <w:rFonts w:ascii="Times New Roman" w:hAnsi="Times New Roman" w:cs="Times New Roman"/>
+        </w:rPr>
+        <w:t xml:space="preserve">. Our model suggests that for these species, warming oceans </w:t>
+      </w:r>
+      <w:r>
+        <w:rPr>
+          <w:rFonts w:ascii="Times New Roman" w:hAnsi="Times New Roman" w:cs="Times New Roman"/>
+        </w:rPr>
+        <w:t xml:space="preserve">may not change their growth patterns unless </w:t>
+      </w:r>
+      <w:r>
+        <w:rPr>
+          <w:rFonts w:ascii="Times New Roman" w:hAnsi="Times New Roman" w:cs="Times New Roman"/>
+        </w:rPr>
+        <w:t>environmental productivity</w:t>
+      </w:r>
+      <w:r>
+        <w:rPr>
+          <w:rFonts w:ascii="Times New Roman" w:hAnsi="Times New Roman" w:cs="Times New Roman"/>
+        </w:rPr>
+        <w:t xml:space="preserve"> also changes</w:t>
+      </w:r>
+      <w:r>
+        <w:rPr>
+          <w:rFonts w:ascii="Times New Roman" w:hAnsi="Times New Roman" w:cs="Times New Roman"/>
+        </w:rPr>
+        <w:t>, restructuring the size spectrum</w:t>
+      </w:r>
+      <w:r>
+        <w:rPr>
+          <w:rFonts w:ascii="Times New Roman" w:hAnsi="Times New Roman" w:cs="Times New Roman"/>
+        </w:rPr>
+        <w:t xml:space="preserve"> such that smaller body sizes are advantageous in warmer </w:t>
+      </w:r>
+      <w:proofErr w:type="spellStart"/>
+      <w:proofErr w:type="gramStart"/>
+      <w:r>
+        <w:rPr>
+          <w:rFonts w:ascii="Times New Roman" w:hAnsi="Times New Roman" w:cs="Times New Roman"/>
+        </w:rPr>
+        <w:t>environ,ents</w:t>
+      </w:r>
+      <w:proofErr w:type="spellEnd"/>
+      <w:proofErr w:type="gramEnd"/>
+      <w:r>
+        <w:rPr>
+          <w:rFonts w:ascii="Times New Roman" w:hAnsi="Times New Roman" w:cs="Times New Roman"/>
+        </w:rPr>
+        <w:t xml:space="preserve"> (Figure 3b,c)</w:t>
+      </w:r>
+      <w:r>
+        <w:rPr>
+          <w:rFonts w:ascii="Times New Roman" w:hAnsi="Times New Roman" w:cs="Times New Roman"/>
+        </w:rPr>
+        <w:t>.</w:t>
+      </w:r>
+      <w:r>
+        <w:rPr>
+          <w:rFonts w:ascii="Times New Roman" w:hAnsi="Times New Roman" w:cs="Times New Roman"/>
+        </w:rPr>
+        <w:t xml:space="preserve"> By contrast, for tropical tuna species (e.g., </w:t>
+      </w:r>
+      <w:proofErr w:type="spellStart"/>
+      <w:r>
+        <w:rPr>
+          <w:rFonts w:ascii="Times New Roman" w:hAnsi="Times New Roman" w:cs="Times New Roman"/>
+          <w:i/>
+        </w:rPr>
+        <w:t>Katsuwonus</w:t>
+      </w:r>
+      <w:proofErr w:type="spellEnd"/>
+      <w:r>
+        <w:rPr>
+          <w:rFonts w:ascii="Times New Roman" w:hAnsi="Times New Roman" w:cs="Times New Roman"/>
+          <w:i/>
+        </w:rPr>
+        <w:t xml:space="preserve"> </w:t>
+      </w:r>
+      <w:proofErr w:type="spellStart"/>
+      <w:r>
+        <w:rPr>
+          <w:rFonts w:ascii="Times New Roman" w:hAnsi="Times New Roman" w:cs="Times New Roman"/>
+          <w:i/>
+        </w:rPr>
+        <w:t>pelamis</w:t>
+      </w:r>
+      <w:proofErr w:type="spellEnd"/>
+      <w:r>
+        <w:rPr>
+          <w:rFonts w:ascii="Times New Roman" w:hAnsi="Times New Roman" w:cs="Times New Roman"/>
+        </w:rPr>
+        <w:t xml:space="preserve">, </w:t>
+      </w:r>
+      <w:r>
+        <w:rPr>
+          <w:rFonts w:ascii="Times New Roman" w:hAnsi="Times New Roman" w:cs="Times New Roman"/>
+          <w:i/>
+          <w:iCs/>
+        </w:rPr>
+        <w:t xml:space="preserve">T. </w:t>
+      </w:r>
+      <w:proofErr w:type="spellStart"/>
+      <w:r>
+        <w:rPr>
+          <w:rFonts w:ascii="Times New Roman" w:hAnsi="Times New Roman" w:cs="Times New Roman"/>
+          <w:i/>
+          <w:iCs/>
+        </w:rPr>
         <w:t>albacares</w:t>
       </w:r>
+      <w:proofErr w:type="spellEnd"/>
       <w:r>
         <w:rPr>
           <w:rFonts w:ascii="Times New Roman" w:hAnsi="Times New Roman" w:cs="Times New Roman"/>
@@ -14324,8 +14983,21 @@
         <w:rPr>
           <w:rFonts w:ascii="Times New Roman" w:hAnsi="Times New Roman" w:cs="Times New Roman"/>
         </w:rPr>
-        <w:lastRenderedPageBreak/>
-        <w:t xml:space="preserve">smaller scombrids, </w:t>
+        <w:t xml:space="preserve">smaller </w:t>
+      </w:r>
+      <w:proofErr w:type="spellStart"/>
+      <w:r>
+        <w:rPr>
+          <w:rFonts w:ascii="Times New Roman" w:hAnsi="Times New Roman" w:cs="Times New Roman"/>
+        </w:rPr>
+        <w:t>scombrids</w:t>
+      </w:r>
+      <w:proofErr w:type="spellEnd"/>
+      <w:r>
+        <w:rPr>
+          <w:rFonts w:ascii="Times New Roman" w:hAnsi="Times New Roman" w:cs="Times New Roman"/>
+        </w:rPr>
+        <w:t xml:space="preserve">, </w:t>
       </w:r>
       <w:r>
         <w:rPr>
@@ -14416,7 +15088,14 @@
         <w:rPr>
           <w:rFonts w:ascii="Times New Roman" w:hAnsi="Times New Roman" w:cs="Times New Roman"/>
         </w:rPr>
-        <w:t>optimal body size depended largely on food availability and seasonality (which also affected food availability). In low-food environments, the evolution of very large body sizes was simply not possible</w:t>
+        <w:t xml:space="preserve">optimal body size depended largely on food availability and seasonality (which also affected food </w:t>
+      </w:r>
+      <w:r>
+        <w:rPr>
+          <w:rFonts w:ascii="Times New Roman" w:hAnsi="Times New Roman" w:cs="Times New Roman"/>
+        </w:rPr>
+        <w:lastRenderedPageBreak/>
+        <w:t>availability). In low-food environments, the evolution of very large body sizes was simply not possible</w:t>
       </w:r>
       <w:r>
         <w:rPr>
@@ -14593,7 +15272,21 @@
         <w:rPr>
           <w:rFonts w:ascii="Times New Roman" w:hAnsi="Times New Roman" w:cs="Times New Roman"/>
         </w:rPr>
-        <w:t xml:space="preserve">, but the trend of increasing maturation age with body size is consistent with the expected trends in scombrids. </w:t>
+        <w:t xml:space="preserve">, but the trend of increasing maturation age with body size is consistent with the expected trends in </w:t>
+      </w:r>
+      <w:proofErr w:type="spellStart"/>
+      <w:r>
+        <w:rPr>
+          <w:rFonts w:ascii="Times New Roman" w:hAnsi="Times New Roman" w:cs="Times New Roman"/>
+        </w:rPr>
+        <w:t>scombrids</w:t>
+      </w:r>
+      <w:proofErr w:type="spellEnd"/>
+      <w:r>
+        <w:rPr>
+          <w:rFonts w:ascii="Times New Roman" w:hAnsi="Times New Roman" w:cs="Times New Roman"/>
+        </w:rPr>
+        <w:t xml:space="preserve">. </w:t>
       </w:r>
       <w:r>
         <w:rPr>
@@ -14630,14 +15323,7 @@
         <w:rPr>
           <w:rFonts w:ascii="Times New Roman" w:hAnsi="Times New Roman" w:cs="Times New Roman"/>
         </w:rPr>
-        <w:t xml:space="preserve">, varied across the size spectrum). This suggests </w:t>
-      </w:r>
-      <w:r>
-        <w:rPr>
-          <w:rFonts w:ascii="Times New Roman" w:hAnsi="Times New Roman" w:cs="Times New Roman"/>
-        </w:rPr>
-        <w:lastRenderedPageBreak/>
-        <w:t>that</w:t>
+        <w:t>, varied across the size spectrum). This suggests that</w:t>
       </w:r>
       <w:r>
         <w:rPr>
@@ -14649,7 +15335,21 @@
         <w:rPr>
           <w:rFonts w:ascii="Times New Roman" w:hAnsi="Times New Roman" w:cs="Times New Roman"/>
         </w:rPr>
-        <w:t xml:space="preserve"> it is the relative difference in predation risk at different sizes - the fearscape - that is driving the timing of maturation, not absolute levels of predation.  </w:t>
+        <w:t xml:space="preserve"> it is the relative difference in predation risk at different sizes - the </w:t>
+      </w:r>
+      <w:proofErr w:type="spellStart"/>
+      <w:r>
+        <w:rPr>
+          <w:rFonts w:ascii="Times New Roman" w:hAnsi="Times New Roman" w:cs="Times New Roman"/>
+        </w:rPr>
+        <w:t>fearscape</w:t>
+      </w:r>
+      <w:proofErr w:type="spellEnd"/>
+      <w:r>
+        <w:rPr>
+          <w:rFonts w:ascii="Times New Roman" w:hAnsi="Times New Roman" w:cs="Times New Roman"/>
+        </w:rPr>
+        <w:t xml:space="preserve"> - that is driving the timing of maturation, not absolute levels of predation.  </w:t>
       </w:r>
     </w:p>
     <w:p>
@@ -14673,7 +15373,14 @@
         <w:rPr>
           <w:rFonts w:ascii="Times New Roman" w:hAnsi="Times New Roman" w:cs="Times New Roman"/>
         </w:rPr>
-        <w:t>The result that size at maturation is larger in seasonal warmer environments (unless food is super-abundant), combined with the positive effects of seasonality and temperature on body size, suggests that warmer environments favor increased growth over reproduction in early life for species where resources vary temporally (seasonal changes in environmental richness). Warmer environments also led to larger body sizes, but did not affect the optimal size at maturity, in constant environments.  However, the importance of thermal conditions on growth and size is weaker than the effect of seasonality itself, which has a consistently strong directional effect on body size evolution. This result persists despite the increased metabolic costs (which are increased again for larger individuals) during the warmer season. We interpret the fact that seasonality favors larger body size - despite increased costs - because they are able to acquire and store a larger quantity of resources in a short amount of time. Without the temporal variation in resource availability, organisms grow more slowly</w:t>
+        <w:t xml:space="preserve">The result that size at maturation is larger in seasonal warmer environments (unless food is super-abundant), combined with the positive effects of seasonality and temperature on body size, suggests that warmer environments favor increased growth over reproduction in early life for species where resources vary temporally (seasonal changes in environmental richness). Warmer </w:t>
+      </w:r>
+      <w:r>
+        <w:rPr>
+          <w:rFonts w:ascii="Times New Roman" w:hAnsi="Times New Roman" w:cs="Times New Roman"/>
+        </w:rPr>
+        <w:lastRenderedPageBreak/>
+        <w:t>environments also led to larger body sizes, but did not affect the optimal size at maturity, in constant environments.  However, the importance of thermal conditions on growth and size is weaker than the effect of seasonality itself, which has a consistently strong directional effect on body size evolution. This result persists despite the increased metabolic costs (which are increased again for larger individuals) during the warmer season. We interpret the fact that seasonality favors larger body size - despite increased costs - because they are able to acquire and store a larger quantity of resources in a short amount of time. Without the temporal variation in resource availability, organisms grow more slowly</w:t>
       </w:r>
       <w:r>
         <w:rPr>
@@ -14822,7 +15529,23 @@
           <w:rFonts w:ascii="Times New Roman" w:hAnsi="Times New Roman" w:cs="Times New Roman"/>
           <w:color w:val="000000"/>
         </w:rPr>
-        <w:t xml:space="preserve">. We thank Christian Jørgensen and Ken H. Andersen for discussion of early drafts. </w:t>
+        <w:t xml:space="preserve">. We thank Christian </w:t>
+      </w:r>
+      <w:proofErr w:type="spellStart"/>
+      <w:r>
+        <w:rPr>
+          <w:rFonts w:ascii="Times New Roman" w:hAnsi="Times New Roman" w:cs="Times New Roman"/>
+          <w:color w:val="000000"/>
+        </w:rPr>
+        <w:t>Jørgensen</w:t>
+      </w:r>
+      <w:proofErr w:type="spellEnd"/>
+      <w:r>
+        <w:rPr>
+          <w:rFonts w:ascii="Times New Roman" w:hAnsi="Times New Roman" w:cs="Times New Roman"/>
+          <w:color w:val="000000"/>
+        </w:rPr>
+        <w:t xml:space="preserve"> and Ken H. Andersen for discussion of early drafts. </w:t>
       </w:r>
     </w:p>
     <w:p>
@@ -15163,13 +15886,23 @@
         </w:rPr>
         <w:t xml:space="preserve"> </w:t>
       </w:r>
+      <w:proofErr w:type="spellStart"/>
       <w:r>
         <w:rPr>
           <w:rFonts w:ascii="Times New Roman" w:hAnsi="Times New Roman" w:cs="Times New Roman"/>
           <w:i/>
           <w:iCs/>
         </w:rPr>
-        <w:t xml:space="preserve">gS(t) </w:t>
+        <w:t>gS</w:t>
+      </w:r>
+      <w:proofErr w:type="spellEnd"/>
+      <w:r>
+        <w:rPr>
+          <w:rFonts w:ascii="Times New Roman" w:hAnsi="Times New Roman" w:cs="Times New Roman"/>
+          <w:i/>
+          <w:iCs/>
+        </w:rPr>
+        <w:t xml:space="preserve">(t) </w:t>
       </w:r>
       <w:r>
         <w:rPr>
@@ -15445,7 +16178,21 @@
         <w:rPr>
           <w:rFonts w:ascii="Times New Roman" w:hAnsi="Times New Roman" w:cs="Times New Roman"/>
         </w:rPr>
-        <w:t xml:space="preserve">We then combine Eqs. </w:t>
+        <w:t xml:space="preserve">We then combine </w:t>
+      </w:r>
+      <w:proofErr w:type="spellStart"/>
+      <w:r>
+        <w:rPr>
+          <w:rFonts w:ascii="Times New Roman" w:hAnsi="Times New Roman" w:cs="Times New Roman"/>
+        </w:rPr>
+        <w:t>Eqs</w:t>
+      </w:r>
+      <w:proofErr w:type="spellEnd"/>
+      <w:r>
+        <w:rPr>
+          <w:rFonts w:ascii="Times New Roman" w:hAnsi="Times New Roman" w:cs="Times New Roman"/>
+        </w:rPr>
+        <w:t xml:space="preserve">. </w:t>
       </w:r>
       <w:r>
         <w:rPr>
@@ -18021,6 +18768,7 @@
               </w:rPr>
               <w:t xml:space="preserve">The intercept of a biomass size spectrum, which defines the total biomass of organisms of the smallest body size </w:t>
             </w:r>
+            <w:proofErr w:type="gramStart"/>
             <w:r>
               <w:rPr>
                 <w:rFonts w:ascii="Times New Roman" w:hAnsi="Times New Roman"/>
@@ -18034,7 +18782,15 @@
                 <w:rFonts w:ascii="Times New Roman" w:hAnsi="Times New Roman"/>
                 <w:sz w:val="18"/>
               </w:rPr>
-              <w:t xml:space="preserve"> in a given ecosystem; Andersen (2019) gives an estimate of 10 gained by averaging over all PPMR estimates measured from gut contents. We vary it to represent ecosystem differences in overall ecosystem richness</w:t>
+              <w:t xml:space="preserve"> in</w:t>
+            </w:r>
+            <w:proofErr w:type="gramEnd"/>
+            <w:r>
+              <w:rPr>
+                <w:rFonts w:ascii="Times New Roman" w:hAnsi="Times New Roman"/>
+                <w:sz w:val="18"/>
+              </w:rPr>
+              <w:t xml:space="preserve"> a given ecosystem; Andersen (2019) gives an estimate of 10 gained by averaging over all PPMR estimates measured from gut contents. We vary it to represent ecosystem differences in overall ecosystem richness</w:t>
             </w:r>
           </w:p>
         </w:tc>
@@ -18188,6 +18944,7 @@
                 <w:szCs w:val="18"/>
               </w:rPr>
             </w:pPr>
+            <w:proofErr w:type="spellStart"/>
             <w:r>
               <w:rPr>
                 <w:rFonts w:ascii="Times New Roman" w:hAnsi="Times New Roman" w:cs="Times New Roman"/>
@@ -18207,6 +18964,7 @@
               </w:rPr>
               <w:t>prey</w:t>
             </w:r>
+            <w:proofErr w:type="spellEnd"/>
           </w:p>
         </w:tc>
         <w:tc>
@@ -18432,6 +19190,7 @@
               </w:rPr>
               <w:t xml:space="preserve">Size spectrum “predation factor” that is an </w:t>
             </w:r>
+            <w:proofErr w:type="spellStart"/>
             <w:r>
               <w:rPr>
                 <w:rFonts w:ascii="Times New Roman" w:hAnsi="Times New Roman" w:cs="Times New Roman"/>
@@ -18440,6 +19199,7 @@
               </w:rPr>
               <w:t>anology</w:t>
             </w:r>
+            <w:proofErr w:type="spellEnd"/>
             <w:r>
               <w:rPr>
                 <w:rFonts w:ascii="Times New Roman" w:hAnsi="Times New Roman"/>
@@ -18579,7 +19339,23 @@
                 <w:rFonts w:ascii="Times New Roman" w:hAnsi="Times New Roman"/>
                 <w:sz w:val="18"/>
               </w:rPr>
-              <w:t xml:space="preserve">Predation risk, comprised of predator satiation estimates  (estimated from gut contents) and predator preference (or effectiveness) for consuming prey of a given mass (Andersen 2019)  </w:t>
+              <w:t xml:space="preserve">Predation risk, comprised of predator satiation </w:t>
+            </w:r>
+            <w:proofErr w:type="gramStart"/>
+            <w:r>
+              <w:rPr>
+                <w:rFonts w:ascii="Times New Roman" w:hAnsi="Times New Roman"/>
+                <w:sz w:val="18"/>
+              </w:rPr>
+              <w:t>estimates  (</w:t>
+            </w:r>
+            <w:proofErr w:type="gramEnd"/>
+            <w:r>
+              <w:rPr>
+                <w:rFonts w:ascii="Times New Roman" w:hAnsi="Times New Roman"/>
+                <w:sz w:val="18"/>
+              </w:rPr>
+              <w:t xml:space="preserve">estimated from gut contents) and predator preference (or effectiveness) for consuming prey of a given mass (Andersen 2019)  </w:t>
             </w:r>
           </w:p>
         </w:tc>
@@ -18873,7 +19649,23 @@
                 <w:rFonts w:ascii="Times New Roman" w:hAnsi="Times New Roman"/>
                 <w:sz w:val="18"/>
               </w:rPr>
-              <w:t>Normalization constant scaling metabolic costs (in J), based on metabolic rate data from tunas (Kitchell et al. 1978)</w:t>
+              <w:t>Normalization constant scaling metabolic costs (in J), based on metabolic rate data from tunas (</w:t>
+            </w:r>
+            <w:proofErr w:type="spellStart"/>
+            <w:r>
+              <w:rPr>
+                <w:rFonts w:ascii="Times New Roman" w:hAnsi="Times New Roman"/>
+                <w:sz w:val="18"/>
+              </w:rPr>
+              <w:t>Kitchell</w:t>
+            </w:r>
+            <w:proofErr w:type="spellEnd"/>
+            <w:r>
+              <w:rPr>
+                <w:rFonts w:ascii="Times New Roman" w:hAnsi="Times New Roman"/>
+                <w:sz w:val="18"/>
+              </w:rPr>
+              <w:t xml:space="preserve"> et al. 1978)</w:t>
             </w:r>
           </w:p>
         </w:tc>
@@ -19068,6 +19860,7 @@
                 <w:szCs w:val="18"/>
               </w:rPr>
             </w:pPr>
+            <w:proofErr w:type="gramStart"/>
             <w:r>
               <w:rPr>
                 <w:rFonts w:ascii="Times New Roman" w:hAnsi="Times New Roman" w:cs="Times New Roman"/>
@@ -19075,7 +19868,17 @@
                 <w:sz w:val="18"/>
                 <w:szCs w:val="18"/>
               </w:rPr>
-              <w:t>1.3  × 10</w:t>
+              <w:t>1.3  ×</w:t>
+            </w:r>
+            <w:proofErr w:type="gramEnd"/>
+            <w:r>
+              <w:rPr>
+                <w:rFonts w:ascii="Times New Roman" w:hAnsi="Times New Roman" w:cs="Times New Roman"/>
+                <w:color w:val="212121"/>
+                <w:sz w:val="18"/>
+                <w:szCs w:val="18"/>
+              </w:rPr>
+              <w:t xml:space="preserve"> 10</w:t>
             </w:r>
             <w:r>
               <w:rPr>
@@ -19144,7 +19947,23 @@
                 <w:rFonts w:ascii="Times New Roman" w:hAnsi="Times New Roman"/>
                 <w:sz w:val="18"/>
               </w:rPr>
-              <w:t>The average activation energy for the rate limiting enzymes in metabolism in units of joules; from the metabolic theory of ecology (Gilooly et al. 2001).</w:t>
+              <w:t>The average activation energy for the rate limiting enzymes in metabolism in units of joules; from the metabolic theory of ecology (</w:t>
+            </w:r>
+            <w:proofErr w:type="spellStart"/>
+            <w:r>
+              <w:rPr>
+                <w:rFonts w:ascii="Times New Roman" w:hAnsi="Times New Roman"/>
+                <w:sz w:val="18"/>
+              </w:rPr>
+              <w:t>Gilooly</w:t>
+            </w:r>
+            <w:proofErr w:type="spellEnd"/>
+            <w:r>
+              <w:rPr>
+                <w:rFonts w:ascii="Times New Roman" w:hAnsi="Times New Roman"/>
+                <w:sz w:val="18"/>
+              </w:rPr>
+              <w:t xml:space="preserve"> et al. 2001).</w:t>
             </w:r>
           </w:p>
         </w:tc>
@@ -19162,6 +19981,7 @@
                 <w:szCs w:val="18"/>
               </w:rPr>
             </w:pPr>
+            <w:proofErr w:type="gramStart"/>
             <w:r>
               <w:rPr>
                 <w:rFonts w:ascii="Times New Roman" w:hAnsi="Times New Roman" w:cs="Times New Roman"/>
@@ -19169,7 +19989,17 @@
                 <w:sz w:val="18"/>
                 <w:szCs w:val="18"/>
               </w:rPr>
-              <w:t>1.04  × 10</w:t>
+              <w:t>1.04  ×</w:t>
+            </w:r>
+            <w:proofErr w:type="gramEnd"/>
+            <w:r>
+              <w:rPr>
+                <w:rFonts w:ascii="Times New Roman" w:hAnsi="Times New Roman" w:cs="Times New Roman"/>
+                <w:color w:val="212121"/>
+                <w:sz w:val="18"/>
+                <w:szCs w:val="18"/>
+              </w:rPr>
+              <w:t xml:space="preserve"> 10</w:t>
             </w:r>
             <w:r>
               <w:rPr>
@@ -19326,6 +20156,7 @@
                 <w:szCs w:val="18"/>
               </w:rPr>
             </w:pPr>
+            <w:proofErr w:type="gramStart"/>
             <w:r>
               <w:rPr>
                 <w:rFonts w:ascii="Times New Roman" w:hAnsi="Times New Roman" w:cs="Times New Roman"/>
@@ -19333,7 +20164,17 @@
                 <w:sz w:val="18"/>
                 <w:szCs w:val="18"/>
               </w:rPr>
-              <w:t>4.2  × 10</w:t>
+              <w:t>4.2  ×</w:t>
+            </w:r>
+            <w:proofErr w:type="gramEnd"/>
+            <w:r>
+              <w:rPr>
+                <w:rFonts w:ascii="Times New Roman" w:hAnsi="Times New Roman" w:cs="Times New Roman"/>
+                <w:color w:val="212121"/>
+                <w:sz w:val="18"/>
+                <w:szCs w:val="18"/>
+              </w:rPr>
+              <w:t xml:space="preserve"> 10</w:t>
             </w:r>
             <w:r>
               <w:rPr>
@@ -19449,6 +20290,7 @@
                 <w:szCs w:val="18"/>
               </w:rPr>
             </w:pPr>
+            <w:proofErr w:type="spellStart"/>
             <w:r>
               <w:rPr>
                 <w:rFonts w:ascii="Times New Roman" w:hAnsi="Times New Roman" w:cs="Times New Roman"/>
@@ -19468,6 +20310,7 @@
               </w:rPr>
               <w:t>max</w:t>
             </w:r>
+            <w:proofErr w:type="spellEnd"/>
           </w:p>
         </w:tc>
         <w:tc>
@@ -19847,6 +20690,7 @@
                 <w:szCs w:val="18"/>
               </w:rPr>
             </w:pPr>
+            <w:proofErr w:type="gramStart"/>
             <w:r>
               <w:rPr>
                 <w:rFonts w:ascii="Times New Roman" w:hAnsi="Times New Roman" w:cs="Times New Roman"/>
@@ -19854,7 +20698,17 @@
                 <w:sz w:val="18"/>
                 <w:szCs w:val="18"/>
               </w:rPr>
-              <w:t>1.0  × 10</w:t>
+              <w:t>1.0  ×</w:t>
+            </w:r>
+            <w:proofErr w:type="gramEnd"/>
+            <w:r>
+              <w:rPr>
+                <w:rFonts w:ascii="Times New Roman" w:hAnsi="Times New Roman" w:cs="Times New Roman"/>
+                <w:color w:val="212121"/>
+                <w:sz w:val="18"/>
+                <w:szCs w:val="18"/>
+              </w:rPr>
+              <w:t xml:space="preserve"> 10</w:t>
             </w:r>
             <w:r>
               <w:rPr>
@@ -20848,7 +21702,7 @@
       </w:r>
     </w:p>
   </w:comment>
-  <w:comment w:id="5" w:author="Holly Kindsvater" w:date="2020-05-28T11:16:00Z" w:initials="HK">
+  <w:comment w:id="4" w:author="Holly Kindsvater" w:date="2020-05-28T11:16:00Z" w:initials="HK">
     <w:p>
       <w:pPr>
         <w:pStyle w:val="CommentText"/>
@@ -20931,7 +21785,15 @@
         <w:pStyle w:val="CommentText"/>
       </w:pPr>
       <w:r>
-        <w:t xml:space="preserve">Marc suggested to check whether the results change or not by adding the extra cost of endothermy. Depending on this we might decide to focus on just the market tunas or to extend to other species too (e.g. small tunas, or other scombrids that are not endothermic). </w:t>
+        <w:t xml:space="preserve">Marc suggested to check whether the results change or not by adding the extra cost of endothermy. Depending on this we might decide to focus on just the market tunas or to extend to other species too (e.g. small tunas, or other </w:t>
+      </w:r>
+      <w:proofErr w:type="spellStart"/>
+      <w:r>
+        <w:t>scombrids</w:t>
+      </w:r>
+      <w:proofErr w:type="spellEnd"/>
+      <w:r>
+        <w:t xml:space="preserve"> that are not endothermic). </w:t>
       </w:r>
     </w:p>
   </w:comment>
@@ -20953,19 +21815,7 @@
         <w:rPr>
           <w:rStyle w:val="CommentReference"/>
         </w:rPr>
-        <w:t xml:space="preserve">The </w:t>
-      </w:r>
-      <w:r>
-        <w:rPr>
-          <w:rStyle w:val="CommentReference"/>
-        </w:rPr>
-        <w:t xml:space="preserve">table stumped me, but I have a new section on functional forms inspired by tunas, below. Regarding endothermy, a </w:t>
-      </w:r>
-      <w:r>
-        <w:rPr>
-          <w:rStyle w:val="CommentReference"/>
-        </w:rPr>
-        <w:t>question I have is how to change the way costs are modeled to account for endothermy. There are two components to the costs: the way they scale with body size (the slope of the allometric relationship theta) and the intercept (the normalization coefficient c). How would these change with endothermy – simply incur greater costs (higher coefficient?)</w:t>
+        <w:t>The table stumped me, but I have a new section on functional forms inspired by tunas, below. Regarding endothermy, a question I have is how to change the way costs are modeled to account for endothermy. There are two components to the costs: the way they scale with body size (the slope of the allometric relationship theta) and the intercept (the normalization coefficient c). How would these change with endothermy – simply incur greater costs (higher coefficient?)</w:t>
       </w:r>
     </w:p>
     <w:p>
@@ -20994,13 +21844,7 @@
         <w:annotationRef/>
       </w:r>
       <w:r>
-        <w:t>I have rewritten this section to include many more details about the SDP method, highlight why we are using it, in response to</w:t>
-      </w:r>
-      <w:r>
-        <w:t xml:space="preserve"> comments from</w:t>
-      </w:r>
-      <w:r>
-        <w:t xml:space="preserve"> Jason and Maria. </w:t>
+        <w:t xml:space="preserve">I have rewritten this section to include many more details about the SDP method, highlight why we are using it, in response to comments from Jason and Maria. </w:t>
       </w:r>
     </w:p>
   </w:comment>
@@ -21020,7 +21864,7 @@
       </w:r>
     </w:p>
   </w:comment>
-  <w:comment w:id="25" w:author="Jason" w:date="2020-03-10T21:08:00Z" w:initials="J">
+  <w:comment w:id="26" w:author="Jason" w:date="2020-03-10T21:08:00Z" w:initials="J">
     <w:p>
       <w:pPr>
         <w:pStyle w:val="CommentText"/>
@@ -21053,7 +21897,15 @@
         <w:pStyle w:val="CommentText"/>
       </w:pPr>
       <w:r>
-        <w:t>If this mu_p is the mortality defined in eq. (3), then what is the reason for the exponential here? Why isn’t gamma just 1-mu_p?</w:t>
+        <w:t xml:space="preserve">If this </w:t>
+      </w:r>
+      <w:proofErr w:type="spellStart"/>
+      <w:r>
+        <w:t>mu_p</w:t>
+      </w:r>
+      <w:proofErr w:type="spellEnd"/>
+      <w:r>
+        <w:t xml:space="preserve"> is the mortality defined in eq. (3), then what is the reason for the exponential here? Why isn’t gamma just 1-mu_p?</w:t>
       </w:r>
     </w:p>
     <w:p>
@@ -21075,7 +21927,7 @@
       </w:pPr>
     </w:p>
   </w:comment>
-  <w:comment w:id="26" w:author="Holly Kindsvater" w:date="2020-05-30T10:53:00Z" w:initials="HK">
+  <w:comment w:id="27" w:author="Holly Kindsvater" w:date="2020-05-30T10:53:00Z" w:initials="HK">
     <w:p>
       <w:pPr>
         <w:pStyle w:val="CommentText"/>
@@ -21087,17 +21939,11 @@
         <w:annotationRef/>
       </w:r>
       <w:r>
-        <w:t>I am not sure I have a great answer for this.</w:t>
-      </w:r>
-      <w:r>
-        <w:t xml:space="preserve"> I think in fisheries we are fixated on this parameter, which we often report as an exponentiated rate. </w:t>
-      </w:r>
-      <w:r>
-        <w:t xml:space="preserve"> </w:t>
+        <w:t xml:space="preserve">I am not sure I have a great answer for this. I think in fisheries we are fixated on this parameter, which we often report as an exponentiated rate.  </w:t>
       </w:r>
     </w:p>
   </w:comment>
-  <w:comment w:id="42" w:author="Jason" w:date="2020-03-10T21:15:00Z" w:initials="J">
+  <w:comment w:id="43" w:author="Jason" w:date="2020-03-10T21:15:00Z" w:initials="J">
     <w:p>
       <w:pPr>
         <w:pStyle w:val="CommentText"/>
@@ -21113,7 +21959,7 @@
       </w:r>
     </w:p>
   </w:comment>
-  <w:comment w:id="43" w:author="Holly Kindsvater" w:date="2020-05-30T11:05:00Z" w:initials="HK">
+  <w:comment w:id="44" w:author="Holly Kindsvater" w:date="2020-05-30T11:05:00Z" w:initials="HK">
     <w:p>
       <w:pPr>
         <w:pStyle w:val="CommentText"/>
@@ -21125,23 +21971,11 @@
         <w:annotationRef/>
       </w:r>
       <w:r>
-        <w:t xml:space="preserve">I have added a few </w:t>
-      </w:r>
-      <w:r>
-        <w:t>sentences</w:t>
-      </w:r>
-      <w:r>
-        <w:t xml:space="preserve"> explaining this on line 3</w:t>
-      </w:r>
-      <w:r>
-        <w:t>1</w:t>
-      </w:r>
-      <w:r>
-        <w:t>9</w:t>
+        <w:t>I have added a few sentences explaining this on line 319</w:t>
       </w:r>
     </w:p>
   </w:comment>
-  <w:comment w:id="50" w:author="Jason Matthiopoulos" w:date="2020-03-11T12:00:00Z" w:initials="JM">
+  <w:comment w:id="51" w:author="Jason Matthiopoulos" w:date="2020-03-11T12:00:00Z" w:initials="JM">
     <w:p>
       <w:pPr>
         <w:pStyle w:val="CommentText"/>
@@ -21162,7 +21996,7 @@
       </w:pPr>
     </w:p>
   </w:comment>
-  <w:comment w:id="51" w:author="Holly Kindsvater" w:date="2020-05-28T21:11:00Z" w:initials="HK">
+  <w:comment w:id="52" w:author="Holly Kindsvater" w:date="2020-05-28T21:11:00Z" w:initials="HK">
     <w:p>
       <w:pPr>
         <w:pStyle w:val="CommentText"/>
@@ -21178,7 +22012,7 @@
       </w:r>
     </w:p>
   </w:comment>
-  <w:comment w:id="58" w:author="Holly Kindsvater" w:date="2020-05-30T11:14:00Z" w:initials="HK">
+  <w:comment w:id="59" w:author="Holly Kindsvater" w:date="2020-05-30T11:14:00Z" w:initials="HK">
     <w:p>
       <w:pPr>
         <w:pStyle w:val="CommentText"/>
@@ -21194,7 +22028,7 @@
       </w:r>
     </w:p>
   </w:comment>
-  <w:comment w:id="59" w:author="maria jose juan jorda" w:date="2020-03-19T15:45:00Z" w:initials="mjjj">
+  <w:comment w:id="60" w:author="maria jose juan jorda" w:date="2020-03-19T15:45:00Z" w:initials="mjjj">
     <w:p>
       <w:pPr>
         <w:pStyle w:val="CommentText"/>
@@ -21207,22 +22041,6 @@
       </w:r>
       <w:r>
         <w:t>16 and 22 degrees</w:t>
-      </w:r>
-    </w:p>
-  </w:comment>
-  <w:comment w:id="60" w:author="maria jose juan jorda" w:date="2020-03-19T15:47:00Z" w:initials="mjjj">
-    <w:p>
-      <w:pPr>
-        <w:pStyle w:val="CommentText"/>
-      </w:pPr>
-      <w:r>
-        <w:rPr>
-          <w:rStyle w:val="CommentReference"/>
-        </w:rPr>
-        <w:annotationRef/>
-      </w:r>
-      <w:r>
-        <w:t>From 16 to 21 degrees</w:t>
       </w:r>
     </w:p>
   </w:comment>
@@ -21238,11 +22056,27 @@
         <w:annotationRef/>
       </w:r>
       <w:r>
+        <w:t>From 16 to 21 degrees</w:t>
+      </w:r>
+    </w:p>
+  </w:comment>
+  <w:comment w:id="62" w:author="maria jose juan jorda" w:date="2020-03-19T15:47:00Z" w:initials="mjjj">
+    <w:p>
+      <w:pPr>
+        <w:pStyle w:val="CommentText"/>
+      </w:pPr>
+      <w:r>
+        <w:rPr>
+          <w:rStyle w:val="CommentReference"/>
+        </w:rPr>
+        <w:annotationRef/>
+      </w:r>
+      <w:r>
         <w:t>From 22 to 26 degrees</w:t>
       </w:r>
     </w:p>
   </w:comment>
-  <w:comment w:id="62" w:author="maria jose juan jorda" w:date="2020-03-19T15:49:00Z" w:initials="mjjj">
+  <w:comment w:id="63" w:author="maria jose juan jorda" w:date="2020-03-19T15:49:00Z" w:initials="mjjj">
     <w:p>
       <w:pPr>
         <w:pStyle w:val="CommentText"/>
@@ -21258,7 +22092,7 @@
       </w:r>
     </w:p>
   </w:comment>
-  <w:comment w:id="63" w:author="Holly Kindsvater" w:date="2020-05-30T20:29:00Z" w:initials="HK">
+  <w:comment w:id="64" w:author="Holly Kindsvater" w:date="2020-05-30T20:29:00Z" w:initials="HK">
     <w:p>
       <w:pPr>
         <w:pStyle w:val="CommentText"/>
@@ -21274,7 +22108,7 @@
       </w:r>
     </w:p>
   </w:comment>
-  <w:comment w:id="65" w:author="maria jose juan jorda" w:date="2020-03-26T21:29:00Z" w:initials="mjjj">
+  <w:comment w:id="67" w:author="maria jose juan jorda" w:date="2020-03-26T21:29:00Z" w:initials="mjjj">
     <w:p>
       <w:pPr>
         <w:pStyle w:val="CommentText"/>
@@ -21307,7 +22141,15 @@
         <w:pStyle w:val="CommentText"/>
       </w:pPr>
       <w:r>
-        <w:t xml:space="preserve">I would say a lot of fishes spawn in the spring (or late winter, early spring), to match their larvae growth with the spring bloom. </w:t>
+        <w:t xml:space="preserve">I would say a lot of </w:t>
+      </w:r>
+      <w:proofErr w:type="gramStart"/>
+      <w:r>
+        <w:t>fishes</w:t>
+      </w:r>
+      <w:proofErr w:type="gramEnd"/>
+      <w:r>
+        <w:t xml:space="preserve"> spawn in the spring (or late winter, early spring), to match their larvae growth with the spring bloom. </w:t>
       </w:r>
     </w:p>
     <w:p>
@@ -21315,7 +22157,31 @@
         <w:pStyle w:val="CommentText"/>
       </w:pPr>
       <w:r>
-        <w:t>The general pattern is that fishes in seasonal/temperate environment have a seasonal reproductive timing, and fishes in more constant/tropical environment can have both. Some species have  a longer, less marked, spawning season others some seasonal peaks.  Deep water species have longer spawning seasons as well as the tropical fish species.  I read that species in tropical environements, their spawning timing can depend less of their environment (the temperature) and depend more on the predation risk (in Saborido et al papers). But we don´t find this in figure 4c. right?</w:t>
+        <w:t xml:space="preserve">The general pattern is that fishes in seasonal/temperate environment have a seasonal reproductive timing, and fishes in more constant/tropical environment can have both. Some species </w:t>
+      </w:r>
+      <w:proofErr w:type="gramStart"/>
+      <w:r>
+        <w:t>have  a</w:t>
+      </w:r>
+      <w:proofErr w:type="gramEnd"/>
+      <w:r>
+        <w:t xml:space="preserve"> longer, less marked, spawning season others some seasonal peaks.  Deep water species have longer spawning seasons as well as the tropical fish species.  I read that species in tropical </w:t>
+      </w:r>
+      <w:proofErr w:type="spellStart"/>
+      <w:r>
+        <w:t>environements</w:t>
+      </w:r>
+      <w:proofErr w:type="spellEnd"/>
+      <w:r>
+        <w:t xml:space="preserve">, their spawning timing can depend less of their environment (the temperature) and depend more on the predation risk (in </w:t>
+      </w:r>
+      <w:proofErr w:type="spellStart"/>
+      <w:r>
+        <w:t>Saborido</w:t>
+      </w:r>
+      <w:proofErr w:type="spellEnd"/>
+      <w:r>
+        <w:t xml:space="preserve"> et al papers). But we don´t find this in figure 4c. right?</w:t>
       </w:r>
     </w:p>
     <w:p>
@@ -21327,7 +22193,7 @@
       </w:r>
     </w:p>
   </w:comment>
-  <w:comment w:id="66" w:author="Holly Kindsvater" w:date="2020-05-30T20:13:00Z" w:initials="HK">
+  <w:comment w:id="68" w:author="Holly Kindsvater" w:date="2020-05-30T20:13:00Z" w:initials="HK">
     <w:p>
       <w:pPr>
         <w:pStyle w:val="CommentText"/>
@@ -21339,13 +22205,7 @@
         <w:annotationRef/>
       </w:r>
       <w:r>
-        <w:t>I would say that the increased fecundity during the winter is driven by food resources – we have allowed them to spawn in the same month that they consume the resources. All of the patterns in this paper are driven by growth and the energy dynamics, we do not assume anything about larval survival. I am not sure what to do about this mismatch</w:t>
-      </w:r>
-      <w:r>
-        <w:t>, except maybe to shy away from “tuna” and more toward “Fish” given the current results on age at maturity</w:t>
-      </w:r>
-      <w:r>
-        <w:t xml:space="preserve">. </w:t>
+        <w:t xml:space="preserve">I would say that the increased fecundity during the winter is driven by food resources – we have allowed them to spawn in the same month that they consume the resources. All of the patterns in this paper are driven by growth and the energy dynamics, we do not assume anything about larval survival. I am not sure what to do about this mismatch, except maybe to shy away from “tuna” and more toward “Fish” given the current results on age at maturity. </w:t>
       </w:r>
     </w:p>
   </w:comment>
@@ -22936,6 +23796,7 @@
   <w:style w:type="character" w:default="1" w:styleId="DefaultParagraphFont">
     <w:name w:val="Default Paragraph Font"/>
     <w:uiPriority w:val="1"/>
+    <w:semiHidden/>
     <w:unhideWhenUsed/>
   </w:style>
   <w:style w:type="table" w:default="1" w:styleId="TableNormal">
@@ -23550,7 +24411,7 @@
 </file>
 
 <file path=customXml/itemProps1.xml><?xml version="1.0" encoding="utf-8"?>
-<ds:datastoreItem xmlns:ds="http://schemas.openxmlformats.org/officeDocument/2006/customXml" ds:itemID="{728FCEDE-7895-2F45-9518-355795A8399F}">
+<ds:datastoreItem xmlns:ds="http://schemas.openxmlformats.org/officeDocument/2006/customXml" ds:itemID="{BD80997B-35AA-A24B-B81F-EAED29F2E95F}">
   <ds:schemaRefs>
     <ds:schemaRef ds:uri="http://schemas.openxmlformats.org/officeDocument/2006/bibliography"/>
   </ds:schemaRefs>

</xml_diff>